<commit_message>
06/17/2021 v1.6 add empty barcode error catch add type selector remove unused future button update the main window ui file
</commit_message>
<xml_diff>
--- a/Final_Report/14681B01.docx
+++ b/Final_Report/14681B01.docx
@@ -2,12 +2,6 @@
 <file path=word/document.xml><?xml version="1.0" encoding="utf-8"?>
 <w:document xmlns:wpc="http://schemas.microsoft.com/office/word/2010/wordprocessingCanvas" xmlns:mo="http://schemas.microsoft.com/office/mac/office/2008/main" xmlns:mc="http://schemas.openxmlformats.org/markup-compatibility/2006" xmlns:mv="urn:schemas-microsoft-com:mac:vml" xmlns:o="urn:schemas-microsoft-com:office:office" xmlns:r="http://schemas.openxmlformats.org/officeDocument/2006/relationships" xmlns:m="http://schemas.openxmlformats.org/officeDocument/2006/math" xmlns:v="urn:schemas-microsoft-com:vml" xmlns:wp14="http://schemas.microsoft.com/office/word/2010/wordprocessingDrawing" xmlns:wp="http://schemas.openxmlformats.org/drawingml/2006/wordprocessingDrawing" xmlns:w10="urn:schemas-microsoft-com:office:word" xmlns:w="http://schemas.openxmlformats.org/wordprocessingml/2006/main" xmlns:w14="http://schemas.microsoft.com/office/word/2010/wordml" xmlns:wpg="http://schemas.microsoft.com/office/word/2010/wordprocessingGroup" xmlns:wpi="http://schemas.microsoft.com/office/word/2010/wordprocessingInk" xmlns:wne="http://schemas.microsoft.com/office/word/2006/wordml" xmlns:wps="http://schemas.microsoft.com/office/word/2010/wordprocessingShape" mc:Ignorable="w14 wp14">
   <w:body>
-    <w:sectPr>
-      <w:pgSz w:w="12240" w:h="15840"/>
-      <w:pgMar w:top="1440" w:right="1800" w:bottom="1440" w:left="1800" w:header="720" w:footer="720" w:gutter="0"/>
-      <w:cols w:space="720"/>
-      <w:docGrid w:linePitch="360"/>
-    </w:sectPr>
     <w:sectPr>
       <w:pgSz w:w="12240" w:h="15840"/>
       <w:pgMar w:top="1440" w:right="1800" w:bottom="1440" w:left="1800" w:header="720" w:footer="720" w:gutter="0"/>
@@ -24,7 +18,21 @@
           <w:b/>
           <w:u w:val="single"/>
         </w:rPr>
-        <w:t>SCREEING REPORT</w:t>
+        <w:t>SCREE</w:t>
+      </w:r>
+      <w:r>
+        <w:rPr>
+          <w:b/>
+          <w:u w:val="single"/>
+        </w:rPr>
+        <w:t>N</w:t>
+      </w:r>
+      <w:r>
+        <w:rPr>
+          <w:b/>
+          <w:u w:val="single"/>
+        </w:rPr>
+        <w:t>ING REPORT</w:t>
       </w:r>
       <w:r>
         <w:rPr>
@@ -67,7 +75,7 @@
         <w:t xml:space="preserve"> Report Date: </w:t>
       </w:r>
       <w:r>
-        <w:t>2020-01-06</w:t>
+        <w:t>2021-06-16</w:t>
       </w:r>
     </w:p>
     <w:p>
@@ -371,8 +379,6 @@
       <w:r>
         <w:t>PeterPOC</w:t>
       </w:r>
-      <w:bookmarkStart w:id="0" w:name="_GoBack"/>
-      <w:bookmarkEnd w:id="0"/>
     </w:p>
     <w:p>
       <w:pPr>
@@ -692,7 +698,7 @@
         <w:rPr>
           <w:b/>
         </w:rPr>
-        <w:t xml:space="preserve">Resistor (Ω): </w:t>
+        <w:t>Current(mA)</w:t>
       </w:r>
       <w:r>
         <w:rPr>
@@ -758,7 +764,7 @@
         <w:tab/>
       </w:r>
       <w:r>
-        <w:t>250</w:t>
+        <w:t>100</w:t>
       </w:r>
     </w:p>
     <w:p>
@@ -805,7 +811,25 @@
         <w:rPr>
           <w:b/>
         </w:rPr>
-        <w:t>Battery Size (cm):</w:t>
+        <w:t>Battery Size (</w:t>
+      </w:r>
+      <w:r>
+        <w:rPr>
+          <w:b/>
+        </w:rPr>
+        <w:t>m</w:t>
+      </w:r>
+      <w:r>
+        <w:rPr>
+          <w:b/>
+        </w:rPr>
+        <w:t>m</w:t>
+      </w:r>
+      <w:r>
+        <w:rPr>
+          <w:b/>
+        </w:rPr>
+        <w:t>):</w:t>
       </w:r>
       <w:r>
         <w:tab/>
@@ -890,7 +914,7 @@
         <w:tab/>
       </w:r>
       <w:r>
-        <w:t>5</w:t>
+        <w:t>9</w:t>
       </w:r>
     </w:p>
     <w:p>
@@ -904,15 +928,15 @@
         </w:rPr>
         <w:t xml:space="preserve">Number of Batteries </w:t>
       </w:r>
-      <w:proofErr w:type="spellStart"/>
       <w:proofErr w:type="gramStart"/>
       <w:r>
         <w:rPr>
           <w:b/>
         </w:rPr>
-        <w:t>Failled</w:t>
-      </w:r>
-      <w:proofErr w:type="spellEnd"/>
+        <w:t>Failed</w:t>
+      </w:r>
+      <w:bookmarkStart w:id="0" w:name="_GoBack"/>
+      <w:bookmarkEnd w:id="0"/>
       <w:r>
         <w:rPr>
           <w:b/>
@@ -939,7 +963,7 @@
         <w:tab/>
       </w:r>
       <w:r>
-        <w:t>0</w:t>
+        <w:t>3</w:t>
       </w:r>
     </w:p>
     <w:p>
@@ -1100,11 +1124,6 @@
       </w:pPr>
       <w:r>
         <w:t xml:space="preserve">            Reviewed By: ________________ Date: ____________</w:t>
-      </w:r>
-    </w:p>
-    <w:p>
-      <w:r>
-        <w:br w:type="page"/>
       </w:r>
     </w:p>
     <w:sectPr>
@@ -1195,7 +1214,21 @@
           <w:b/>
           <w:u w:val="single"/>
         </w:rPr>
-        <w:t>SCREEING REPORT</w:t>
+        <w:t>SCREE</w:t>
+      </w:r>
+      <w:r>
+        <w:rPr>
+          <w:b/>
+          <w:u w:val="single"/>
+        </w:rPr>
+        <w:t>N</w:t>
+      </w:r>
+      <w:r>
+        <w:rPr>
+          <w:b/>
+          <w:u w:val="single"/>
+        </w:rPr>
+        <w:t>ING REPORT</w:t>
       </w:r>
     </w:p>
     <w:p>
@@ -1289,7 +1322,7 @@
           <w:sz w:val="20"/>
           <w:szCs w:val="20"/>
         </w:rPr>
-        <w:t>2020-01-06</w:t>
+        <w:t>2021-04-02</w:t>
       </w:r>
     </w:p>
     <w:p>
@@ -1656,7 +1689,7 @@
           <w:sz w:val="20"/>
           <w:szCs w:val="20"/>
         </w:rPr>
-        <w:t>1.809</w:t>
+        <w:t>1.691</w:t>
       </w:r>
       <w:r>
         <w:rPr>
@@ -1689,7 +1722,7 @@
           <w:sz w:val="20"/>
           <w:szCs w:val="20"/>
         </w:rPr>
-        <w:t>1.805</w:t>
+        <w:t>1.659</w:t>
       </w:r>
     </w:p>
     <w:p>
@@ -1751,7 +1784,7 @@
           <w:sz w:val="20"/>
           <w:szCs w:val="20"/>
         </w:rPr>
-        <w:t>1.812</w:t>
+        <w:t>1.809</w:t>
       </w:r>
       <w:r>
         <w:rPr>
@@ -1784,7 +1817,7 @@
           <w:sz w:val="20"/>
           <w:szCs w:val="20"/>
         </w:rPr>
-        <w:t>1.808</w:t>
+        <w:t>1.805</w:t>
       </w:r>
     </w:p>
     <w:p>
@@ -1846,7 +1879,7 @@
           <w:sz w:val="20"/>
           <w:szCs w:val="20"/>
         </w:rPr>
-        <w:t>1.812</w:t>
+        <w:t>1.773</w:t>
       </w:r>
       <w:r>
         <w:rPr>
@@ -1879,7 +1912,7 @@
           <w:sz w:val="20"/>
           <w:szCs w:val="20"/>
         </w:rPr>
-        <w:t>1.808</w:t>
+        <w:t>1.748</w:t>
       </w:r>
     </w:p>
     <w:p>
@@ -1941,7 +1974,7 @@
           <w:sz w:val="20"/>
           <w:szCs w:val="20"/>
         </w:rPr>
-        <w:t>0.0037</w:t>
+        <w:t>0.04896</w:t>
       </w:r>
       <w:r>
         <w:rPr>
@@ -1974,7 +2007,7 @@
           <w:sz w:val="20"/>
           <w:szCs w:val="20"/>
         </w:rPr>
-        <w:t>0.00311</w:t>
+        <w:t>0.07169</w:t>
       </w:r>
     </w:p>
     <w:p>
@@ -2042,7 +2075,7 @@
           <w:sz w:val="20"/>
           <w:szCs w:val="20"/>
         </w:rPr>
-        <w:t>5</w:t>
+        <w:t>9</w:t>
       </w:r>
       <w:r>
         <w:rPr>
@@ -2075,7 +2108,7 @@
           <w:sz w:val="20"/>
           <w:szCs w:val="20"/>
         </w:rPr>
-        <w:t>5</w:t>
+        <w:t>9</w:t>
       </w:r>
     </w:p>
     <w:p>
@@ -2135,7 +2168,7 @@
           <w:sz w:val="20"/>
           <w:szCs w:val="20"/>
         </w:rPr>
-        <w:t>5</w:t>
+        <w:t>9</w:t>
       </w:r>
       <w:r>
         <w:rPr>
@@ -2168,7 +2201,7 @@
           <w:sz w:val="20"/>
           <w:szCs w:val="20"/>
         </w:rPr>
-        <w:t>5</w:t>
+        <w:t>9</w:t>
       </w:r>
     </w:p>
     <w:p>
@@ -2275,7 +2308,6 @@
         <w:spacing w:after="0"/>
         <w:rPr>
           <w:rFonts w:ascii="Times New Roman" w:hAnsi="Times New Roman" w:cs="Times New Roman"/>
-          <w:b/>
           <w:sz w:val="20"/>
           <w:szCs w:val="20"/>
         </w:rPr>
@@ -2313,15 +2345,7 @@
           <w:sz w:val="20"/>
           <w:szCs w:val="20"/>
         </w:rPr>
-        <w:t>confidence Interval (Min/Max)</w:t>
-      </w:r>
-      <w:r>
-        <w:rPr>
-          <w:rFonts w:ascii="Times New Roman" w:hAnsi="Times New Roman" w:cs="Times New Roman"/>
-          <w:sz w:val="20"/>
-          <w:szCs w:val="20"/>
-        </w:rPr>
-        <w:tab/>
+        <w:t>confidence Interval</w:t>
       </w:r>
       <w:r>
         <w:rPr>
@@ -2330,22 +2354,6 @@
           <w:sz w:val="20"/>
           <w:szCs w:val="20"/>
         </w:rPr>
-        <w:t>1.808/1.817</w:t>
-      </w:r>
-      <w:r>
-        <w:rPr>
-          <w:rFonts w:ascii="Times New Roman" w:hAnsi="Times New Roman" w:cs="Times New Roman"/>
-          <w:sz w:val="20"/>
-          <w:szCs w:val="20"/>
-        </w:rPr>
-        <w:tab/>
-      </w:r>
-      <w:r>
-        <w:rPr>
-          <w:rFonts w:ascii="Times New Roman" w:hAnsi="Times New Roman" w:cs="Times New Roman"/>
-          <w:sz w:val="20"/>
-          <w:szCs w:val="20"/>
-        </w:rPr>
         <w:tab/>
       </w:r>
       <w:r>
@@ -2355,7 +2363,47 @@
           <w:sz w:val="20"/>
           <w:szCs w:val="20"/>
         </w:rPr>
-        <w:t>1.804/1.812</w:t>
+        <w:tab/>
+      </w:r>
+      <w:r>
+        <w:rPr>
+          <w:rFonts w:ascii="Times New Roman" w:hAnsi="Times New Roman" w:cs="Times New Roman"/>
+          <w:sz w:val="20"/>
+          <w:szCs w:val="20"/>
+        </w:rPr>
+        <w:tab/>
+      </w:r>
+      <w:r>
+        <w:rPr>
+          <w:rFonts w:ascii="Times New Roman" w:hAnsi="Times New Roman" w:cs="Times New Roman"/>
+          <w:sz w:val="20"/>
+          <w:szCs w:val="20"/>
+        </w:rPr>
+        <w:t xml:space="preserve">1.735 / 1.810</w:t>
+      </w:r>
+      <w:r>
+        <w:rPr>
+          <w:rFonts w:ascii="Times New Roman" w:hAnsi="Times New Roman" w:cs="Times New Roman"/>
+          <w:sz w:val="20"/>
+          <w:szCs w:val="20"/>
+        </w:rPr>
+        <w:tab/>
+      </w:r>
+      <w:r>
+        <w:rPr>
+          <w:rFonts w:ascii="Times New Roman" w:hAnsi="Times New Roman" w:cs="Times New Roman"/>
+          <w:sz w:val="20"/>
+          <w:szCs w:val="20"/>
+        </w:rPr>
+        <w:tab/>
+      </w:r>
+      <w:r>
+        <w:rPr>
+          <w:rFonts w:ascii="Times New Roman" w:hAnsi="Times New Roman" w:cs="Times New Roman"/>
+          <w:sz w:val="20"/>
+          <w:szCs w:val="20"/>
+        </w:rPr>
+        <w:t xml:space="preserve">1.693 / 1.803</w:t>
       </w:r>
     </w:p>
     <w:p>
@@ -2366,14 +2414,22 @@
           <w:bottom w:val="single" w:sz="4" w:space="1" w:color="auto"/>
           <w:right w:val="single" w:sz="4" w:space="4" w:color="auto"/>
         </w:pBdr>
-        <w:spacing w:after="0" w:line="360" w:lineRule="auto"/>
+        <w:spacing w:after="0" w:line="240" w:lineRule="auto"/>
+        <w:rPr>
+          <w:rFonts w:ascii="Times New Roman" w:hAnsi="Times New Roman" w:cs="Times New Roman"/>
+          <w:sz w:val="20"/>
+          <w:szCs w:val="20"/>
+        </w:rPr>
+      </w:pPr>
+      <w:r>
         <w:rPr>
           <w:rFonts w:ascii="Times New Roman" w:hAnsi="Times New Roman" w:cs="Times New Roman"/>
           <w:b/>
           <w:sz w:val="20"/>
           <w:szCs w:val="20"/>
         </w:rPr>
-      </w:pPr>
+        <w:tab/>
+      </w:r>
       <w:r>
         <w:rPr>
           <w:rFonts w:ascii="Times New Roman" w:hAnsi="Times New Roman" w:cs="Times New Roman"/>
@@ -2381,8 +2437,7 @@
           <w:sz w:val="20"/>
           <w:szCs w:val="20"/>
         </w:rPr>
-        <w:tab/>
-        <w:t xml:space="preserve">Total Samples Outside </w:t>
+        <w:t>Outli</w:t>
       </w:r>
       <w:r>
         <w:rPr>
@@ -2391,23 +2446,7 @@
           <w:sz w:val="20"/>
           <w:szCs w:val="20"/>
         </w:rPr>
-        <w:t>Range:</w:t>
-      </w:r>
-      <w:r>
-        <w:rPr>
-          <w:rFonts w:ascii="Times New Roman" w:hAnsi="Times New Roman" w:cs="Times New Roman"/>
-          <w:sz w:val="20"/>
-          <w:szCs w:val="20"/>
-        </w:rPr>
-        <w:tab/>
-      </w:r>
-      <w:r>
-        <w:rPr>
-          <w:rFonts w:ascii="Times New Roman" w:hAnsi="Times New Roman" w:cs="Times New Roman"/>
-          <w:sz w:val="20"/>
-          <w:szCs w:val="20"/>
-        </w:rPr>
-        <w:tab/>
+        <w:t>er Min/Max</w:t>
       </w:r>
       <w:r>
         <w:rPr>
@@ -2416,30 +2455,6 @@
           <w:sz w:val="20"/>
           <w:szCs w:val="20"/>
         </w:rPr>
-        <w:t>1</w:t>
-      </w:r>
-      <w:r>
-        <w:rPr>
-          <w:rFonts w:ascii="Times New Roman" w:hAnsi="Times New Roman" w:cs="Times New Roman"/>
-          <w:sz w:val="20"/>
-          <w:szCs w:val="20"/>
-        </w:rPr>
-        <w:tab/>
-      </w:r>
-      <w:r>
-        <w:rPr>
-          <w:rFonts w:ascii="Times New Roman" w:hAnsi="Times New Roman" w:cs="Times New Roman"/>
-          <w:sz w:val="20"/>
-          <w:szCs w:val="20"/>
-        </w:rPr>
-        <w:tab/>
-      </w:r>
-      <w:r>
-        <w:rPr>
-          <w:rFonts w:ascii="Times New Roman" w:hAnsi="Times New Roman" w:cs="Times New Roman"/>
-          <w:sz w:val="20"/>
-          <w:szCs w:val="20"/>
-        </w:rPr>
         <w:tab/>
       </w:r>
       <w:r>
@@ -2449,12 +2464,162 @@
           <w:sz w:val="20"/>
           <w:szCs w:val="20"/>
         </w:rPr>
-        <w:t>1</w:t>
+        <w:tab/>
       </w:r>
       <w:r>
         <w:rPr>
           <w:rFonts w:ascii="Times New Roman" w:hAnsi="Times New Roman" w:cs="Times New Roman"/>
           <w:b/>
+          <w:sz w:val="20"/>
+          <w:szCs w:val="20"/>
+        </w:rPr>
+        <w:tab/>
+      </w:r>
+      <w:r>
+        <w:rPr>
+          <w:rFonts w:ascii="Times New Roman" w:hAnsi="Times New Roman" w:cs="Times New Roman"/>
+          <w:sz w:val="20"/>
+          <w:szCs w:val="20"/>
+        </w:rPr>
+        <w:t xml:space="preserve">1.63 / 1.921</w:t>
+      </w:r>
+      <w:r>
+        <w:rPr>
+          <w:rFonts w:ascii="Times New Roman" w:hAnsi="Times New Roman" w:cs="Times New Roman"/>
+          <w:sz w:val="20"/>
+          <w:szCs w:val="20"/>
+        </w:rPr>
+        <w:tab/>
+      </w:r>
+      <w:r>
+        <w:rPr>
+          <w:rFonts w:ascii="Times New Roman" w:hAnsi="Times New Roman" w:cs="Times New Roman"/>
+          <w:sz w:val="20"/>
+          <w:szCs w:val="20"/>
+        </w:rPr>
+        <w:tab/>
+        <w:t xml:space="preserve">1.468 / 2.012</w:t>
+      </w:r>
+    </w:p>
+    <w:p>
+      <w:pPr>
+        <w:pBdr>
+          <w:top w:val="single" w:sz="4" w:space="1" w:color="auto"/>
+          <w:left w:val="single" w:sz="4" w:space="4" w:color="auto"/>
+          <w:bottom w:val="single" w:sz="4" w:space="1" w:color="auto"/>
+          <w:right w:val="single" w:sz="4" w:space="4" w:color="auto"/>
+        </w:pBdr>
+        <w:spacing w:after="0" w:line="240" w:lineRule="auto"/>
+        <w:ind w:firstLine="720"/>
+        <w:rPr>
+          <w:rFonts w:ascii="Times New Roman" w:hAnsi="Times New Roman" w:cs="Times New Roman"/>
+          <w:b/>
+          <w:sz w:val="20"/>
+          <w:szCs w:val="20"/>
+        </w:rPr>
+      </w:pPr>
+      <w:r>
+        <w:rPr>
+          <w:rFonts w:ascii="Times New Roman" w:hAnsi="Times New Roman" w:cs="Times New Roman"/>
+          <w:b/>
+          <w:sz w:val="20"/>
+          <w:szCs w:val="20"/>
+        </w:rPr>
+        <w:t xml:space="preserve">Total </w:t>
+      </w:r>
+      <w:r>
+        <w:rPr>
+          <w:rFonts w:ascii="Times New Roman" w:hAnsi="Times New Roman" w:cs="Times New Roman"/>
+          <w:b/>
+          <w:sz w:val="20"/>
+          <w:szCs w:val="20"/>
+        </w:rPr>
+        <w:t>Outlier</w:t>
+      </w:r>
+      <w:r>
+        <w:rPr>
+          <w:rFonts w:ascii="Times New Roman" w:hAnsi="Times New Roman" w:cs="Times New Roman"/>
+          <w:b/>
+          <w:sz w:val="20"/>
+          <w:szCs w:val="20"/>
+        </w:rPr>
+        <w:t>:</w:t>
+      </w:r>
+      <w:r>
+        <w:rPr>
+          <w:rFonts w:ascii="Times New Roman" w:hAnsi="Times New Roman" w:cs="Times New Roman"/>
+          <w:sz w:val="20"/>
+          <w:szCs w:val="20"/>
+        </w:rPr>
+        <w:tab/>
+      </w:r>
+      <w:r>
+        <w:rPr>
+          <w:rFonts w:ascii="Times New Roman" w:hAnsi="Times New Roman" w:cs="Times New Roman"/>
+          <w:sz w:val="20"/>
+          <w:szCs w:val="20"/>
+        </w:rPr>
+        <w:tab/>
+      </w:r>
+      <w:r>
+        <w:rPr>
+          <w:rFonts w:ascii="Times New Roman" w:hAnsi="Times New Roman" w:cs="Times New Roman"/>
+          <w:sz w:val="20"/>
+          <w:szCs w:val="20"/>
+        </w:rPr>
+        <w:tab/>
+      </w:r>
+      <w:r>
+        <w:rPr>
+          <w:rFonts w:ascii="Times New Roman" w:hAnsi="Times New Roman" w:cs="Times New Roman"/>
+          <w:sz w:val="20"/>
+          <w:szCs w:val="20"/>
+        </w:rPr>
+        <w:tab/>
+      </w:r>
+      <w:r>
+        <w:rPr>
+          <w:rFonts w:ascii="Times New Roman" w:hAnsi="Times New Roman" w:cs="Times New Roman"/>
+          <w:sz w:val="20"/>
+          <w:szCs w:val="20"/>
+        </w:rPr>
+        <w:t xml:space="preserve">0</w:t>
+      </w:r>
+      <w:r>
+        <w:rPr>
+          <w:rFonts w:ascii="Times New Roman" w:hAnsi="Times New Roman" w:cs="Times New Roman"/>
+          <w:sz w:val="20"/>
+          <w:szCs w:val="20"/>
+        </w:rPr>
+        <w:tab/>
+      </w:r>
+      <w:r>
+        <w:rPr>
+          <w:rFonts w:ascii="Times New Roman" w:hAnsi="Times New Roman" w:cs="Times New Roman"/>
+          <w:sz w:val="20"/>
+          <w:szCs w:val="20"/>
+        </w:rPr>
+        <w:tab/>
+      </w:r>
+      <w:r>
+        <w:rPr>
+          <w:rFonts w:ascii="Times New Roman" w:hAnsi="Times New Roman" w:cs="Times New Roman"/>
+          <w:sz w:val="20"/>
+          <w:szCs w:val="20"/>
+        </w:rPr>
+        <w:tab/>
+      </w:r>
+      <w:r>
+        <w:rPr>
+          <w:rFonts w:ascii="Times New Roman" w:hAnsi="Times New Roman" w:cs="Times New Roman"/>
+          <w:sz w:val="20"/>
+          <w:szCs w:val="20"/>
+        </w:rPr>
+        <w:t xml:space="preserve">0</w:t>
+      </w:r>
+      <w:r>
+        <w:rPr>
+          <w:rFonts w:ascii="Times New Roman" w:hAnsi="Times New Roman" w:cs="Times New Roman"/>
           <w:sz w:val="20"/>
           <w:szCs w:val="20"/>
         </w:rPr>
@@ -2479,7 +2644,24 @@
           <w:sz w:val="20"/>
           <w:szCs w:val="20"/>
         </w:rPr>
-        <w:t>OCV &gt;or= 1.600</w:t>
+        <w:t xml:space="preserve">OCV &gt; or = </w:t>
+      </w:r>
+      <w:r>
+        <w:rPr>
+          <w:rFonts w:ascii="Times New Roman" w:hAnsi="Times New Roman" w:cs="Times New Roman"/>
+          <w:sz w:val="20"/>
+          <w:szCs w:val="20"/>
+        </w:rPr>
+        <w:t xml:space="preserve">1.600</w:t>
+      </w:r>
+      <w:r>
+        <w:rPr>
+          <w:rFonts w:ascii="Times New Roman" w:hAnsi="Times New Roman" w:cs="Times New Roman"/>
+          <w:b/>
+          <w:sz w:val="20"/>
+          <w:szCs w:val="20"/>
+        </w:rPr>
+        <w:t>V</w:t>
       </w:r>
     </w:p>
     <w:p>
@@ -2490,7 +2672,6 @@
         <w:spacing w:after="0"/>
         <w:rPr>
           <w:rFonts w:ascii="Times New Roman" w:eastAsia="SimSun" w:hAnsi="Times New Roman" w:cs="Times New Roman"/>
-          <w:b/>
           <w:sz w:val="20"/>
           <w:szCs w:val="20"/>
           <w:lang w:eastAsia="zh-CN"/>
@@ -2503,8 +2684,52 @@
           <w:sz w:val="20"/>
           <w:szCs w:val="20"/>
         </w:rPr>
-        <w:t xml:space="preserve">               CCV &gt;or= 1.500 @ 200 Ohms for 4 Seconds.</w:t>
-      </w:r>
+        <w:tab/>
+      </w:r>
+      <w:r>
+        <w:rPr>
+          <w:rFonts w:ascii="Times New Roman" w:hAnsi="Times New Roman" w:cs="Times New Roman"/>
+          <w:b/>
+          <w:sz w:val="20"/>
+          <w:szCs w:val="20"/>
+        </w:rPr>
+        <w:t xml:space="preserve">CCV &gt; or = </w:t>
+      </w:r>
+      <w:r>
+        <w:rPr>
+          <w:rFonts w:ascii="Times New Roman" w:hAnsi="Times New Roman" w:cs="Times New Roman"/>
+          <w:sz w:val="20"/>
+          <w:szCs w:val="20"/>
+        </w:rPr>
+        <w:t xml:space="preserve">1.500</w:t>
+      </w:r>
+      <w:r>
+        <w:rPr>
+          <w:rFonts w:ascii="Times New Roman" w:hAnsi="Times New Roman" w:cs="Times New Roman"/>
+          <w:sz w:val="20"/>
+          <w:szCs w:val="20"/>
+        </w:rPr>
+        <w:t>V</w:t>
+      </w:r>
+      <w:r>
+        <w:rPr>
+          <w:rFonts w:ascii="Times New Roman" w:hAnsi="Times New Roman" w:cs="Times New Roman"/>
+          <w:b/>
+          <w:sz w:val="20"/>
+          <w:szCs w:val="20"/>
+        </w:rPr>
+        <w:t xml:space="preserve"> @ </w:t>
+      </w:r>
+      <w:r>
+        <w:rPr>
+          <w:rFonts w:ascii="Times New Roman" w:hAnsi="Times New Roman" w:cs="Times New Roman"/>
+          <w:sz w:val="20"/>
+          <w:szCs w:val="20"/>
+        </w:rPr>
+        <w:t xml:space="preserve">200 mA for 4 Seconds.</w:t>
+      </w:r>
+      <w:bookmarkStart w:id="0" w:name="_GoBack"/>
+      <w:bookmarkEnd w:id="0"/>
     </w:p>
     <w:p>
       <w:pPr>
@@ -2696,7 +2921,7 @@
           </w:tcPr>
           <w:p>
             <w:r>
-              <w:t>1.818-1.813</w:t>
+              <w:t>1.818-1.792</w:t>
             </w:r>
           </w:p>
         </w:tc>
@@ -2706,7 +2931,7 @@
           </w:tcPr>
           <w:p>
             <w:r>
-              <w:t>1</w:t>
+              <w:t>5</w:t>
             </w:r>
           </w:p>
         </w:tc>
@@ -2716,7 +2941,133 @@
           </w:tcPr>
           <w:p>
             <w:r>
-              <w:t>1.813-1.809</w:t>
+              <w:t>1.813-1.781</w:t>
+            </w:r>
+          </w:p>
+        </w:tc>
+        <w:tc>
+          <w:tcPr>
+            <w:tcW w:type="dxa" w:w="2214"/>
+          </w:tcPr>
+          <w:p>
+            <w:r>
+              <w:t>5</w:t>
+            </w:r>
+          </w:p>
+        </w:tc>
+      </w:tr>
+      <w:tr>
+        <w:tc>
+          <w:tcPr>
+            <w:tcW w:type="dxa" w:w="2214"/>
+          </w:tcPr>
+          <w:p>
+            <w:r>
+              <w:t>1.792-1.766</w:t>
+            </w:r>
+          </w:p>
+        </w:tc>
+        <w:tc>
+          <w:tcPr>
+            <w:tcW w:type="dxa" w:w="2214"/>
+          </w:tcPr>
+          <w:p>
+            <w:r>
+              <w:t>0</w:t>
+            </w:r>
+          </w:p>
+        </w:tc>
+        <w:tc>
+          <w:tcPr>
+            <w:tcW w:type="dxa" w:w="2214"/>
+          </w:tcPr>
+          <w:p>
+            <w:r>
+              <w:t>1.781-1.749</w:t>
+            </w:r>
+          </w:p>
+        </w:tc>
+        <w:tc>
+          <w:tcPr>
+            <w:tcW w:type="dxa" w:w="2214"/>
+          </w:tcPr>
+          <w:p>
+            <w:r>
+              <w:t>0</w:t>
+            </w:r>
+          </w:p>
+        </w:tc>
+      </w:tr>
+      <w:tr>
+        <w:tc>
+          <w:tcPr>
+            <w:tcW w:type="dxa" w:w="2214"/>
+          </w:tcPr>
+          <w:p>
+            <w:r>
+              <w:t>1.766-1.740</w:t>
+            </w:r>
+          </w:p>
+        </w:tc>
+        <w:tc>
+          <w:tcPr>
+            <w:tcW w:type="dxa" w:w="2214"/>
+          </w:tcPr>
+          <w:p>
+            <w:r>
+              <w:t>0</w:t>
+            </w:r>
+          </w:p>
+        </w:tc>
+        <w:tc>
+          <w:tcPr>
+            <w:tcW w:type="dxa" w:w="2214"/>
+          </w:tcPr>
+          <w:p>
+            <w:r>
+              <w:t>1.749-1.717</w:t>
+            </w:r>
+          </w:p>
+        </w:tc>
+        <w:tc>
+          <w:tcPr>
+            <w:tcW w:type="dxa" w:w="2214"/>
+          </w:tcPr>
+          <w:p>
+            <w:r>
+              <w:t>0</w:t>
+            </w:r>
+          </w:p>
+        </w:tc>
+      </w:tr>
+      <w:tr>
+        <w:tc>
+          <w:tcPr>
+            <w:tcW w:type="dxa" w:w="2214"/>
+          </w:tcPr>
+          <w:p>
+            <w:r>
+              <w:t>1.740-1.714</w:t>
+            </w:r>
+          </w:p>
+        </w:tc>
+        <w:tc>
+          <w:tcPr>
+            <w:tcW w:type="dxa" w:w="2214"/>
+          </w:tcPr>
+          <w:p>
+            <w:r>
+              <w:t>3</w:t>
+            </w:r>
+          </w:p>
+        </w:tc>
+        <w:tc>
+          <w:tcPr>
+            <w:tcW w:type="dxa" w:w="2214"/>
+          </w:tcPr>
+          <w:p>
+            <w:r>
+              <w:t>1.717-1.685</w:t>
             </w:r>
           </w:p>
         </w:tc>
@@ -2738,1631 +3089,7 @@
           </w:tcPr>
           <w:p>
             <w:r>
-              <w:t>1.813-1.808</w:t>
-            </w:r>
-          </w:p>
-        </w:tc>
-        <w:tc>
-          <w:tcPr>
-            <w:tcW w:type="dxa" w:w="2214"/>
-          </w:tcPr>
-          <w:p>
-            <w:r>
-              <w:t>4</w:t>
-            </w:r>
-          </w:p>
-        </w:tc>
-        <w:tc>
-          <w:tcPr>
-            <w:tcW w:type="dxa" w:w="2214"/>
-          </w:tcPr>
-          <w:p>
-            <w:r>
-              <w:t>1.809-1.805</w:t>
-            </w:r>
-          </w:p>
-        </w:tc>
-        <w:tc>
-          <w:tcPr>
-            <w:tcW w:type="dxa" w:w="2214"/>
-          </w:tcPr>
-          <w:p>
-            <w:r>
-              <w:t>4</w:t>
-            </w:r>
-          </w:p>
-        </w:tc>
-      </w:tr>
-    </w:tbl>
-    <w:p>
-      <w:pPr>
-        <w:spacing w:after="0" w:line="240" w:lineRule="auto"/>
-        <w:rPr>
-          <w:rFonts w:ascii="Times New Roman" w:hAnsi="Times New Roman" w:cs="Times New Roman"/>
-          <w:sz w:val="20"/>
-          <w:szCs w:val="20"/>
-        </w:rPr>
-      </w:pPr>
-    </w:p>
-    <w:p>
-      <w:pPr>
-        <w:rPr>
-          <w:rFonts w:ascii="Times New Roman" w:hAnsi="Times New Roman" w:cs="Times New Roman"/>
-          <w:sz w:val="20"/>
-          <w:szCs w:val="20"/>
-        </w:rPr>
-      </w:pPr>
-      <w:r>
-        <w:rPr>
-          <w:rFonts w:ascii="Times New Roman" w:hAnsi="Times New Roman" w:cs="Times New Roman"/>
-          <w:sz w:val="20"/>
-          <w:szCs w:val="20"/>
-        </w:rPr>
-        <w:br w:type="page"/>
-      </w:r>
-      <w:bookmarkStart w:id="0" w:name="_GoBack"/>
-      <w:bookmarkEnd w:id="0"/>
-    </w:p>
-    <w:sectPr>
-      <w:pgSz w:w="12240" w:h="15840"/>
-      <w:pgMar w:top="1440" w:right="1800" w:bottom="1440" w:left="1800" w:header="720" w:footer="720" w:gutter="0"/>
-      <w:cols w:space="720"/>
-      <w:docGrid w:linePitch="360"/>
-    </w:sectPr>
-    <w:p>
-      <w:pPr>
-        <w:spacing w:after="0"/>
-        <w:jc w:val="center"/>
-      </w:pPr>
-      <w:r>
-        <w:rPr>
-          <w:b/>
-          <w:u w:val="single"/>
-        </w:rPr>
-        <w:t>SCREEING REPORT</w:t>
-      </w:r>
-    </w:p>
-    <w:p>
-      <w:pPr>
-        <w:spacing w:after="0"/>
-        <w:ind w:right="440"/>
-        <w:rPr>
-          <w:rFonts w:ascii="Times New Roman" w:hAnsi="Times New Roman" w:cs="Times New Roman"/>
-          <w:sz w:val="20"/>
-          <w:szCs w:val="20"/>
-        </w:rPr>
-      </w:pPr>
-      <w:r>
-        <w:rPr>
-          <w:rFonts w:ascii="Times New Roman" w:hAnsi="Times New Roman" w:cs="Times New Roman"/>
-          <w:b/>
-          <w:sz w:val="20"/>
-          <w:szCs w:val="20"/>
-        </w:rPr>
-        <w:t xml:space="preserve">Test Number: </w:t>
-      </w:r>
-      <w:r>
-        <w:rPr>
-          <w:rFonts w:ascii="Times New Roman" w:hAnsi="Times New Roman" w:cs="Times New Roman"/>
-          <w:sz w:val="20"/>
-          <w:szCs w:val="20"/>
-        </w:rPr>
-        <w:t>14681B01</w:t>
-      </w:r>
-      <w:r>
-        <w:rPr>
-          <w:rFonts w:ascii="Times New Roman" w:hAnsi="Times New Roman" w:cs="Times New Roman"/>
-          <w:sz w:val="20"/>
-          <w:szCs w:val="20"/>
-        </w:rPr>
-        <w:tab/>
-      </w:r>
-      <w:r>
-        <w:rPr>
-          <w:rFonts w:ascii="Times New Roman" w:hAnsi="Times New Roman" w:cs="Times New Roman"/>
-          <w:sz w:val="20"/>
-          <w:szCs w:val="20"/>
-        </w:rPr>
-        <w:tab/>
-      </w:r>
-      <w:r>
-        <w:rPr>
-          <w:rFonts w:ascii="Times New Roman" w:hAnsi="Times New Roman" w:cs="Times New Roman"/>
-          <w:sz w:val="20"/>
-          <w:szCs w:val="20"/>
-        </w:rPr>
-        <w:tab/>
-      </w:r>
-      <w:r>
-        <w:rPr>
-          <w:rFonts w:ascii="Times New Roman" w:hAnsi="Times New Roman" w:cs="Times New Roman"/>
-          <w:b/>
-          <w:sz w:val="24"/>
-          <w:szCs w:val="24"/>
-        </w:rPr>
-        <w:tab/>
-      </w:r>
-      <w:r>
-        <w:rPr>
-          <w:rFonts w:ascii="Times New Roman" w:hAnsi="Times New Roman" w:cs="Times New Roman"/>
-          <w:sz w:val="20"/>
-          <w:szCs w:val="20"/>
-        </w:rPr>
-        <w:tab/>
-      </w:r>
-      <w:r>
-        <w:rPr>
-          <w:rFonts w:ascii="Times New Roman" w:hAnsi="Times New Roman" w:cs="Times New Roman"/>
-          <w:sz w:val="20"/>
-          <w:szCs w:val="20"/>
-        </w:rPr>
-        <w:tab/>
-      </w:r>
-      <w:r>
-        <w:rPr>
-          <w:rFonts w:ascii="Times New Roman" w:hAnsi="Times New Roman" w:cs="Times New Roman"/>
-          <w:b/>
-          <w:sz w:val="20"/>
-          <w:szCs w:val="20"/>
-        </w:rPr>
-        <w:t>Date:</w:t>
-      </w:r>
-      <w:r>
-        <w:rPr>
-          <w:rFonts w:ascii="Times New Roman" w:hAnsi="Times New Roman" w:cs="Times New Roman"/>
-          <w:sz w:val="20"/>
-          <w:szCs w:val="20"/>
-        </w:rPr>
-        <w:t>2020-01-06</w:t>
-      </w:r>
-    </w:p>
-    <w:p>
-      <w:pPr>
-        <w:spacing w:after="0"/>
-        <w:rPr>
-          <w:rFonts w:ascii="Times New Roman" w:hAnsi="Times New Roman" w:cs="Times New Roman"/>
-          <w:sz w:val="20"/>
-          <w:szCs w:val="20"/>
-        </w:rPr>
-      </w:pPr>
-      <w:r>
-        <w:rPr>
-          <w:rFonts w:ascii="Times New Roman" w:hAnsi="Times New Roman" w:cs="Times New Roman"/>
-          <w:b/>
-          <w:sz w:val="20"/>
-          <w:szCs w:val="20"/>
-        </w:rPr>
-        <w:t>Sample Name</w:t>
-      </w:r>
-      <w:r>
-        <w:rPr>
-          <w:rFonts w:ascii="Times New Roman" w:hAnsi="Times New Roman" w:cs="Times New Roman"/>
-          <w:b/>
-          <w:sz w:val="20"/>
-          <w:szCs w:val="20"/>
-        </w:rPr>
-        <w:t xml:space="preserve">: </w:t>
-      </w:r>
-      <w:r>
-        <w:rPr>
-          <w:rFonts w:ascii="Times New Roman" w:hAnsi="Times New Roman" w:cs="Times New Roman"/>
-          <w:sz w:val="20"/>
-          <w:szCs w:val="20"/>
-        </w:rPr>
-        <w:t>VDL VDL6062100</w:t>
-      </w:r>
-      <w:r>
-        <w:rPr>
-          <w:rFonts w:ascii="Times New Roman" w:hAnsi="Times New Roman" w:cs="Times New Roman"/>
-          <w:sz w:val="20"/>
-          <w:szCs w:val="20"/>
-        </w:rPr>
-        <w:tab/>
-      </w:r>
-    </w:p>
-    <w:p>
-      <w:pPr>
-        <w:spacing w:after="0"/>
-        <w:rPr>
-          <w:rFonts w:ascii="Times New Roman" w:hAnsi="Times New Roman" w:cs="Times New Roman"/>
-          <w:sz w:val="20"/>
-          <w:szCs w:val="20"/>
-        </w:rPr>
-      </w:pPr>
-      <w:r>
-        <w:rPr>
-          <w:rFonts w:ascii="Times New Roman" w:hAnsi="Times New Roman" w:cs="Times New Roman"/>
-          <w:b/>
-          <w:sz w:val="20"/>
-          <w:szCs w:val="20"/>
-        </w:rPr>
-        <w:t>Chemistry</w:t>
-      </w:r>
-      <w:r>
-        <w:rPr>
-          <w:rFonts w:ascii="Times New Roman" w:hAnsi="Times New Roman" w:cs="Times New Roman"/>
-          <w:b/>
-          <w:sz w:val="20"/>
-          <w:szCs w:val="20"/>
-        </w:rPr>
-        <w:t xml:space="preserve">: </w:t>
-      </w:r>
-      <w:r>
-        <w:rPr>
-          <w:rFonts w:ascii="Times New Roman" w:hAnsi="Times New Roman" w:cs="Times New Roman"/>
-          <w:sz w:val="20"/>
-          <w:szCs w:val="20"/>
-        </w:rPr>
-        <w:t>Li-Ion (Polymer)</w:t>
-      </w:r>
-    </w:p>
-    <w:p>
-      <w:pPr>
-        <w:spacing w:after="0"/>
-        <w:jc w:val="center"/>
-        <w:rPr>
-          <w:rFonts w:ascii="Times New Roman" w:hAnsi="Times New Roman" w:cs="Times New Roman"/>
-          <w:b/>
-          <w:sz w:val="20"/>
-          <w:szCs w:val="20"/>
-        </w:rPr>
-      </w:pPr>
-      <w:r>
-        <w:rPr>
-          <w:rFonts w:ascii="Times New Roman" w:hAnsi="Times New Roman" w:cs="Times New Roman"/>
-          <w:b/>
-          <w:sz w:val="20"/>
-          <w:szCs w:val="20"/>
-        </w:rPr>
-        <w:t>Profile Two</w:t>
-      </w:r>
-      <w:r>
-        <w:rPr>
-          <w:rFonts w:ascii="Times New Roman" w:hAnsi="Times New Roman" w:cs="Times New Roman"/>
-          <w:sz w:val="20"/>
-          <w:szCs w:val="20"/>
-        </w:rPr>
-        <w:t xml:space="preserve"> </w:t>
-      </w:r>
-      <w:r>
-        <w:rPr>
-          <w:rFonts w:ascii="Times New Roman" w:hAnsi="Times New Roman" w:cs="Times New Roman"/>
-          <w:b/>
-          <w:sz w:val="20"/>
-          <w:szCs w:val="20"/>
-        </w:rPr>
-        <w:t>Voltage Statistic Table</w:t>
-      </w:r>
-    </w:p>
-    <w:p>
-      <w:pPr>
-        <w:pBdr>
-          <w:top w:val="single" w:sz="4" w:space="1" w:color="auto"/>
-          <w:left w:val="single" w:sz="4" w:space="4" w:color="auto"/>
-          <w:bottom w:val="single" w:sz="4" w:space="1" w:color="auto"/>
-          <w:right w:val="single" w:sz="4" w:space="4" w:color="auto"/>
-        </w:pBdr>
-        <w:shd w:val="clear" w:color="auto" w:fill="BFBFBF" w:themeFill="background1" w:themeFillShade="BF"/>
-        <w:spacing w:after="0"/>
-        <w:rPr>
-          <w:rFonts w:ascii="Times New Roman" w:hAnsi="Times New Roman" w:cs="Times New Roman"/>
-          <w:sz w:val="20"/>
-          <w:szCs w:val="20"/>
-        </w:rPr>
-      </w:pPr>
-      <w:r>
-        <w:rPr>
-          <w:rFonts w:ascii="Times New Roman" w:hAnsi="Times New Roman" w:cs="Times New Roman"/>
-          <w:sz w:val="20"/>
-          <w:szCs w:val="20"/>
-        </w:rPr>
-        <w:tab/>
-        <w:t>All samples</w:t>
-      </w:r>
-      <w:r>
-        <w:rPr>
-          <w:rFonts w:ascii="Times New Roman" w:hAnsi="Times New Roman" w:cs="Times New Roman"/>
-          <w:sz w:val="20"/>
-          <w:szCs w:val="20"/>
-        </w:rPr>
-        <w:tab/>
-      </w:r>
-      <w:r>
-        <w:rPr>
-          <w:rFonts w:ascii="Times New Roman" w:hAnsi="Times New Roman" w:cs="Times New Roman"/>
-          <w:sz w:val="20"/>
-          <w:szCs w:val="20"/>
-        </w:rPr>
-        <w:tab/>
-      </w:r>
-      <w:r>
-        <w:rPr>
-          <w:rFonts w:ascii="Times New Roman" w:hAnsi="Times New Roman" w:cs="Times New Roman"/>
-          <w:sz w:val="20"/>
-          <w:szCs w:val="20"/>
-        </w:rPr>
-        <w:tab/>
-      </w:r>
-      <w:r>
-        <w:rPr>
-          <w:rFonts w:ascii="Times New Roman" w:hAnsi="Times New Roman" w:cs="Times New Roman"/>
-          <w:sz w:val="20"/>
-          <w:szCs w:val="20"/>
-        </w:rPr>
-        <w:tab/>
-        <w:t>OCV</w:t>
-      </w:r>
-      <w:r>
-        <w:rPr>
-          <w:rFonts w:ascii="Times New Roman" w:hAnsi="Times New Roman" w:cs="Times New Roman"/>
-          <w:sz w:val="20"/>
-          <w:szCs w:val="20"/>
-        </w:rPr>
-        <w:tab/>
-      </w:r>
-      <w:r>
-        <w:rPr>
-          <w:rFonts w:ascii="Times New Roman" w:hAnsi="Times New Roman" w:cs="Times New Roman"/>
-          <w:sz w:val="20"/>
-          <w:szCs w:val="20"/>
-        </w:rPr>
-        <w:tab/>
-      </w:r>
-      <w:r>
-        <w:rPr>
-          <w:rFonts w:ascii="Times New Roman" w:hAnsi="Times New Roman" w:cs="Times New Roman"/>
-          <w:sz w:val="20"/>
-          <w:szCs w:val="20"/>
-        </w:rPr>
-        <w:tab/>
-        <w:t>CCV</w:t>
-      </w:r>
-    </w:p>
-    <w:p>
-      <w:pPr>
-        <w:spacing w:after="0"/>
-        <w:rPr>
-          <w:rFonts w:ascii="Times New Roman" w:hAnsi="Times New Roman" w:cs="Times New Roman"/>
-          <w:b/>
-          <w:sz w:val="20"/>
-          <w:szCs w:val="20"/>
-        </w:rPr>
-      </w:pPr>
-      <w:r>
-        <w:rPr>
-          <w:rFonts w:ascii="Times New Roman" w:hAnsi="Times New Roman" w:cs="Times New Roman"/>
-          <w:b/>
-          <w:sz w:val="20"/>
-          <w:szCs w:val="20"/>
-        </w:rPr>
-        <w:tab/>
-        <w:t>Maximum:</w:t>
-      </w:r>
-      <w:r>
-        <w:rPr>
-          <w:rFonts w:ascii="Times New Roman" w:hAnsi="Times New Roman" w:cs="Times New Roman"/>
-          <w:sz w:val="20"/>
-          <w:szCs w:val="20"/>
-        </w:rPr>
-        <w:tab/>
-      </w:r>
-      <w:r>
-        <w:rPr>
-          <w:rFonts w:ascii="Times New Roman" w:hAnsi="Times New Roman" w:cs="Times New Roman"/>
-          <w:sz w:val="20"/>
-          <w:szCs w:val="20"/>
-        </w:rPr>
-        <w:tab/>
-      </w:r>
-      <w:r>
-        <w:rPr>
-          <w:rFonts w:ascii="Times New Roman" w:hAnsi="Times New Roman" w:cs="Times New Roman"/>
-          <w:sz w:val="20"/>
-          <w:szCs w:val="20"/>
-        </w:rPr>
-        <w:tab/>
-      </w:r>
-      <w:r>
-        <w:rPr>
-          <w:rFonts w:ascii="Times New Roman" w:hAnsi="Times New Roman" w:cs="Times New Roman"/>
-          <w:sz w:val="20"/>
-          <w:szCs w:val="20"/>
-        </w:rPr>
-        <w:tab/>
-      </w:r>
-      <w:r>
-        <w:rPr>
-          <w:rFonts w:ascii="Times New Roman" w:hAnsi="Times New Roman" w:cs="Times New Roman"/>
-          <w:b/>
-          <w:sz w:val="20"/>
-          <w:szCs w:val="20"/>
-        </w:rPr>
-        <w:t>1.817</w:t>
-      </w:r>
-      <w:r>
-        <w:rPr>
-          <w:rFonts w:ascii="Times New Roman" w:hAnsi="Times New Roman" w:cs="Times New Roman"/>
-          <w:sz w:val="20"/>
-          <w:szCs w:val="20"/>
-        </w:rPr>
-        <w:tab/>
-      </w:r>
-      <w:r>
-        <w:rPr>
-          <w:rFonts w:ascii="Times New Roman" w:hAnsi="Times New Roman" w:cs="Times New Roman"/>
-          <w:sz w:val="20"/>
-          <w:szCs w:val="20"/>
-        </w:rPr>
-        <w:tab/>
-      </w:r>
-      <w:r>
-        <w:rPr>
-          <w:rFonts w:ascii="Times New Roman" w:hAnsi="Times New Roman" w:cs="Times New Roman"/>
-          <w:sz w:val="20"/>
-          <w:szCs w:val="20"/>
-        </w:rPr>
-        <w:tab/>
-      </w:r>
-      <w:r>
-        <w:rPr>
-          <w:rFonts w:ascii="Times New Roman" w:hAnsi="Times New Roman" w:cs="Times New Roman"/>
-          <w:b/>
-          <w:sz w:val="20"/>
-          <w:szCs w:val="20"/>
-        </w:rPr>
-        <w:t>1.813</w:t>
-      </w:r>
-    </w:p>
-    <w:p>
-      <w:pPr>
-        <w:spacing w:after="0"/>
-        <w:rPr>
-          <w:rFonts w:ascii="Times New Roman" w:hAnsi="Times New Roman" w:cs="Times New Roman"/>
-          <w:b/>
-          <w:sz w:val="20"/>
-          <w:szCs w:val="20"/>
-        </w:rPr>
-      </w:pPr>
-      <w:r>
-        <w:rPr>
-          <w:rFonts w:ascii="Times New Roman" w:hAnsi="Times New Roman" w:cs="Times New Roman"/>
-          <w:b/>
-          <w:sz w:val="20"/>
-          <w:szCs w:val="20"/>
-        </w:rPr>
-        <w:tab/>
-      </w:r>
-      <w:r>
-        <w:rPr>
-          <w:rFonts w:ascii="Times New Roman" w:hAnsi="Times New Roman" w:cs="Times New Roman"/>
-          <w:b/>
-          <w:sz w:val="20"/>
-          <w:szCs w:val="20"/>
-        </w:rPr>
-        <w:t>Minimum:</w:t>
-      </w:r>
-      <w:r>
-        <w:rPr>
-          <w:rFonts w:ascii="Times New Roman" w:hAnsi="Times New Roman" w:cs="Times New Roman"/>
-          <w:sz w:val="20"/>
-          <w:szCs w:val="20"/>
-        </w:rPr>
-        <w:tab/>
-      </w:r>
-      <w:r>
-        <w:rPr>
-          <w:rFonts w:ascii="Times New Roman" w:hAnsi="Times New Roman" w:cs="Times New Roman"/>
-          <w:sz w:val="20"/>
-          <w:szCs w:val="20"/>
-        </w:rPr>
-        <w:tab/>
-      </w:r>
-      <w:r>
-        <w:rPr>
-          <w:rFonts w:ascii="Times New Roman" w:hAnsi="Times New Roman" w:cs="Times New Roman"/>
-          <w:sz w:val="20"/>
-          <w:szCs w:val="20"/>
-        </w:rPr>
-        <w:tab/>
-      </w:r>
-      <w:r>
-        <w:rPr>
-          <w:rFonts w:ascii="Times New Roman" w:hAnsi="Times New Roman" w:cs="Times New Roman"/>
-          <w:sz w:val="20"/>
-          <w:szCs w:val="20"/>
-        </w:rPr>
-        <w:tab/>
-      </w:r>
-      <w:r>
-        <w:rPr>
-          <w:rFonts w:ascii="Times New Roman" w:hAnsi="Times New Roman" w:cs="Times New Roman"/>
-          <w:b/>
-          <w:sz w:val="20"/>
-          <w:szCs w:val="20"/>
-        </w:rPr>
-        <w:t>1.802</w:t>
-      </w:r>
-      <w:r>
-        <w:rPr>
-          <w:rFonts w:ascii="Times New Roman" w:hAnsi="Times New Roman" w:cs="Times New Roman"/>
-          <w:sz w:val="20"/>
-          <w:szCs w:val="20"/>
-        </w:rPr>
-        <w:tab/>
-      </w:r>
-      <w:r>
-        <w:rPr>
-          <w:rFonts w:ascii="Times New Roman" w:hAnsi="Times New Roman" w:cs="Times New Roman"/>
-          <w:sz w:val="20"/>
-          <w:szCs w:val="20"/>
-        </w:rPr>
-        <w:tab/>
-      </w:r>
-      <w:r>
-        <w:rPr>
-          <w:rFonts w:ascii="Times New Roman" w:hAnsi="Times New Roman" w:cs="Times New Roman"/>
-          <w:sz w:val="20"/>
-          <w:szCs w:val="20"/>
-        </w:rPr>
-        <w:tab/>
-      </w:r>
-      <w:r>
-        <w:rPr>
-          <w:rFonts w:ascii="Times New Roman" w:hAnsi="Times New Roman" w:cs="Times New Roman"/>
-          <w:b/>
-          <w:sz w:val="20"/>
-          <w:szCs w:val="20"/>
-        </w:rPr>
-        <w:t>1.799</w:t>
-      </w:r>
-    </w:p>
-    <w:p>
-      <w:pPr>
-        <w:spacing w:after="0"/>
-        <w:rPr>
-          <w:rFonts w:ascii="Times New Roman" w:hAnsi="Times New Roman" w:cs="Times New Roman"/>
-          <w:b/>
-          <w:sz w:val="20"/>
-          <w:szCs w:val="20"/>
-        </w:rPr>
-      </w:pPr>
-      <w:r>
-        <w:rPr>
-          <w:rFonts w:ascii="Times New Roman" w:hAnsi="Times New Roman" w:cs="Times New Roman"/>
-          <w:b/>
-          <w:sz w:val="20"/>
-          <w:szCs w:val="20"/>
-        </w:rPr>
-        <w:tab/>
-        <w:t>Median:</w:t>
-      </w:r>
-      <w:r>
-        <w:rPr>
-          <w:rFonts w:ascii="Times New Roman" w:hAnsi="Times New Roman" w:cs="Times New Roman"/>
-          <w:sz w:val="20"/>
-          <w:szCs w:val="20"/>
-        </w:rPr>
-        <w:tab/>
-      </w:r>
-      <w:r>
-        <w:rPr>
-          <w:rFonts w:ascii="Times New Roman" w:hAnsi="Times New Roman" w:cs="Times New Roman"/>
-          <w:sz w:val="20"/>
-          <w:szCs w:val="20"/>
-        </w:rPr>
-        <w:tab/>
-      </w:r>
-      <w:r>
-        <w:rPr>
-          <w:rFonts w:ascii="Times New Roman" w:hAnsi="Times New Roman" w:cs="Times New Roman"/>
-          <w:sz w:val="20"/>
-          <w:szCs w:val="20"/>
-        </w:rPr>
-        <w:tab/>
-      </w:r>
-      <w:r>
-        <w:rPr>
-          <w:rFonts w:ascii="Times New Roman" w:hAnsi="Times New Roman" w:cs="Times New Roman"/>
-          <w:sz w:val="20"/>
-          <w:szCs w:val="20"/>
-        </w:rPr>
-        <w:tab/>
-      </w:r>
-      <w:r>
-        <w:rPr>
-          <w:rFonts w:ascii="Times New Roman" w:hAnsi="Times New Roman" w:cs="Times New Roman"/>
-          <w:b/>
-          <w:sz w:val="20"/>
-          <w:szCs w:val="20"/>
-        </w:rPr>
-        <w:t>1.812</w:t>
-      </w:r>
-      <w:r>
-        <w:rPr>
-          <w:rFonts w:ascii="Times New Roman" w:hAnsi="Times New Roman" w:cs="Times New Roman"/>
-          <w:sz w:val="20"/>
-          <w:szCs w:val="20"/>
-        </w:rPr>
-        <w:tab/>
-      </w:r>
-      <w:r>
-        <w:rPr>
-          <w:rFonts w:ascii="Times New Roman" w:hAnsi="Times New Roman" w:cs="Times New Roman"/>
-          <w:sz w:val="20"/>
-          <w:szCs w:val="20"/>
-        </w:rPr>
-        <w:tab/>
-      </w:r>
-      <w:r>
-        <w:rPr>
-          <w:rFonts w:ascii="Times New Roman" w:hAnsi="Times New Roman" w:cs="Times New Roman"/>
-          <w:sz w:val="20"/>
-          <w:szCs w:val="20"/>
-        </w:rPr>
-        <w:tab/>
-      </w:r>
-      <w:r>
-        <w:rPr>
-          <w:rFonts w:ascii="Times New Roman" w:hAnsi="Times New Roman" w:cs="Times New Roman"/>
-          <w:b/>
-          <w:sz w:val="20"/>
-          <w:szCs w:val="20"/>
-        </w:rPr>
-        <w:t>1.808</w:t>
-      </w:r>
-    </w:p>
-    <w:p>
-      <w:pPr>
-        <w:spacing w:after="0"/>
-        <w:rPr>
-          <w:rFonts w:ascii="Times New Roman" w:hAnsi="Times New Roman" w:cs="Times New Roman"/>
-          <w:b/>
-          <w:sz w:val="20"/>
-          <w:szCs w:val="20"/>
-        </w:rPr>
-      </w:pPr>
-      <w:r>
-        <w:rPr>
-          <w:rFonts w:ascii="Times New Roman" w:hAnsi="Times New Roman" w:cs="Times New Roman"/>
-          <w:b/>
-          <w:sz w:val="20"/>
-          <w:szCs w:val="20"/>
-        </w:rPr>
-        <w:tab/>
-        <w:t>Mean (M):</w:t>
-      </w:r>
-      <w:r>
-        <w:rPr>
-          <w:rFonts w:ascii="Times New Roman" w:hAnsi="Times New Roman" w:cs="Times New Roman"/>
-          <w:sz w:val="20"/>
-          <w:szCs w:val="20"/>
-        </w:rPr>
-        <w:tab/>
-      </w:r>
-      <w:r>
-        <w:rPr>
-          <w:rFonts w:ascii="Times New Roman" w:hAnsi="Times New Roman" w:cs="Times New Roman"/>
-          <w:sz w:val="20"/>
-          <w:szCs w:val="20"/>
-        </w:rPr>
-        <w:tab/>
-      </w:r>
-      <w:r>
-        <w:rPr>
-          <w:rFonts w:ascii="Times New Roman" w:hAnsi="Times New Roman" w:cs="Times New Roman"/>
-          <w:sz w:val="20"/>
-          <w:szCs w:val="20"/>
-        </w:rPr>
-        <w:tab/>
-      </w:r>
-      <w:r>
-        <w:rPr>
-          <w:rFonts w:ascii="Times New Roman" w:hAnsi="Times New Roman" w:cs="Times New Roman"/>
-          <w:sz w:val="20"/>
-          <w:szCs w:val="20"/>
-        </w:rPr>
-        <w:tab/>
-      </w:r>
-      <w:r>
-        <w:rPr>
-          <w:rFonts w:ascii="Times New Roman" w:hAnsi="Times New Roman" w:cs="Times New Roman"/>
-          <w:b/>
-          <w:sz w:val="20"/>
-          <w:szCs w:val="20"/>
-        </w:rPr>
-        <w:t>1.810</w:t>
-      </w:r>
-      <w:r>
-        <w:rPr>
-          <w:rFonts w:ascii="Times New Roman" w:hAnsi="Times New Roman" w:cs="Times New Roman"/>
-          <w:sz w:val="20"/>
-          <w:szCs w:val="20"/>
-        </w:rPr>
-        <w:tab/>
-      </w:r>
-      <w:r>
-        <w:rPr>
-          <w:rFonts w:ascii="Times New Roman" w:hAnsi="Times New Roman" w:cs="Times New Roman"/>
-          <w:sz w:val="20"/>
-          <w:szCs w:val="20"/>
-        </w:rPr>
-        <w:tab/>
-      </w:r>
-      <w:r>
-        <w:rPr>
-          <w:rFonts w:ascii="Times New Roman" w:hAnsi="Times New Roman" w:cs="Times New Roman"/>
-          <w:sz w:val="20"/>
-          <w:szCs w:val="20"/>
-        </w:rPr>
-        <w:tab/>
-      </w:r>
-      <w:r>
-        <w:rPr>
-          <w:rFonts w:ascii="Times New Roman" w:hAnsi="Times New Roman" w:cs="Times New Roman"/>
-          <w:b/>
-          <w:sz w:val="20"/>
-          <w:szCs w:val="20"/>
-        </w:rPr>
-        <w:t>1.807</w:t>
-      </w:r>
-    </w:p>
-    <w:p>
-      <w:pPr>
-        <w:spacing w:after="0" w:line="360" w:lineRule="auto"/>
-        <w:rPr>
-          <w:rFonts w:ascii="Times New Roman" w:hAnsi="Times New Roman" w:cs="Times New Roman"/>
-          <w:b/>
-          <w:sz w:val="20"/>
-          <w:szCs w:val="20"/>
-        </w:rPr>
-      </w:pPr>
-      <w:r>
-        <w:rPr>
-          <w:rFonts w:ascii="Times New Roman" w:hAnsi="Times New Roman" w:cs="Times New Roman"/>
-          <w:b/>
-          <w:sz w:val="20"/>
-          <w:szCs w:val="20"/>
-        </w:rPr>
-        <w:tab/>
-      </w:r>
-      <w:r>
-        <w:rPr>
-          <w:rFonts w:ascii="Times New Roman" w:hAnsi="Times New Roman" w:cs="Times New Roman"/>
-          <w:b/>
-          <w:sz w:val="20"/>
-          <w:szCs w:val="20"/>
-        </w:rPr>
-        <w:t>Stander Deviation (SD):</w:t>
-      </w:r>
-      <w:r>
-        <w:rPr>
-          <w:rFonts w:ascii="Times New Roman" w:hAnsi="Times New Roman" w:cs="Times New Roman"/>
-          <w:sz w:val="20"/>
-          <w:szCs w:val="20"/>
-        </w:rPr>
-        <w:tab/>
-      </w:r>
-      <w:r>
-        <w:rPr>
-          <w:rFonts w:ascii="Times New Roman" w:hAnsi="Times New Roman" w:cs="Times New Roman"/>
-          <w:sz w:val="20"/>
-          <w:szCs w:val="20"/>
-        </w:rPr>
-        <w:tab/>
-      </w:r>
-      <w:r>
-        <w:rPr>
-          <w:rFonts w:ascii="Times New Roman" w:hAnsi="Times New Roman" w:cs="Times New Roman"/>
-          <w:sz w:val="20"/>
-          <w:szCs w:val="20"/>
-        </w:rPr>
-        <w:tab/>
-      </w:r>
-      <w:r>
-        <w:rPr>
-          <w:rFonts w:ascii="Times New Roman" w:hAnsi="Times New Roman" w:cs="Times New Roman"/>
-          <w:b/>
-          <w:sz w:val="20"/>
-          <w:szCs w:val="20"/>
-        </w:rPr>
-        <w:t>0.0055</w:t>
-      </w:r>
-      <w:r>
-        <w:rPr>
-          <w:rFonts w:ascii="Times New Roman" w:hAnsi="Times New Roman" w:cs="Times New Roman"/>
-          <w:sz w:val="20"/>
-          <w:szCs w:val="20"/>
-        </w:rPr>
-        <w:tab/>
-      </w:r>
-      <w:r>
-        <w:rPr>
-          <w:rFonts w:ascii="Times New Roman" w:hAnsi="Times New Roman" w:cs="Times New Roman"/>
-          <w:sz w:val="20"/>
-          <w:szCs w:val="20"/>
-        </w:rPr>
-        <w:tab/>
-      </w:r>
-      <w:r>
-        <w:rPr>
-          <w:rFonts w:ascii="Times New Roman" w:hAnsi="Times New Roman" w:cs="Times New Roman"/>
-          <w:sz w:val="20"/>
-          <w:szCs w:val="20"/>
-        </w:rPr>
-        <w:tab/>
-      </w:r>
-      <w:r>
-        <w:rPr>
-          <w:rFonts w:ascii="Times New Roman" w:hAnsi="Times New Roman" w:cs="Times New Roman"/>
-          <w:b/>
-          <w:sz w:val="20"/>
-          <w:szCs w:val="20"/>
-        </w:rPr>
-        <w:t>0.00515</w:t>
-      </w:r>
-    </w:p>
-    <w:p>
-      <w:pPr>
-        <w:pBdr>
-          <w:top w:val="single" w:sz="4" w:space="1" w:color="auto"/>
-          <w:left w:val="single" w:sz="4" w:space="4" w:color="auto"/>
-          <w:bottom w:val="single" w:sz="4" w:space="1" w:color="auto"/>
-          <w:right w:val="single" w:sz="4" w:space="4" w:color="auto"/>
-        </w:pBdr>
-        <w:spacing w:after="0"/>
-        <w:rPr>
-          <w:rFonts w:ascii="Times New Roman" w:hAnsi="Times New Roman" w:cs="Times New Roman"/>
-          <w:b/>
-          <w:sz w:val="20"/>
-          <w:szCs w:val="20"/>
-        </w:rPr>
-      </w:pPr>
-      <w:r>
-        <w:rPr>
-          <w:rFonts w:ascii="Times New Roman" w:hAnsi="Times New Roman" w:cs="Times New Roman"/>
-          <w:b/>
-          <w:sz w:val="20"/>
-          <w:szCs w:val="20"/>
-        </w:rPr>
-        <w:tab/>
-        <w:t>Total Samples:</w:t>
-      </w:r>
-      <w:r>
-        <w:rPr>
-          <w:rFonts w:ascii="Times New Roman" w:hAnsi="Times New Roman" w:cs="Times New Roman"/>
-          <w:sz w:val="20"/>
-          <w:szCs w:val="20"/>
-        </w:rPr>
-        <w:tab/>
-      </w:r>
-      <w:r>
-        <w:rPr>
-          <w:rFonts w:ascii="Times New Roman" w:hAnsi="Times New Roman" w:cs="Times New Roman"/>
-          <w:sz w:val="20"/>
-          <w:szCs w:val="20"/>
-        </w:rPr>
-        <w:tab/>
-      </w:r>
-      <w:r>
-        <w:rPr>
-          <w:rFonts w:ascii="Times New Roman" w:hAnsi="Times New Roman" w:cs="Times New Roman"/>
-          <w:sz w:val="20"/>
-          <w:szCs w:val="20"/>
-        </w:rPr>
-        <w:tab/>
-      </w:r>
-      <w:r>
-        <w:rPr>
-          <w:rFonts w:ascii="Times New Roman" w:hAnsi="Times New Roman" w:cs="Times New Roman"/>
-          <w:sz w:val="20"/>
-          <w:szCs w:val="20"/>
-        </w:rPr>
-        <w:tab/>
-      </w:r>
-      <w:r>
-        <w:rPr>
-          <w:rFonts w:ascii="Times New Roman" w:hAnsi="Times New Roman" w:cs="Times New Roman"/>
-          <w:b/>
-          <w:sz w:val="20"/>
-          <w:szCs w:val="20"/>
-        </w:rPr>
-        <w:t>5</w:t>
-      </w:r>
-      <w:r>
-        <w:rPr>
-          <w:rFonts w:ascii="Times New Roman" w:hAnsi="Times New Roman" w:cs="Times New Roman"/>
-          <w:sz w:val="20"/>
-          <w:szCs w:val="20"/>
-        </w:rPr>
-        <w:tab/>
-      </w:r>
-      <w:r>
-        <w:rPr>
-          <w:rFonts w:ascii="Times New Roman" w:hAnsi="Times New Roman" w:cs="Times New Roman"/>
-          <w:sz w:val="20"/>
-          <w:szCs w:val="20"/>
-        </w:rPr>
-        <w:tab/>
-      </w:r>
-      <w:r>
-        <w:rPr>
-          <w:rFonts w:ascii="Times New Roman" w:hAnsi="Times New Roman" w:cs="Times New Roman"/>
-          <w:sz w:val="20"/>
-          <w:szCs w:val="20"/>
-        </w:rPr>
-        <w:tab/>
-      </w:r>
-      <w:r>
-        <w:rPr>
-          <w:rFonts w:ascii="Times New Roman" w:hAnsi="Times New Roman" w:cs="Times New Roman"/>
-          <w:b/>
-          <w:sz w:val="20"/>
-          <w:szCs w:val="20"/>
-        </w:rPr>
-        <w:t>5</w:t>
-      </w:r>
-    </w:p>
-    <w:p>
-      <w:pPr>
-        <w:pBdr>
-          <w:top w:val="single" w:sz="4" w:space="1" w:color="auto"/>
-          <w:left w:val="single" w:sz="4" w:space="4" w:color="auto"/>
-          <w:bottom w:val="single" w:sz="4" w:space="1" w:color="auto"/>
-          <w:right w:val="single" w:sz="4" w:space="4" w:color="auto"/>
-        </w:pBdr>
-        <w:spacing w:after="0"/>
-        <w:rPr>
-          <w:rFonts w:ascii="Times New Roman" w:hAnsi="Times New Roman" w:cs="Times New Roman"/>
-          <w:b/>
-          <w:sz w:val="20"/>
-          <w:szCs w:val="20"/>
-        </w:rPr>
-      </w:pPr>
-      <w:r>
-        <w:rPr>
-          <w:rFonts w:ascii="Times New Roman" w:hAnsi="Times New Roman" w:cs="Times New Roman"/>
-          <w:b/>
-          <w:sz w:val="20"/>
-          <w:szCs w:val="20"/>
-        </w:rPr>
-        <w:tab/>
-        <w:t>Total Passing Criterion:</w:t>
-      </w:r>
-      <w:r>
-        <w:rPr>
-          <w:rFonts w:ascii="Times New Roman" w:hAnsi="Times New Roman" w:cs="Times New Roman"/>
-          <w:sz w:val="20"/>
-          <w:szCs w:val="20"/>
-        </w:rPr>
-        <w:tab/>
-      </w:r>
-      <w:r>
-        <w:rPr>
-          <w:rFonts w:ascii="Times New Roman" w:hAnsi="Times New Roman" w:cs="Times New Roman"/>
-          <w:sz w:val="20"/>
-          <w:szCs w:val="20"/>
-        </w:rPr>
-        <w:tab/>
-      </w:r>
-      <w:r>
-        <w:rPr>
-          <w:rFonts w:ascii="Times New Roman" w:hAnsi="Times New Roman" w:cs="Times New Roman"/>
-          <w:sz w:val="20"/>
-          <w:szCs w:val="20"/>
-        </w:rPr>
-        <w:tab/>
-      </w:r>
-      <w:r>
-        <w:rPr>
-          <w:rFonts w:ascii="Times New Roman" w:hAnsi="Times New Roman" w:cs="Times New Roman"/>
-          <w:b/>
-          <w:sz w:val="20"/>
-          <w:szCs w:val="20"/>
-        </w:rPr>
-        <w:t>5</w:t>
-      </w:r>
-      <w:r>
-        <w:rPr>
-          <w:rFonts w:ascii="Times New Roman" w:hAnsi="Times New Roman" w:cs="Times New Roman"/>
-          <w:sz w:val="20"/>
-          <w:szCs w:val="20"/>
-        </w:rPr>
-        <w:tab/>
-      </w:r>
-      <w:r>
-        <w:rPr>
-          <w:rFonts w:ascii="Times New Roman" w:hAnsi="Times New Roman" w:cs="Times New Roman"/>
-          <w:sz w:val="20"/>
-          <w:szCs w:val="20"/>
-        </w:rPr>
-        <w:tab/>
-      </w:r>
-      <w:r>
-        <w:rPr>
-          <w:rFonts w:ascii="Times New Roman" w:hAnsi="Times New Roman" w:cs="Times New Roman"/>
-          <w:sz w:val="20"/>
-          <w:szCs w:val="20"/>
-        </w:rPr>
-        <w:tab/>
-      </w:r>
-      <w:r>
-        <w:rPr>
-          <w:rFonts w:ascii="Times New Roman" w:hAnsi="Times New Roman" w:cs="Times New Roman"/>
-          <w:b/>
-          <w:sz w:val="20"/>
-          <w:szCs w:val="20"/>
-        </w:rPr>
-        <w:t>5</w:t>
-      </w:r>
-    </w:p>
-    <w:p>
-      <w:pPr>
-        <w:pBdr>
-          <w:top w:val="single" w:sz="4" w:space="1" w:color="auto"/>
-          <w:left w:val="single" w:sz="4" w:space="4" w:color="auto"/>
-          <w:bottom w:val="single" w:sz="4" w:space="1" w:color="auto"/>
-          <w:right w:val="single" w:sz="4" w:space="4" w:color="auto"/>
-        </w:pBdr>
-        <w:spacing w:after="0"/>
-        <w:rPr>
-          <w:rFonts w:ascii="Times New Roman" w:hAnsi="Times New Roman" w:cs="Times New Roman"/>
-          <w:b/>
-          <w:sz w:val="20"/>
-          <w:szCs w:val="20"/>
-        </w:rPr>
-      </w:pPr>
-      <w:r>
-        <w:rPr>
-          <w:rFonts w:ascii="Times New Roman" w:hAnsi="Times New Roman" w:cs="Times New Roman"/>
-          <w:b/>
-          <w:sz w:val="20"/>
-          <w:szCs w:val="20"/>
-        </w:rPr>
-        <w:tab/>
-        <w:t>Total Failing Criterion:</w:t>
-      </w:r>
-      <w:r>
-        <w:rPr>
-          <w:rFonts w:ascii="Times New Roman" w:hAnsi="Times New Roman" w:cs="Times New Roman"/>
-          <w:sz w:val="20"/>
-          <w:szCs w:val="20"/>
-        </w:rPr>
-        <w:tab/>
-      </w:r>
-      <w:r>
-        <w:rPr>
-          <w:rFonts w:ascii="Times New Roman" w:hAnsi="Times New Roman" w:cs="Times New Roman"/>
-          <w:sz w:val="20"/>
-          <w:szCs w:val="20"/>
-        </w:rPr>
-        <w:tab/>
-      </w:r>
-      <w:r>
-        <w:rPr>
-          <w:rFonts w:ascii="Times New Roman" w:hAnsi="Times New Roman" w:cs="Times New Roman"/>
-          <w:sz w:val="20"/>
-          <w:szCs w:val="20"/>
-        </w:rPr>
-        <w:tab/>
-      </w:r>
-      <w:r>
-        <w:rPr>
-          <w:rFonts w:ascii="Times New Roman" w:hAnsi="Times New Roman" w:cs="Times New Roman"/>
-          <w:b/>
-          <w:sz w:val="20"/>
-          <w:szCs w:val="20"/>
-        </w:rPr>
-        <w:t>0</w:t>
-      </w:r>
-      <w:r>
-        <w:rPr>
-          <w:rFonts w:ascii="Times New Roman" w:hAnsi="Times New Roman" w:cs="Times New Roman"/>
-          <w:sz w:val="20"/>
-          <w:szCs w:val="20"/>
-        </w:rPr>
-        <w:tab/>
-      </w:r>
-      <w:r>
-        <w:rPr>
-          <w:rFonts w:ascii="Times New Roman" w:hAnsi="Times New Roman" w:cs="Times New Roman"/>
-          <w:sz w:val="20"/>
-          <w:szCs w:val="20"/>
-        </w:rPr>
-        <w:tab/>
-      </w:r>
-      <w:r>
-        <w:rPr>
-          <w:rFonts w:ascii="Times New Roman" w:hAnsi="Times New Roman" w:cs="Times New Roman"/>
-          <w:sz w:val="20"/>
-          <w:szCs w:val="20"/>
-        </w:rPr>
-        <w:tab/>
-      </w:r>
-      <w:r>
-        <w:rPr>
-          <w:rFonts w:ascii="Times New Roman" w:hAnsi="Times New Roman" w:cs="Times New Roman"/>
-          <w:b/>
-          <w:sz w:val="20"/>
-          <w:szCs w:val="20"/>
-        </w:rPr>
-        <w:t>0</w:t>
-      </w:r>
-    </w:p>
-    <w:p>
-      <w:pPr>
-        <w:pBdr>
-          <w:top w:val="single" w:sz="4" w:space="1" w:color="auto"/>
-          <w:left w:val="single" w:sz="4" w:space="4" w:color="auto"/>
-          <w:bottom w:val="single" w:sz="4" w:space="1" w:color="auto"/>
-          <w:right w:val="single" w:sz="4" w:space="4" w:color="auto"/>
-        </w:pBdr>
-        <w:spacing w:after="0"/>
-        <w:rPr>
-          <w:rFonts w:ascii="Times New Roman" w:hAnsi="Times New Roman" w:cs="Times New Roman"/>
-          <w:b/>
-          <w:sz w:val="20"/>
-          <w:szCs w:val="20"/>
-        </w:rPr>
-      </w:pPr>
-      <w:r>
-        <w:rPr>
-          <w:rFonts w:ascii="Times New Roman" w:hAnsi="Times New Roman" w:cs="Times New Roman"/>
-          <w:b/>
-          <w:sz w:val="20"/>
-          <w:szCs w:val="20"/>
-        </w:rPr>
-        <w:tab/>
-      </w:r>
-      <w:r>
-        <w:rPr>
-          <w:rFonts w:ascii="Times New Roman" w:hAnsi="Times New Roman" w:cs="Times New Roman"/>
-          <w:b/>
-          <w:sz w:val="20"/>
-          <w:szCs w:val="20"/>
-        </w:rPr>
-        <w:t>95%</w:t>
-      </w:r>
-      <w:r>
-        <w:rPr>
-          <w:rFonts w:ascii="Times New Roman" w:hAnsi="Times New Roman" w:cs="Times New Roman"/>
-          <w:sz w:val="20"/>
-          <w:szCs w:val="20"/>
-        </w:rPr>
-        <w:t xml:space="preserve"> </w:t>
-      </w:r>
-      <w:r>
-        <w:rPr>
-          <w:rFonts w:ascii="Times New Roman" w:hAnsi="Times New Roman" w:cs="Times New Roman"/>
-          <w:b/>
-          <w:sz w:val="20"/>
-          <w:szCs w:val="20"/>
-        </w:rPr>
-        <w:t>confidence Interval (Min/Max)</w:t>
-      </w:r>
-      <w:r>
-        <w:rPr>
-          <w:rFonts w:ascii="Times New Roman" w:hAnsi="Times New Roman" w:cs="Times New Roman"/>
-          <w:sz w:val="20"/>
-          <w:szCs w:val="20"/>
-        </w:rPr>
-        <w:tab/>
-      </w:r>
-      <w:r>
-        <w:rPr>
-          <w:rFonts w:ascii="Times New Roman" w:hAnsi="Times New Roman" w:cs="Times New Roman"/>
-          <w:b/>
-          <w:sz w:val="20"/>
-          <w:szCs w:val="20"/>
-        </w:rPr>
-        <w:t>1.804/1.817</w:t>
-      </w:r>
-      <w:r>
-        <w:rPr>
-          <w:rFonts w:ascii="Times New Roman" w:hAnsi="Times New Roman" w:cs="Times New Roman"/>
-          <w:sz w:val="20"/>
-          <w:szCs w:val="20"/>
-        </w:rPr>
-        <w:tab/>
-      </w:r>
-      <w:r>
-        <w:rPr>
-          <w:rFonts w:ascii="Times New Roman" w:hAnsi="Times New Roman" w:cs="Times New Roman"/>
-          <w:sz w:val="20"/>
-          <w:szCs w:val="20"/>
-        </w:rPr>
-        <w:tab/>
-      </w:r>
-      <w:r>
-        <w:rPr>
-          <w:rFonts w:ascii="Times New Roman" w:hAnsi="Times New Roman" w:cs="Times New Roman"/>
-          <w:b/>
-          <w:sz w:val="20"/>
-          <w:szCs w:val="20"/>
-        </w:rPr>
-        <w:t>1.801/1.813</w:t>
-      </w:r>
-    </w:p>
-    <w:p>
-      <w:pPr>
-        <w:pBdr>
-          <w:top w:val="single" w:sz="4" w:space="1" w:color="auto"/>
-          <w:left w:val="single" w:sz="4" w:space="4" w:color="auto"/>
-          <w:bottom w:val="single" w:sz="4" w:space="1" w:color="auto"/>
-          <w:right w:val="single" w:sz="4" w:space="4" w:color="auto"/>
-        </w:pBdr>
-        <w:spacing w:after="0" w:line="360" w:lineRule="auto"/>
-        <w:rPr>
-          <w:rFonts w:ascii="Times New Roman" w:hAnsi="Times New Roman" w:cs="Times New Roman"/>
-          <w:b/>
-          <w:sz w:val="20"/>
-          <w:szCs w:val="20"/>
-        </w:rPr>
-      </w:pPr>
-      <w:r>
-        <w:rPr>
-          <w:rFonts w:ascii="Times New Roman" w:hAnsi="Times New Roman" w:cs="Times New Roman"/>
-          <w:b/>
-          <w:sz w:val="20"/>
-          <w:szCs w:val="20"/>
-        </w:rPr>
-        <w:tab/>
-        <w:t xml:space="preserve">Total Samples Outside </w:t>
-      </w:r>
-      <w:r>
-        <w:rPr>
-          <w:rFonts w:ascii="Times New Roman" w:hAnsi="Times New Roman" w:cs="Times New Roman"/>
-          <w:b/>
-          <w:sz w:val="20"/>
-          <w:szCs w:val="20"/>
-        </w:rPr>
-        <w:t>Range:</w:t>
-      </w:r>
-      <w:r>
-        <w:rPr>
-          <w:rFonts w:ascii="Times New Roman" w:hAnsi="Times New Roman" w:cs="Times New Roman"/>
-          <w:sz w:val="20"/>
-          <w:szCs w:val="20"/>
-        </w:rPr>
-        <w:tab/>
-      </w:r>
-      <w:r>
-        <w:rPr>
-          <w:rFonts w:ascii="Times New Roman" w:hAnsi="Times New Roman" w:cs="Times New Roman"/>
-          <w:sz w:val="20"/>
-          <w:szCs w:val="20"/>
-        </w:rPr>
-        <w:tab/>
-      </w:r>
-      <w:r>
-        <w:rPr>
-          <w:rFonts w:ascii="Times New Roman" w:hAnsi="Times New Roman" w:cs="Times New Roman"/>
-          <w:b/>
-          <w:sz w:val="20"/>
-          <w:szCs w:val="20"/>
-        </w:rPr>
-        <w:t>2</w:t>
-      </w:r>
-      <w:r>
-        <w:rPr>
-          <w:rFonts w:ascii="Times New Roman" w:hAnsi="Times New Roman" w:cs="Times New Roman"/>
-          <w:sz w:val="20"/>
-          <w:szCs w:val="20"/>
-        </w:rPr>
-        <w:tab/>
-      </w:r>
-      <w:r>
-        <w:rPr>
-          <w:rFonts w:ascii="Times New Roman" w:hAnsi="Times New Roman" w:cs="Times New Roman"/>
-          <w:sz w:val="20"/>
-          <w:szCs w:val="20"/>
-        </w:rPr>
-        <w:tab/>
-      </w:r>
-      <w:r>
-        <w:rPr>
-          <w:rFonts w:ascii="Times New Roman" w:hAnsi="Times New Roman" w:cs="Times New Roman"/>
-          <w:sz w:val="20"/>
-          <w:szCs w:val="20"/>
-        </w:rPr>
-        <w:tab/>
-      </w:r>
-      <w:r>
-        <w:rPr>
-          <w:rFonts w:ascii="Times New Roman" w:hAnsi="Times New Roman" w:cs="Times New Roman"/>
-          <w:b/>
-          <w:sz w:val="20"/>
-          <w:szCs w:val="20"/>
-        </w:rPr>
-        <w:t>1</w:t>
-      </w:r>
-      <w:r>
-        <w:rPr>
-          <w:rFonts w:ascii="Times New Roman" w:hAnsi="Times New Roman" w:cs="Times New Roman"/>
-          <w:b/>
-          <w:sz w:val="20"/>
-          <w:szCs w:val="20"/>
-        </w:rPr>
-        <w:tab/>
-      </w:r>
-    </w:p>
-    <w:p>
-      <w:pPr>
-        <w:spacing w:after="0"/>
-        <w:ind w:firstLine="720"/>
-        <w:rPr>
-          <w:rFonts w:ascii="Times New Roman" w:hAnsi="Times New Roman" w:cs="Times New Roman"/>
-          <w:b/>
-          <w:sz w:val="20"/>
-          <w:szCs w:val="20"/>
-        </w:rPr>
-      </w:pPr>
-      <w:r>
-        <w:rPr>
-          <w:rFonts w:ascii="Times New Roman" w:hAnsi="Times New Roman" w:cs="Times New Roman"/>
-          <w:b/>
-          <w:sz w:val="20"/>
-          <w:szCs w:val="20"/>
-        </w:rPr>
-        <w:t>OCV &gt;or= 1.700</w:t>
-      </w:r>
-    </w:p>
-    <w:p>
-      <w:pPr>
-        <w:pBdr>
-          <w:bottom w:val="single" w:sz="4" w:space="1" w:color="auto"/>
-        </w:pBdr>
-        <w:spacing w:after="0"/>
-        <w:rPr>
-          <w:rFonts w:ascii="Times New Roman" w:eastAsia="SimSun" w:hAnsi="Times New Roman" w:cs="Times New Roman"/>
-          <w:b/>
-          <w:sz w:val="20"/>
-          <w:szCs w:val="20"/>
-          <w:lang w:eastAsia="zh-CN"/>
-        </w:rPr>
-      </w:pPr>
-      <w:r>
-        <w:rPr>
-          <w:rFonts w:ascii="Times New Roman" w:hAnsi="Times New Roman" w:cs="Times New Roman"/>
-          <w:b/>
-          <w:sz w:val="20"/>
-          <w:szCs w:val="20"/>
-        </w:rPr>
-        <w:t xml:space="preserve">               CCV &gt;or= 1.500 @ 250 Ohms for 5 Seconds.</w:t>
-      </w:r>
-    </w:p>
-    <w:p>
-      <w:pPr>
-        <w:spacing w:after="0"/>
-        <w:jc w:val="center"/>
-        <w:rPr>
-          <w:rFonts w:ascii="Times New Roman" w:eastAsia="SimSun" w:hAnsi="Times New Roman" w:cs="Times New Roman"/>
-          <w:b/>
-          <w:sz w:val="20"/>
-          <w:szCs w:val="20"/>
-          <w:lang w:eastAsia="zh-CN"/>
-        </w:rPr>
-      </w:pPr>
-      <w:r>
-        <w:rPr>
-          <w:rFonts w:ascii="Times New Roman" w:eastAsia="SimSun" w:hAnsi="Times New Roman" w:cs="Times New Roman"/>
-          <w:b/>
-          <w:sz w:val="20"/>
-          <w:szCs w:val="20"/>
-          <w:lang w:eastAsia="zh-CN"/>
-        </w:rPr>
-        <w:t>CUMULATIVE TABLE</w:t>
-      </w:r>
-    </w:p>
-    <w:tbl>
-      <w:tblPr>
-        <w:tblStyle w:val="TableGrid"/>
-        <w:tblW w:w="0" w:type="auto"/>
-        <w:tblLook w:val="04A0" w:firstRow="1" w:lastRow="0" w:firstColumn="1" w:lastColumn="0" w:noHBand="0" w:noVBand="1"/>
-      </w:tblPr>
-      <w:tblGrid>
-        <w:gridCol w:w="2214"/>
-        <w:gridCol w:w="2214"/>
-        <w:gridCol w:w="2214"/>
-        <w:gridCol w:w="2214"/>
-      </w:tblGrid>
-      <w:tr>
-        <w:tc>
-          <w:tcPr>
-            <w:tcW w:w="4428" w:type="dxa"/>
-            <w:gridSpan w:val="2"/>
-          </w:tcPr>
-          <w:p>
-            <w:pPr>
-              <w:jc w:val="center"/>
-              <w:rPr>
-                <w:rFonts w:ascii="Times New Roman" w:hAnsi="Times New Roman" w:cs="Times New Roman"/>
-                <w:b/>
-                <w:sz w:val="20"/>
-                <w:szCs w:val="20"/>
-              </w:rPr>
-            </w:pPr>
-            <w:r>
-              <w:rPr>
-                <w:rFonts w:ascii="Times New Roman" w:hAnsi="Times New Roman" w:cs="Times New Roman"/>
-                <w:b/>
-                <w:sz w:val="20"/>
-                <w:szCs w:val="20"/>
-              </w:rPr>
-              <w:t>All Sample OCV</w:t>
-            </w:r>
-          </w:p>
-        </w:tc>
-        <w:tc>
-          <w:tcPr>
-            <w:tcW w:w="4428" w:type="dxa"/>
-            <w:gridSpan w:val="2"/>
-          </w:tcPr>
-          <w:p>
-            <w:pPr>
-              <w:jc w:val="center"/>
-              <w:rPr>
-                <w:rFonts w:ascii="Times New Roman" w:hAnsi="Times New Roman" w:cs="Times New Roman"/>
-                <w:b/>
-                <w:sz w:val="20"/>
-                <w:szCs w:val="20"/>
-              </w:rPr>
-            </w:pPr>
-            <w:r>
-              <w:rPr>
-                <w:rFonts w:ascii="Times New Roman" w:hAnsi="Times New Roman" w:cs="Times New Roman"/>
-                <w:b/>
-                <w:sz w:val="20"/>
-                <w:szCs w:val="20"/>
-              </w:rPr>
-              <w:t>All Sample CCV</w:t>
-            </w:r>
-          </w:p>
-        </w:tc>
-      </w:tr>
-      <w:tr>
-        <w:tc>
-          <w:tcPr>
-            <w:tcW w:w="2214" w:type="dxa"/>
-          </w:tcPr>
-          <w:p>
-            <w:pPr>
-              <w:jc w:val="center"/>
-              <w:rPr>
-                <w:rFonts w:ascii="Times New Roman" w:hAnsi="Times New Roman" w:cs="Times New Roman"/>
-                <w:sz w:val="20"/>
-                <w:szCs w:val="20"/>
-              </w:rPr>
-            </w:pPr>
-            <w:r>
-              <w:rPr>
-                <w:rFonts w:ascii="Times New Roman" w:hAnsi="Times New Roman" w:cs="Times New Roman"/>
-                <w:sz w:val="20"/>
-                <w:szCs w:val="20"/>
-              </w:rPr>
-              <w:t>Voltage Range</w:t>
-            </w:r>
-          </w:p>
-        </w:tc>
-        <w:tc>
-          <w:tcPr>
-            <w:tcW w:w="2214" w:type="dxa"/>
-          </w:tcPr>
-          <w:p>
-            <w:pPr>
-              <w:jc w:val="center"/>
-              <w:rPr>
-                <w:rFonts w:ascii="Times New Roman" w:hAnsi="Times New Roman" w:cs="Times New Roman"/>
-                <w:sz w:val="20"/>
-                <w:szCs w:val="20"/>
-              </w:rPr>
-            </w:pPr>
-            <w:r>
-              <w:rPr>
-                <w:rFonts w:ascii="Times New Roman" w:hAnsi="Times New Roman" w:cs="Times New Roman"/>
-                <w:sz w:val="20"/>
-                <w:szCs w:val="20"/>
-              </w:rPr>
-              <w:t>Samples</w:t>
-            </w:r>
-          </w:p>
-        </w:tc>
-        <w:tc>
-          <w:tcPr>
-            <w:tcW w:w="2214" w:type="dxa"/>
-          </w:tcPr>
-          <w:p>
-            <w:pPr>
-              <w:jc w:val="center"/>
-              <w:rPr>
-                <w:rFonts w:ascii="Times New Roman" w:hAnsi="Times New Roman" w:cs="Times New Roman"/>
-                <w:sz w:val="20"/>
-                <w:szCs w:val="20"/>
-              </w:rPr>
-            </w:pPr>
-            <w:r>
-              <w:rPr>
-                <w:rFonts w:ascii="Times New Roman" w:hAnsi="Times New Roman" w:cs="Times New Roman"/>
-                <w:sz w:val="20"/>
-                <w:szCs w:val="20"/>
-              </w:rPr>
-              <w:t>Voltage Range</w:t>
-            </w:r>
-          </w:p>
-        </w:tc>
-        <w:tc>
-          <w:tcPr>
-            <w:tcW w:w="2214" w:type="dxa"/>
-          </w:tcPr>
-          <w:p>
-            <w:pPr>
-              <w:jc w:val="center"/>
-              <w:rPr>
-                <w:rFonts w:ascii="Times New Roman" w:hAnsi="Times New Roman" w:cs="Times New Roman"/>
-                <w:sz w:val="20"/>
-                <w:szCs w:val="20"/>
-              </w:rPr>
-            </w:pPr>
-            <w:r>
-              <w:rPr>
-                <w:rFonts w:ascii="Times New Roman" w:hAnsi="Times New Roman" w:cs="Times New Roman"/>
-                <w:sz w:val="20"/>
-                <w:szCs w:val="20"/>
-              </w:rPr>
-              <w:t>Samples</w:t>
-            </w:r>
-          </w:p>
-        </w:tc>
-      </w:tr>
-      <w:tr>
-        <w:tc>
-          <w:tcPr>
-            <w:tcW w:type="dxa" w:w="2214"/>
-          </w:tcPr>
-          <w:p>
-            <w:r>
-              <w:t>1.817-1.810</w:t>
-            </w:r>
-          </w:p>
-        </w:tc>
-        <w:tc>
-          <w:tcPr>
-            <w:tcW w:type="dxa" w:w="2214"/>
-          </w:tcPr>
-          <w:p>
-            <w:r>
-              <w:t>3</w:t>
-            </w:r>
-          </w:p>
-        </w:tc>
-        <w:tc>
-          <w:tcPr>
-            <w:tcW w:type="dxa" w:w="2214"/>
-          </w:tcPr>
-          <w:p>
-            <w:r>
-              <w:t>1.813-1.806</w:t>
-            </w:r>
-          </w:p>
-        </w:tc>
-        <w:tc>
-          <w:tcPr>
-            <w:tcW w:type="dxa" w:w="2214"/>
-          </w:tcPr>
-          <w:p>
-            <w:r>
-              <w:t>3</w:t>
-            </w:r>
-          </w:p>
-        </w:tc>
-      </w:tr>
-      <w:tr>
-        <w:tc>
-          <w:tcPr>
-            <w:tcW w:type="dxa" w:w="2214"/>
-          </w:tcPr>
-          <w:p>
-            <w:r>
-              <w:t>1.810-1.803</w:t>
+              <w:t>1.714-1.688</w:t>
             </w:r>
           </w:p>
         </w:tc>
@@ -4382,7 +3109,7 @@
           </w:tcPr>
           <w:p>
             <w:r>
-              <w:t>1.806-1.799</w:t>
+              <w:t>1.685-1.653</w:t>
             </w:r>
           </w:p>
         </w:tc>
@@ -4392,7 +3119,7 @@
           </w:tcPr>
           <w:p>
             <w:r>
-              <w:t>2</w:t>
+              <w:t>3</w:t>
             </w:r>
           </w:p>
         </w:tc>
@@ -4424,8 +3151,6 @@
         </w:rPr>
         <w:br w:type="page"/>
       </w:r>
-      <w:bookmarkStart w:id="0" w:name="_GoBack"/>
-      <w:bookmarkEnd w:id="0"/>
     </w:p>
     <w:sectPr>
       <w:pgSz w:w="12240" w:h="15840"/>
@@ -4443,7 +3168,21 @@
           <w:b/>
           <w:u w:val="single"/>
         </w:rPr>
-        <w:t>SCREEING REPORT</w:t>
+        <w:t>SCREE</w:t>
+      </w:r>
+      <w:r>
+        <w:rPr>
+          <w:b/>
+          <w:u w:val="single"/>
+        </w:rPr>
+        <w:t>N</w:t>
+      </w:r>
+      <w:r>
+        <w:rPr>
+          <w:b/>
+          <w:u w:val="single"/>
+        </w:rPr>
+        <w:t>ING REPORT</w:t>
       </w:r>
     </w:p>
     <w:p>
@@ -4622,7 +3361,7 @@
           <w:sz w:val="20"/>
           <w:szCs w:val="20"/>
         </w:rPr>
-        <w:t>200/250</w:t>
+        <w:t xml:space="preserve">Load: </w:t>
       </w:r>
       <w:r>
         <w:rPr>
@@ -4630,7 +3369,7 @@
           <w:sz w:val="20"/>
           <w:szCs w:val="20"/>
         </w:rPr>
-        <w:t>~p2</w:t>
+        <w:t>200/100</w:t>
       </w:r>
       <w:r>
         <w:rPr>
@@ -4647,7 +3386,7 @@
           <w:sz w:val="20"/>
           <w:szCs w:val="20"/>
         </w:rPr>
-        <w:t>Ω</w:t>
+        <w:t>mV</w:t>
       </w:r>
     </w:p>
     <w:p>
@@ -5050,7 +3789,7 @@
                 <w:rFonts w:ascii="Times New Roman" w:hAnsi="Times New Roman"/>
                 <w:sz w:val="18"/>
               </w:rPr>
-              <w:t>Pass</w:t>
+              <w:t>OK</w:t>
             </w:r>
           </w:p>
         </w:tc>
@@ -5163,7 +3902,7 @@
                 <w:rFonts w:ascii="Times New Roman" w:hAnsi="Times New Roman"/>
                 <w:sz w:val="18"/>
               </w:rPr>
-              <w:t>Pass</w:t>
+              <w:t>OK</w:t>
             </w:r>
           </w:p>
         </w:tc>
@@ -5276,7 +4015,7 @@
                 <w:rFonts w:ascii="Times New Roman" w:hAnsi="Times New Roman"/>
                 <w:sz w:val="18"/>
               </w:rPr>
-              <w:t>Pass</w:t>
+              <w:t>OK</w:t>
             </w:r>
           </w:p>
         </w:tc>
@@ -5389,7 +4128,7 @@
                 <w:rFonts w:ascii="Times New Roman" w:hAnsi="Times New Roman"/>
                 <w:sz w:val="18"/>
               </w:rPr>
-              <w:t>Pass</w:t>
+              <w:t>OK</w:t>
             </w:r>
           </w:p>
         </w:tc>
@@ -5474,7 +4213,7 @@
                 <w:rFonts w:ascii="Times New Roman" w:hAnsi="Times New Roman"/>
                 <w:sz w:val="18"/>
               </w:rPr>
-              <w:t>1.802</w:t>
+              <w:t>1.785</w:t>
             </w:r>
           </w:p>
         </w:tc>
@@ -5488,7 +4227,7 @@
                 <w:rFonts w:ascii="Times New Roman" w:hAnsi="Times New Roman"/>
                 <w:sz w:val="18"/>
               </w:rPr>
-              <w:t>1.799</w:t>
+              <w:t>1.782</w:t>
             </w:r>
           </w:p>
         </w:tc>
@@ -5502,7 +4241,453 @@
                 <w:rFonts w:ascii="Times New Roman" w:hAnsi="Times New Roman"/>
                 <w:sz w:val="18"/>
               </w:rPr>
-              <w:t>Outlier</w:t>
+              <w:t>OK</w:t>
+            </w:r>
+          </w:p>
+        </w:tc>
+      </w:tr>
+      <w:tr>
+        <w:tc>
+          <w:tcPr>
+            <w:tcW w:type="dxa" w:w="1009"/>
+          </w:tcPr>
+          <w:p>
+            <w:r>
+              <w:rPr>
+                <w:rFonts w:ascii="Times New Roman" w:hAnsi="Times New Roman"/>
+                <w:sz w:val="18"/>
+              </w:rPr>
+              <w:t>449450</w:t>
+            </w:r>
+          </w:p>
+        </w:tc>
+        <w:tc>
+          <w:tcPr>
+            <w:tcW w:type="dxa" w:w="1270"/>
+          </w:tcPr>
+          <w:p>
+            <w:r>
+              <w:rPr>
+                <w:rFonts w:ascii="Times New Roman" w:hAnsi="Times New Roman"/>
+                <w:sz w:val="18"/>
+              </w:rPr>
+            </w:r>
+          </w:p>
+        </w:tc>
+        <w:tc>
+          <w:tcPr>
+            <w:tcW w:type="dxa" w:w="1195"/>
+          </w:tcPr>
+          <w:p>
+            <w:r>
+              <w:rPr>
+                <w:rFonts w:ascii="Times New Roman" w:hAnsi="Times New Roman"/>
+                <w:sz w:val="18"/>
+              </w:rPr>
+              <w:t>2018-03-05</w:t>
+            </w:r>
+          </w:p>
+        </w:tc>
+        <w:tc>
+          <w:tcPr>
+            <w:tcW w:type="dxa" w:w="1065"/>
+          </w:tcPr>
+          <w:p>
+            <w:r>
+              <w:rPr>
+                <w:rFonts w:ascii="Times New Roman" w:hAnsi="Times New Roman"/>
+                <w:sz w:val="18"/>
+              </w:rPr>
+              <w:t>1.691</w:t>
+            </w:r>
+          </w:p>
+        </w:tc>
+        <w:tc>
+          <w:tcPr>
+            <w:tcW w:type="dxa" w:w="1066"/>
+          </w:tcPr>
+          <w:p>
+            <w:r>
+              <w:rPr>
+                <w:rFonts w:ascii="Times New Roman" w:hAnsi="Times New Roman"/>
+                <w:sz w:val="18"/>
+              </w:rPr>
+              <w:t>1.689</w:t>
+            </w:r>
+          </w:p>
+        </w:tc>
+        <w:tc>
+          <w:tcPr>
+            <w:tcW w:type="dxa" w:w="1090"/>
+          </w:tcPr>
+          <w:p>
+            <w:r>
+              <w:rPr>
+                <w:rFonts w:ascii="Times New Roman" w:hAnsi="Times New Roman"/>
+                <w:sz w:val="18"/>
+              </w:rPr>
+            </w:r>
+          </w:p>
+        </w:tc>
+        <w:tc>
+          <w:tcPr>
+            <w:tcW w:type="dxa" w:w="1090"/>
+          </w:tcPr>
+          <w:p>
+            <w:r>
+              <w:rPr>
+                <w:rFonts w:ascii="Times New Roman" w:hAnsi="Times New Roman"/>
+                <w:sz w:val="18"/>
+              </w:rPr>
+            </w:r>
+          </w:p>
+        </w:tc>
+        <w:tc>
+          <w:tcPr>
+            <w:tcW w:type="dxa" w:w="1071"/>
+          </w:tcPr>
+          <w:p>
+            <w:r>
+              <w:rPr>
+                <w:rFonts w:ascii="Times New Roman" w:hAnsi="Times New Roman"/>
+                <w:sz w:val="18"/>
+              </w:rPr>
+              <w:t>OK</w:t>
+            </w:r>
+          </w:p>
+        </w:tc>
+      </w:tr>
+      <w:tr>
+        <w:tc>
+          <w:tcPr>
+            <w:tcW w:type="dxa" w:w="1009"/>
+          </w:tcPr>
+          <w:p>
+            <w:r>
+              <w:rPr>
+                <w:rFonts w:ascii="Times New Roman" w:hAnsi="Times New Roman"/>
+                <w:sz w:val="18"/>
+              </w:rPr>
+              <w:t>54321</w:t>
+            </w:r>
+          </w:p>
+        </w:tc>
+        <w:tc>
+          <w:tcPr>
+            <w:tcW w:type="dxa" w:w="1270"/>
+          </w:tcPr>
+          <w:p>
+            <w:r>
+              <w:rPr>
+                <w:rFonts w:ascii="Times New Roman" w:hAnsi="Times New Roman"/>
+                <w:sz w:val="18"/>
+              </w:rPr>
+            </w:r>
+          </w:p>
+        </w:tc>
+        <w:tc>
+          <w:tcPr>
+            <w:tcW w:type="dxa" w:w="1195"/>
+          </w:tcPr>
+          <w:p>
+            <w:r>
+              <w:rPr>
+                <w:rFonts w:ascii="Times New Roman" w:hAnsi="Times New Roman"/>
+                <w:sz w:val="18"/>
+              </w:rPr>
+              <w:t>2018-03-05</w:t>
+            </w:r>
+          </w:p>
+        </w:tc>
+        <w:tc>
+          <w:tcPr>
+            <w:tcW w:type="dxa" w:w="1065"/>
+          </w:tcPr>
+          <w:p>
+            <w:r>
+              <w:rPr>
+                <w:rFonts w:ascii="Times New Roman" w:hAnsi="Times New Roman"/>
+                <w:sz w:val="18"/>
+              </w:rPr>
+              <w:t>1.739</w:t>
+            </w:r>
+          </w:p>
+        </w:tc>
+        <w:tc>
+          <w:tcPr>
+            <w:tcW w:type="dxa" w:w="1066"/>
+          </w:tcPr>
+          <w:p>
+            <w:r>
+              <w:rPr>
+                <w:rFonts w:ascii="Times New Roman" w:hAnsi="Times New Roman"/>
+                <w:sz w:val="18"/>
+              </w:rPr>
+              <w:t>1.672</w:t>
+            </w:r>
+          </w:p>
+        </w:tc>
+        <w:tc>
+          <w:tcPr>
+            <w:tcW w:type="dxa" w:w="1090"/>
+          </w:tcPr>
+          <w:p>
+            <w:r>
+              <w:rPr>
+                <w:rFonts w:ascii="Times New Roman" w:hAnsi="Times New Roman"/>
+                <w:sz w:val="18"/>
+              </w:rPr>
+            </w:r>
+          </w:p>
+        </w:tc>
+        <w:tc>
+          <w:tcPr>
+            <w:tcW w:type="dxa" w:w="1090"/>
+          </w:tcPr>
+          <w:p>
+            <w:r>
+              <w:rPr>
+                <w:rFonts w:ascii="Times New Roman" w:hAnsi="Times New Roman"/>
+                <w:sz w:val="18"/>
+              </w:rPr>
+            </w:r>
+          </w:p>
+        </w:tc>
+        <w:tc>
+          <w:tcPr>
+            <w:tcW w:type="dxa" w:w="1071"/>
+          </w:tcPr>
+          <w:p>
+            <w:r>
+              <w:rPr>
+                <w:rFonts w:ascii="Times New Roman" w:hAnsi="Times New Roman"/>
+                <w:sz w:val="18"/>
+              </w:rPr>
+              <w:t>OK</w:t>
+            </w:r>
+          </w:p>
+        </w:tc>
+      </w:tr>
+      <w:tr>
+        <w:tc>
+          <w:tcPr>
+            <w:tcW w:type="dxa" w:w="1009"/>
+          </w:tcPr>
+          <w:p>
+            <w:r>
+              <w:rPr>
+                <w:rFonts w:ascii="Times New Roman" w:hAnsi="Times New Roman"/>
+                <w:sz w:val="18"/>
+              </w:rPr>
+              <w:t>54322</w:t>
+            </w:r>
+          </w:p>
+        </w:tc>
+        <w:tc>
+          <w:tcPr>
+            <w:tcW w:type="dxa" w:w="1270"/>
+          </w:tcPr>
+          <w:p>
+            <w:r>
+              <w:rPr>
+                <w:rFonts w:ascii="Times New Roman" w:hAnsi="Times New Roman"/>
+                <w:sz w:val="18"/>
+              </w:rPr>
+            </w:r>
+          </w:p>
+        </w:tc>
+        <w:tc>
+          <w:tcPr>
+            <w:tcW w:type="dxa" w:w="1195"/>
+          </w:tcPr>
+          <w:p>
+            <w:r>
+              <w:rPr>
+                <w:rFonts w:ascii="Times New Roman" w:hAnsi="Times New Roman"/>
+                <w:sz w:val="18"/>
+              </w:rPr>
+              <w:t>2018-03-05</w:t>
+            </w:r>
+          </w:p>
+        </w:tc>
+        <w:tc>
+          <w:tcPr>
+            <w:tcW w:type="dxa" w:w="1065"/>
+          </w:tcPr>
+          <w:p>
+            <w:r>
+              <w:rPr>
+                <w:rFonts w:ascii="Times New Roman" w:hAnsi="Times New Roman"/>
+                <w:sz w:val="18"/>
+              </w:rPr>
+              <w:t>1.724</w:t>
+            </w:r>
+          </w:p>
+        </w:tc>
+        <w:tc>
+          <w:tcPr>
+            <w:tcW w:type="dxa" w:w="1066"/>
+          </w:tcPr>
+          <w:p>
+            <w:r>
+              <w:rPr>
+                <w:rFonts w:ascii="Times New Roman" w:hAnsi="Times New Roman"/>
+                <w:sz w:val="18"/>
+              </w:rPr>
+              <w:t>1.659</w:t>
+            </w:r>
+          </w:p>
+        </w:tc>
+        <w:tc>
+          <w:tcPr>
+            <w:tcW w:type="dxa" w:w="1090"/>
+          </w:tcPr>
+          <w:p>
+            <w:r>
+              <w:rPr>
+                <w:rFonts w:ascii="Times New Roman" w:hAnsi="Times New Roman"/>
+                <w:sz w:val="18"/>
+              </w:rPr>
+            </w:r>
+          </w:p>
+        </w:tc>
+        <w:tc>
+          <w:tcPr>
+            <w:tcW w:type="dxa" w:w="1090"/>
+          </w:tcPr>
+          <w:p>
+            <w:r>
+              <w:rPr>
+                <w:rFonts w:ascii="Times New Roman" w:hAnsi="Times New Roman"/>
+                <w:sz w:val="18"/>
+              </w:rPr>
+            </w:r>
+          </w:p>
+        </w:tc>
+        <w:tc>
+          <w:tcPr>
+            <w:tcW w:type="dxa" w:w="1071"/>
+          </w:tcPr>
+          <w:p>
+            <w:r>
+              <w:rPr>
+                <w:rFonts w:ascii="Times New Roman" w:hAnsi="Times New Roman"/>
+                <w:sz w:val="18"/>
+              </w:rPr>
+              <w:t>OK</w:t>
+            </w:r>
+          </w:p>
+        </w:tc>
+      </w:tr>
+      <w:tr>
+        <w:tc>
+          <w:tcPr>
+            <w:tcW w:type="dxa" w:w="1009"/>
+          </w:tcPr>
+          <w:p>
+            <w:r>
+              <w:rPr>
+                <w:rFonts w:ascii="Times New Roman" w:hAnsi="Times New Roman"/>
+                <w:sz w:val="18"/>
+              </w:rPr>
+              <w:t>54323</w:t>
+            </w:r>
+          </w:p>
+        </w:tc>
+        <w:tc>
+          <w:tcPr>
+            <w:tcW w:type="dxa" w:w="1270"/>
+          </w:tcPr>
+          <w:p>
+            <w:r>
+              <w:rPr>
+                <w:rFonts w:ascii="Times New Roman" w:hAnsi="Times New Roman"/>
+                <w:sz w:val="18"/>
+              </w:rPr>
+            </w:r>
+          </w:p>
+        </w:tc>
+        <w:tc>
+          <w:tcPr>
+            <w:tcW w:type="dxa" w:w="1195"/>
+          </w:tcPr>
+          <w:p>
+            <w:r>
+              <w:rPr>
+                <w:rFonts w:ascii="Times New Roman" w:hAnsi="Times New Roman"/>
+                <w:sz w:val="18"/>
+              </w:rPr>
+              <w:t>2018-03-05</w:t>
+            </w:r>
+          </w:p>
+        </w:tc>
+        <w:tc>
+          <w:tcPr>
+            <w:tcW w:type="dxa" w:w="1065"/>
+          </w:tcPr>
+          <w:p>
+            <w:r>
+              <w:rPr>
+                <w:rFonts w:ascii="Times New Roman" w:hAnsi="Times New Roman"/>
+                <w:sz w:val="18"/>
+              </w:rPr>
+              <w:t>1.739</w:t>
+            </w:r>
+          </w:p>
+        </w:tc>
+        <w:tc>
+          <w:tcPr>
+            <w:tcW w:type="dxa" w:w="1066"/>
+          </w:tcPr>
+          <w:p>
+            <w:r>
+              <w:rPr>
+                <w:rFonts w:ascii="Times New Roman" w:hAnsi="Times New Roman"/>
+                <w:sz w:val="18"/>
+              </w:rPr>
+              <w:t>1.672</w:t>
+            </w:r>
+          </w:p>
+        </w:tc>
+        <w:tc>
+          <w:tcPr>
+            <w:tcW w:type="dxa" w:w="1090"/>
+          </w:tcPr>
+          <w:p>
+            <w:r>
+              <w:rPr>
+                <w:rFonts w:ascii="Times New Roman" w:hAnsi="Times New Roman"/>
+                <w:sz w:val="18"/>
+              </w:rPr>
+              <w:t>1.790</w:t>
+            </w:r>
+          </w:p>
+        </w:tc>
+        <w:tc>
+          <w:tcPr>
+            <w:tcW w:type="dxa" w:w="1090"/>
+          </w:tcPr>
+          <w:p>
+            <w:r>
+              <w:rPr>
+                <w:rFonts w:ascii="Times New Roman" w:hAnsi="Times New Roman"/>
+                <w:sz w:val="18"/>
+              </w:rPr>
+              <w:t>1.758</w:t>
+            </w:r>
+          </w:p>
+        </w:tc>
+        <w:tc>
+          <w:tcPr>
+            <w:tcW w:type="dxa" w:w="1071"/>
+          </w:tcPr>
+          <w:p>
+            <w:r>
+              <w:rPr>
+                <w:rFonts w:ascii="Times New Roman" w:hAnsi="Times New Roman"/>
+                <w:sz w:val="18"/>
+              </w:rPr>
+              <w:t>OK</w:t>
             </w:r>
           </w:p>
         </w:tc>
@@ -5516,25 +4701,13 @@
           <w:szCs w:val="20"/>
         </w:rPr>
       </w:pPr>
+      <w:bookmarkStart w:id="0" w:name="_GoBack"/>
+      <w:bookmarkEnd w:id="0"/>
     </w:p>
     <w:p>
-      <w:pPr>
-        <w:rPr>
-          <w:rFonts w:ascii="Times New Roman" w:hAnsi="Times New Roman" w:cs="Times New Roman"/>
-          <w:sz w:val="20"/>
-          <w:szCs w:val="20"/>
-        </w:rPr>
-      </w:pPr>
-      <w:r>
-        <w:rPr>
-          <w:rFonts w:ascii="Times New Roman" w:hAnsi="Times New Roman" w:cs="Times New Roman"/>
-          <w:sz w:val="20"/>
-          <w:szCs w:val="20"/>
-        </w:rPr>
-        <w:br w:type="page"/>
-      </w:r>
-      <w:bookmarkStart w:id="0" w:name="_GoBack"/>
-      <w:bookmarkEnd w:id="0"/>
+      <w:r>
+        <w:t>Key: ^ for Tab Tolerance Fail(T), ! for Criteria Fall(F), * for outlier(OH for High)(OL for Low)</w:t>
+      </w:r>
     </w:p>
     <w:sectPr>
       <w:pgSz w:w="12240" w:h="15840"/>

</xml_diff>

<commit_message>
7/13/2021 change the load bank method to fix. add the fast data selection, also the fast data report
</commit_message>
<xml_diff>
--- a/Final_Report/14681B01.docx
+++ b/Final_Report/14681B01.docx
@@ -11,7 +11,7 @@
     <w:p>
       <w:pPr>
         <w:spacing w:after="0"/>
-        <w:jc w:val="right"/>
+        <w:jc w:val="center"/>
       </w:pPr>
       <w:r>
         <w:rPr>
@@ -33,1208 +33,12 @@
           <w:u w:val="single"/>
         </w:rPr>
         <w:t>ING REPORT</w:t>
-      </w:r>
-      <w:r>
-        <w:rPr>
-          <w:b/>
-        </w:rPr>
-        <w:t xml:space="preserve">                                                       </w:t>
-      </w:r>
-      <w:r>
-        <w:t>Page: 1</w:t>
       </w:r>
     </w:p>
     <w:p>
       <w:pPr>
         <w:spacing w:after="0"/>
         <w:ind w:right="440"/>
-        <w:jc w:val="center"/>
-      </w:pPr>
-      <w:r>
-        <w:rPr>
-          <w:b/>
-        </w:rPr>
-        <w:t xml:space="preserve">Test Number: </w:t>
-      </w:r>
-      <w:r>
-        <w:t>14681B01</w:t>
-      </w:r>
-      <w:r>
-        <w:t xml:space="preserve"> </w:t>
-      </w:r>
-      <w:r>
-        <w:t xml:space="preserve">                  </w:t>
-      </w:r>
-      <w:r>
-        <w:t xml:space="preserve">                                               </w:t>
-      </w:r>
-      <w:r>
-        <w:rPr>
-          <w:b/>
-        </w:rPr>
-        <w:t xml:space="preserve"> Report Date: </w:t>
-      </w:r>
-      <w:r>
-        <w:t>2021-06-16</w:t>
-      </w:r>
-    </w:p>
-    <w:p>
-      <w:pPr>
-        <w:spacing w:after="0"/>
-        <w:jc w:val="center"/>
-        <w:rPr>
-          <w:b/>
-        </w:rPr>
-      </w:pPr>
-      <w:r>
-        <w:rPr>
-          <w:b/>
-        </w:rPr>
-        <w:t xml:space="preserve">Battery Name: </w:t>
-      </w:r>
-      <w:r>
-        <w:t>VDL VDL6062100</w:t>
-      </w:r>
-    </w:p>
-    <w:p>
-      <w:pPr>
-        <w:spacing w:after="0"/>
-        <w:jc w:val="center"/>
-        <w:rPr>
-          <w:b/>
-        </w:rPr>
-      </w:pPr>
-      <w:r>
-        <w:rPr>
-          <w:b/>
-        </w:rPr>
-        <w:t xml:space="preserve">Chemistry: </w:t>
-      </w:r>
-      <w:r>
-        <w:t>Li-Ion (Polymer)</w:t>
-      </w:r>
-    </w:p>
-    <w:p>
-      <w:pPr>
-        <w:spacing w:after="0"/>
-        <w:jc w:val="center"/>
-      </w:pPr>
-      <w:r>
-        <w:t>_________________________________________________________________________________________________________</w:t>
-      </w:r>
-    </w:p>
-    <w:p>
-      <w:pPr>
-        <w:spacing w:line="240" w:lineRule="auto"/>
-        <w:ind w:firstLine="720"/>
-      </w:pPr>
-      <w:r>
-        <w:rPr>
-          <w:b/>
-        </w:rPr>
-        <w:t>Request Number:</w:t>
-      </w:r>
-      <w:r>
-        <w:rPr>
-          <w:b/>
-        </w:rPr>
-        <w:tab/>
-      </w:r>
-      <w:r>
-        <w:rPr>
-          <w:b/>
-        </w:rPr>
-        <w:tab/>
-      </w:r>
-      <w:r>
-        <w:rPr>
-          <w:b/>
-        </w:rPr>
-        <w:tab/>
-      </w:r>
-      <w:r>
-        <w:rPr>
-          <w:b/>
-        </w:rPr>
-        <w:tab/>
-      </w:r>
-      <w:r>
-        <w:t>PeterRequest</w:t>
-      </w:r>
-    </w:p>
-    <w:p>
-      <w:pPr>
-        <w:spacing w:line="240" w:lineRule="auto"/>
-        <w:ind w:firstLine="720"/>
-      </w:pPr>
-      <w:r>
-        <w:rPr>
-          <w:b/>
-        </w:rPr>
-        <w:t>Task Number:</w:t>
-      </w:r>
-      <w:r>
-        <w:rPr>
-          <w:b/>
-        </w:rPr>
-        <w:tab/>
-      </w:r>
-      <w:r>
-        <w:rPr>
-          <w:b/>
-        </w:rPr>
-        <w:tab/>
-      </w:r>
-      <w:r>
-        <w:rPr>
-          <w:b/>
-        </w:rPr>
-        <w:tab/>
-      </w:r>
-      <w:r>
-        <w:rPr>
-          <w:b/>
-        </w:rPr>
-        <w:tab/>
-      </w:r>
-      <w:r>
-        <w:rPr>
-          <w:b/>
-        </w:rPr>
-        <w:tab/>
-      </w:r>
-      <w:r>
-        <w:t>PeterTask</w:t>
-      </w:r>
-    </w:p>
-    <w:p>
-      <w:pPr>
-        <w:spacing w:line="240" w:lineRule="auto"/>
-        <w:ind w:firstLine="720"/>
-      </w:pPr>
-      <w:r>
-        <w:rPr>
-          <w:b/>
-        </w:rPr>
-        <w:t>Lot Number:</w:t>
-      </w:r>
-      <w:r>
-        <w:tab/>
-      </w:r>
-      <w:r>
-        <w:tab/>
-      </w:r>
-      <w:r>
-        <w:tab/>
-      </w:r>
-      <w:r>
-        <w:tab/>
-      </w:r>
-      <w:r>
-        <w:tab/>
-      </w:r>
-      <w:r>
-        <w:t>10945</w:t>
-      </w:r>
-    </w:p>
-    <w:p>
-      <w:pPr>
-        <w:spacing w:line="240" w:lineRule="auto"/>
-        <w:ind w:firstLine="720"/>
-      </w:pPr>
-      <w:r>
-        <w:rPr>
-          <w:b/>
-        </w:rPr>
-        <w:t>Form Factor</w:t>
-      </w:r>
-      <w:r>
-        <w:rPr>
-          <w:b/>
-        </w:rPr>
-        <w:t>:</w:t>
-      </w:r>
-      <w:r>
-        <w:rPr>
-          <w:b/>
-        </w:rPr>
-        <w:tab/>
-      </w:r>
-      <w:r>
-        <w:rPr>
-          <w:b/>
-        </w:rPr>
-        <w:tab/>
-      </w:r>
-      <w:r>
-        <w:rPr>
-          <w:b/>
-        </w:rPr>
-        <w:tab/>
-      </w:r>
-      <w:r>
-        <w:rPr>
-          <w:b/>
-        </w:rPr>
-        <w:tab/>
-      </w:r>
-      <w:r>
-        <w:rPr>
-          <w:b/>
-        </w:rPr>
-        <w:tab/>
-      </w:r>
-      <w:r>
-        <w:t>Pouch Pouch</w:t>
-      </w:r>
-    </w:p>
-    <w:p>
-      <w:pPr>
-        <w:spacing w:line="240" w:lineRule="auto"/>
-        <w:ind w:firstLine="720"/>
-      </w:pPr>
-      <w:r>
-        <w:rPr>
-          <w:b/>
-        </w:rPr>
-        <w:t>Purpose:</w:t>
-      </w:r>
-      <w:r>
-        <w:rPr>
-          <w:b/>
-        </w:rPr>
-        <w:tab/>
-      </w:r>
-      <w:r>
-        <w:rPr>
-          <w:b/>
-        </w:rPr>
-        <w:tab/>
-      </w:r>
-      <w:r>
-        <w:rPr>
-          <w:b/>
-        </w:rPr>
-        <w:tab/>
-      </w:r>
-      <w:r>
-        <w:rPr>
-          <w:b/>
-        </w:rPr>
-        <w:tab/>
-      </w:r>
-      <w:r>
-        <w:rPr>
-          <w:b/>
-        </w:rPr>
-        <w:tab/>
-      </w:r>
-      <w:r>
-        <w:t>PeterTest</w:t>
-      </w:r>
-    </w:p>
-    <w:p>
-      <w:pPr>
-        <w:pStyle w:val="ListNumber"/>
-        <w:numPr>
-          <w:ilvl w:val="0"/>
-          <w:numId w:val="0"/>
-        </w:numPr>
-        <w:spacing w:line="240" w:lineRule="auto"/>
-        <w:ind w:left="720"/>
-        <w:rPr>
-          <w:b/>
-        </w:rPr>
-      </w:pPr>
-      <w:r>
-        <w:rPr>
-          <w:b/>
-        </w:rPr>
-        <w:t>Project Engineer:</w:t>
-      </w:r>
-      <w:r>
-        <w:rPr>
-          <w:b/>
-        </w:rPr>
-        <w:tab/>
-      </w:r>
-      <w:r>
-        <w:rPr>
-          <w:b/>
-        </w:rPr>
-        <w:tab/>
-      </w:r>
-      <w:r>
-        <w:rPr>
-          <w:b/>
-        </w:rPr>
-        <w:tab/>
-      </w:r>
-      <w:r>
-        <w:rPr>
-          <w:b/>
-        </w:rPr>
-        <w:tab/>
-      </w:r>
-      <w:r>
-        <w:t>PeterPOC</w:t>
-      </w:r>
-    </w:p>
-    <w:p>
-      <w:pPr>
-        <w:pBdr>
-          <w:top w:val="single" w:sz="4" w:space="1" w:color="auto"/>
-          <w:left w:val="single" w:sz="4" w:space="4" w:color="auto"/>
-          <w:bottom w:val="single" w:sz="4" w:space="1" w:color="auto"/>
-          <w:right w:val="single" w:sz="4" w:space="4" w:color="auto"/>
-        </w:pBdr>
-        <w:shd w:val="clear" w:color="auto" w:fill="BFBFBF" w:themeFill="background1" w:themeFillShade="BF"/>
-      </w:pPr>
-      <w:r>
-        <w:rPr>
-          <w:noProof/>
-          <w:lang w:eastAsia="zh-CN"/>
-        </w:rPr>
-        <w:tab/>
-        <w:t>Cri</w:t>
-      </w:r>
-      <w:r>
-        <w:rPr>
-          <w:noProof/>
-          <w:lang w:eastAsia="zh-CN"/>
-        </w:rPr>
-        <w:t>teria:</w:t>
-      </w:r>
-      <w:r>
-        <w:rPr>
-          <w:b/>
-          <w:noProof/>
-          <w:lang w:eastAsia="zh-CN"/>
-        </w:rPr>
-        <w:tab/>
-      </w:r>
-      <w:r>
-        <w:rPr>
-          <w:b/>
-          <w:noProof/>
-          <w:lang w:eastAsia="zh-CN"/>
-        </w:rPr>
-        <w:tab/>
-      </w:r>
-      <w:r>
-        <w:rPr>
-          <w:b/>
-          <w:noProof/>
-          <w:lang w:eastAsia="zh-CN"/>
-        </w:rPr>
-        <w:tab/>
-      </w:r>
-      <w:r>
-        <w:rPr>
-          <w:noProof/>
-          <w:lang w:eastAsia="zh-CN"/>
-        </w:rPr>
-        <w:t>Profile One</w:t>
-      </w:r>
-      <w:r>
-        <w:rPr>
-          <w:noProof/>
-          <w:lang w:eastAsia="zh-CN"/>
-        </w:rPr>
-        <w:t xml:space="preserve"> </w:t>
-      </w:r>
-      <w:r>
-        <w:rPr>
-          <w:noProof/>
-          <w:lang w:eastAsia="zh-CN"/>
-        </w:rPr>
-        <w:t xml:space="preserve">   </w:t>
-      </w:r>
-      <w:r>
-        <w:rPr>
-          <w:noProof/>
-          <w:lang w:eastAsia="zh-CN"/>
-        </w:rPr>
-        <w:t>Min.</w:t>
-      </w:r>
-      <w:r>
-        <w:rPr>
-          <w:b/>
-          <w:noProof/>
-          <w:lang w:eastAsia="zh-CN"/>
-        </w:rPr>
-        <w:t xml:space="preserve">                    </w:t>
-      </w:r>
-      <w:r>
-        <w:rPr>
-          <w:noProof/>
-          <w:lang w:eastAsia="zh-CN"/>
-        </w:rPr>
-        <w:t>Profile Two</w:t>
-      </w:r>
-      <w:r>
-        <w:rPr>
-          <w:b/>
-          <w:noProof/>
-          <w:lang w:eastAsia="zh-CN"/>
-        </w:rPr>
-        <w:t xml:space="preserve">    </w:t>
-      </w:r>
-      <w:r>
-        <w:rPr>
-          <w:noProof/>
-          <w:lang w:eastAsia="zh-CN"/>
-        </w:rPr>
-        <w:t>Min.</w:t>
-      </w:r>
-    </w:p>
-    <w:p>
-      <w:pPr>
-        <w:spacing w:line="240" w:lineRule="auto"/>
-        <w:ind w:firstLine="720"/>
-      </w:pPr>
-      <w:r>
-        <w:rPr>
-          <w:b/>
-        </w:rPr>
-        <w:t>OCV (Volt):</w:t>
-      </w:r>
-      <w:r>
-        <w:rPr>
-          <w:b/>
-        </w:rPr>
-        <w:tab/>
-      </w:r>
-      <w:r>
-        <w:rPr>
-          <w:b/>
-        </w:rPr>
-        <w:tab/>
-      </w:r>
-      <w:r>
-        <w:rPr>
-          <w:b/>
-        </w:rPr>
-        <w:tab/>
-      </w:r>
-      <w:r>
-        <w:rPr>
-          <w:b/>
-        </w:rPr>
-        <w:tab/>
-      </w:r>
-      <w:r>
-        <w:rPr>
-          <w:b/>
-        </w:rPr>
-        <w:tab/>
-      </w:r>
-      <w:r>
-        <w:t>1.6</w:t>
-      </w:r>
-      <w:r>
-        <w:rPr>
-          <w:b/>
-        </w:rPr>
-        <w:tab/>
-      </w:r>
-      <w:r>
-        <w:rPr>
-          <w:b/>
-        </w:rPr>
-        <w:tab/>
-      </w:r>
-      <w:r>
-        <w:rPr>
-          <w:b/>
-        </w:rPr>
-        <w:tab/>
-      </w:r>
-      <w:r>
-        <w:rPr>
-          <w:b/>
-        </w:rPr>
-        <w:tab/>
-      </w:r>
-      <w:r>
-        <w:t>1.7</w:t>
-      </w:r>
-    </w:p>
-    <w:p>
-      <w:pPr>
-        <w:spacing w:line="240" w:lineRule="auto"/>
-        <w:ind w:firstLine="720"/>
-      </w:pPr>
-      <w:r>
-        <w:rPr>
-          <w:b/>
-        </w:rPr>
-        <w:t>CCV (Volt):</w:t>
-      </w:r>
-      <w:r>
-        <w:tab/>
-      </w:r>
-      <w:r>
-        <w:tab/>
-      </w:r>
-      <w:r>
-        <w:tab/>
-      </w:r>
-      <w:r>
-        <w:tab/>
-      </w:r>
-      <w:r>
-        <w:tab/>
-      </w:r>
-      <w:r>
-        <w:t>1.5</w:t>
-      </w:r>
-      <w:r>
-        <w:rPr>
-          <w:b/>
-        </w:rPr>
-        <w:tab/>
-      </w:r>
-      <w:r>
-        <w:rPr>
-          <w:b/>
-        </w:rPr>
-        <w:tab/>
-      </w:r>
-      <w:r>
-        <w:rPr>
-          <w:b/>
-        </w:rPr>
-        <w:tab/>
-      </w:r>
-      <w:r>
-        <w:rPr>
-          <w:b/>
-        </w:rPr>
-        <w:tab/>
-      </w:r>
-      <w:r>
-        <w:t>1.5</w:t>
-      </w:r>
-    </w:p>
-    <w:p>
-      <w:pPr>
-        <w:spacing w:line="240" w:lineRule="auto"/>
-        <w:ind w:firstLine="720"/>
-      </w:pPr>
-      <w:r>
-        <w:rPr>
-          <w:b/>
-        </w:rPr>
-        <w:t>Drain Time (Sec)</w:t>
-      </w:r>
-      <w:r>
-        <w:rPr>
-          <w:b/>
-        </w:rPr>
-        <w:t>:</w:t>
-      </w:r>
-      <w:r>
-        <w:rPr>
-          <w:b/>
-        </w:rPr>
-        <w:tab/>
-      </w:r>
-      <w:r>
-        <w:rPr>
-          <w:b/>
-        </w:rPr>
-        <w:tab/>
-      </w:r>
-      <w:r>
-        <w:rPr>
-          <w:b/>
-        </w:rPr>
-        <w:tab/>
-      </w:r>
-      <w:r>
-        <w:rPr>
-          <w:b/>
-        </w:rPr>
-        <w:tab/>
-      </w:r>
-      <w:r>
-        <w:t>4</w:t>
-      </w:r>
-      <w:r>
-        <w:rPr>
-          <w:b/>
-        </w:rPr>
-        <w:tab/>
-      </w:r>
-      <w:r>
-        <w:rPr>
-          <w:b/>
-        </w:rPr>
-        <w:tab/>
-      </w:r>
-      <w:r>
-        <w:rPr>
-          <w:b/>
-        </w:rPr>
-        <w:tab/>
-      </w:r>
-      <w:r>
-        <w:rPr>
-          <w:b/>
-        </w:rPr>
-        <w:tab/>
-      </w:r>
-      <w:r>
-        <w:t>5</w:t>
-      </w:r>
-    </w:p>
-    <w:p>
-      <w:pPr>
-        <w:spacing w:line="240" w:lineRule="auto"/>
-        <w:ind w:firstLine="720"/>
-      </w:pPr>
-      <w:r>
-        <w:rPr>
-          <w:b/>
-        </w:rPr>
-        <w:t>Current(mA)</w:t>
-      </w:r>
-      <w:r>
-        <w:rPr>
-          <w:b/>
-        </w:rPr>
-        <w:t>:</w:t>
-      </w:r>
-      <w:r>
-        <w:rPr>
-          <w:b/>
-        </w:rPr>
-        <w:tab/>
-      </w:r>
-      <w:r>
-        <w:rPr>
-          <w:b/>
-        </w:rPr>
-        <w:tab/>
-      </w:r>
-      <w:r>
-        <w:rPr>
-          <w:b/>
-        </w:rPr>
-        <w:tab/>
-      </w:r>
-      <w:r>
-        <w:rPr>
-          <w:b/>
-        </w:rPr>
-        <w:tab/>
-      </w:r>
-      <w:r>
-        <w:rPr>
-          <w:b/>
-        </w:rPr>
-        <w:tab/>
-      </w:r>
-      <w:r>
-        <w:t>200</w:t>
-      </w:r>
-      <w:r>
-        <w:rPr>
-          <w:b/>
-        </w:rPr>
-        <w:tab/>
-      </w:r>
-      <w:r>
-        <w:rPr>
-          <w:b/>
-        </w:rPr>
-        <w:tab/>
-      </w:r>
-      <w:r>
-        <w:rPr>
-          <w:b/>
-        </w:rPr>
-        <w:tab/>
-      </w:r>
-      <w:r>
-        <w:rPr>
-          <w:b/>
-        </w:rPr>
-        <w:tab/>
-      </w:r>
-      <w:r>
-        <w:t>100</w:t>
-      </w:r>
-    </w:p>
-    <w:p>
-      <w:pPr>
-        <w:spacing w:after="0" w:line="240" w:lineRule="auto"/>
-        <w:ind w:firstLine="720"/>
-        <w:rPr>
-          <w:b/>
-        </w:rPr>
-      </w:pPr>
-      <w:r>
-        <w:rPr>
-          <w:b/>
-        </w:rPr>
-      </w:r>
-      <w:r>
-        <w:rPr>
-          <w:b/>
-        </w:rPr>
-      </w:r>
-      <w:r/>
-      <w:r/>
-      <w:r>
-        <w:rPr>
-          <w:b/>
-        </w:rPr>
-      </w:r>
-      <w:r/>
-    </w:p>
-    <w:p>
-      <w:pPr>
-        <w:spacing w:after="0" w:line="240" w:lineRule="auto"/>
-      </w:pPr>
-      <w:r>
-        <w:t>_________________________________________________________________________________________________________</w:t>
-      </w:r>
-    </w:p>
-    <w:p>
-      <w:pPr>
-        <w:spacing w:line="240" w:lineRule="auto"/>
-        <w:ind w:firstLine="720"/>
-      </w:pPr>
-      <w:r>
-        <w:rPr>
-          <w:b/>
-        </w:rPr>
-        <w:t>Battery Size (</w:t>
-      </w:r>
-      <w:r>
-        <w:rPr>
-          <w:b/>
-        </w:rPr>
-        <w:t>m</w:t>
-      </w:r>
-      <w:r>
-        <w:rPr>
-          <w:b/>
-        </w:rPr>
-        <w:t>m</w:t>
-      </w:r>
-      <w:r>
-        <w:rPr>
-          <w:b/>
-        </w:rPr>
-        <w:t>):</w:t>
-      </w:r>
-      <w:r>
-        <w:tab/>
-      </w:r>
-      <w:r>
-        <w:tab/>
-      </w:r>
-      <w:r>
-        <w:tab/>
-      </w:r>
-      <w:r>
-        <w:tab/>
-      </w:r>
-      <w:r>
-        <w:t>100.0(H) X62.0(W) X6.0(D)</w:t>
-      </w:r>
-    </w:p>
-    <w:p>
-      <w:pPr>
-        <w:spacing w:after="0" w:line="240" w:lineRule="auto"/>
-        <w:ind w:firstLine="720"/>
-      </w:pPr>
-      <w:r>
-        <w:rPr>
-          <w:b/>
-        </w:rPr>
-        <w:t>Discharge Temperature (°C)</w:t>
-      </w:r>
-      <w:r>
-        <w:rPr>
-          <w:b/>
-        </w:rPr>
-        <w:t>:</w:t>
-      </w:r>
-      <w:r>
-        <w:rPr>
-          <w:b/>
-        </w:rPr>
-        <w:tab/>
-      </w:r>
-      <w:r>
-        <w:rPr>
-          <w:b/>
-        </w:rPr>
-        <w:tab/>
-      </w:r>
-      <w:r>
-        <w:t>24</w:t>
-      </w:r>
-    </w:p>
-    <w:p>
-      <w:pPr>
-        <w:spacing w:after="0" w:line="240" w:lineRule="auto"/>
-      </w:pPr>
-      <w:r>
-        <w:t>_________________________________________________________________________________________________________</w:t>
-      </w:r>
-    </w:p>
-    <w:p>
-      <w:pPr>
-        <w:spacing w:line="240" w:lineRule="auto"/>
-        <w:ind w:firstLine="720"/>
-      </w:pPr>
-      <w:r>
-        <w:rPr>
-          <w:b/>
-        </w:rPr>
-        <w:t xml:space="preserve">Number of Batteries </w:t>
-      </w:r>
-      <w:proofErr w:type="gramStart"/>
-      <w:r>
-        <w:rPr>
-          <w:b/>
-        </w:rPr>
-        <w:t>Tested :</w:t>
-      </w:r>
-      <w:proofErr w:type="gramEnd"/>
-      <w:r>
-        <w:tab/>
-      </w:r>
-      <w:r>
-        <w:tab/>
-      </w:r>
-      <w:r>
-        <w:t>9</w:t>
-      </w:r>
-    </w:p>
-    <w:p>
-      <w:pPr>
-        <w:spacing w:after="0" w:line="240" w:lineRule="auto"/>
-        <w:ind w:firstLine="720"/>
-      </w:pPr>
-      <w:r>
-        <w:rPr>
-          <w:b/>
-        </w:rPr>
-        <w:t xml:space="preserve">Number of Batteries </w:t>
-      </w:r>
-      <w:proofErr w:type="gramStart"/>
-      <w:r>
-        <w:rPr>
-          <w:b/>
-        </w:rPr>
-        <w:t>Failed</w:t>
-      </w:r>
-      <w:bookmarkStart w:id="0" w:name="_GoBack"/>
-      <w:bookmarkEnd w:id="0"/>
-      <w:r>
-        <w:rPr>
-          <w:b/>
-        </w:rPr>
-        <w:t>(</w:t>
-      </w:r>
-      <w:proofErr w:type="gramEnd"/>
-      <w:r>
-        <w:rPr>
-          <w:b/>
-        </w:rPr>
-        <w:t>*):</w:t>
-      </w:r>
-      <w:r>
-        <w:rPr>
-          <w:b/>
-        </w:rPr>
-        <w:tab/>
-      </w:r>
-      <w:r>
-        <w:rPr>
-          <w:b/>
-        </w:rPr>
-        <w:tab/>
-      </w:r>
-      <w:r>
-        <w:t>3</w:t>
-      </w:r>
-    </w:p>
-    <w:p>
-      <w:pPr>
-        <w:spacing w:after="0" w:line="240" w:lineRule="auto"/>
-      </w:pPr>
-      <w:r>
-        <w:t>_________________________________________________________________________________________________________</w:t>
-      </w:r>
-    </w:p>
-    <w:p>
-      <w:pPr>
-        <w:spacing w:line="240" w:lineRule="auto"/>
-        <w:ind w:firstLine="720"/>
-      </w:pPr>
-      <w:r>
-        <w:rPr>
-          <w:b/>
-        </w:rPr>
-        <w:t>Date of Manufacture:</w:t>
-      </w:r>
-      <w:r>
-        <w:tab/>
-      </w:r>
-      <w:r>
-        <w:tab/>
-      </w:r>
-      <w:r>
-        <w:tab/>
-      </w:r>
-      <w:r>
-        <w:tab/>
-      </w:r>
-      <w:r>
-        <w:t>2018-03-05</w:t>
-      </w:r>
-    </w:p>
-    <w:p>
-      <w:pPr>
-        <w:spacing w:line="240" w:lineRule="auto"/>
-        <w:ind w:firstLine="720"/>
-      </w:pPr>
-      <w:r>
-        <w:rPr>
-          <w:b/>
-        </w:rPr>
-        <w:t>Date of Receipt:</w:t>
-      </w:r>
-      <w:r>
-        <w:rPr>
-          <w:b/>
-        </w:rPr>
-        <w:tab/>
-      </w:r>
-      <w:r>
-        <w:rPr>
-          <w:b/>
-        </w:rPr>
-        <w:tab/>
-      </w:r>
-      <w:r>
-        <w:rPr>
-          <w:b/>
-        </w:rPr>
-        <w:tab/>
-      </w:r>
-      <w:r>
-        <w:rPr>
-          <w:b/>
-        </w:rPr>
-        <w:tab/>
-      </w:r>
-      <w:r>
-        <w:t>2018-03-27</w:t>
-      </w:r>
-    </w:p>
-    <w:p>
-      <w:pPr>
-        <w:spacing w:line="240" w:lineRule="auto"/>
-        <w:ind w:firstLine="720"/>
-      </w:pPr>
-      <w:r>
-        <w:rPr>
-          <w:b/>
-        </w:rPr>
-        <w:t>Date Started:</w:t>
-      </w:r>
-      <w:r>
-        <w:tab/>
-      </w:r>
-      <w:r>
-        <w:tab/>
-      </w:r>
-      <w:r>
-        <w:tab/>
-      </w:r>
-      <w:r>
-        <w:tab/>
-      </w:r>
-      <w:r>
-        <w:tab/>
-      </w:r>
-      <w:r>
-        <w:t>2020-01-03</w:t>
-      </w:r>
-    </w:p>
-    <w:p>
-      <w:pPr>
-        <w:spacing w:after="0" w:line="240" w:lineRule="auto"/>
-        <w:ind w:firstLine="720"/>
-      </w:pPr>
-      <w:r>
-        <w:rPr>
-          <w:b/>
-        </w:rPr>
-        <w:t>Date Completed:</w:t>
-      </w:r>
-      <w:r>
-        <w:tab/>
-      </w:r>
-      <w:r>
-        <w:tab/>
-      </w:r>
-      <w:r>
-        <w:tab/>
-      </w:r>
-      <w:r>
-        <w:tab/>
-      </w:r>
-      <w:r>
-        <w:t>2020-01-03</w:t>
-      </w:r>
-    </w:p>
-    <w:p>
-      <w:pPr>
-        <w:spacing w:after="0" w:line="480" w:lineRule="auto"/>
-      </w:pPr>
-      <w:r>
-        <w:t>_________________________________________________________________________________________________________</w:t>
-      </w:r>
-    </w:p>
-    <w:p>
-      <w:pPr>
-        <w:spacing w:line="480" w:lineRule="auto"/>
-      </w:pPr>
-      <w:r>
-        <w:t>Prepared By: ____________ Date: ___________         Reviewed By: ________________ Date: ___________</w:t>
-      </w:r>
-      <w:r>
-        <w:t>_</w:t>
-      </w:r>
-    </w:p>
-    <w:p>
-      <w:pPr>
-        <w:spacing w:line="480" w:lineRule="auto"/>
-        <w:ind w:left="3600" w:right="220"/>
-        <w:jc w:val="center"/>
-      </w:pPr>
-      <w:r>
-        <w:t xml:space="preserve">            Reviewed By: ________________ Date: ____________</w:t>
-      </w:r>
-    </w:p>
-    <w:sectPr>
-      <w:pgSz w:w="12240" w:h="15840"/>
-      <w:pgMar w:top="1440" w:right="1800" w:bottom="1440" w:left="1800" w:header="720" w:footer="720" w:gutter="0"/>
-      <w:cols w:space="720"/>
-      <w:docGrid w:linePitch="360"/>
-    </w:sectPr>
-    <w:p>
-      <w:pPr>
-        <w:spacing w:after="0"/>
-        <w:ind w:right="880"/>
-        <w:jc w:val="right"/>
-      </w:pPr>
-      <w:r>
-        <w:rPr>
-          <w:b/>
-        </w:rPr>
-        <w:t xml:space="preserve">Test Number: </w:t>
-      </w:r>
-      <w:r>
-        <w:t>14681B01</w:t>
-      </w:r>
-      <w:r>
-        <w:t xml:space="preserve"> </w:t>
-      </w:r>
-      <w:r>
-        <w:t xml:space="preserve">    </w:t>
-      </w:r>
-    </w:p>
-    <w:p>
-      <w:pPr>
-        <w:spacing w:after="0"/>
-        <w:ind w:right="880"/>
-      </w:pPr>
-      <w:r>
-        <w:t>Note(s):</w:t>
-        <w:br/>
-        <w:br/>
-        <w:t>1. Report Date:</w:t>
-        <w:br/>
-        <w:br/>
-        <w:t>2. Test Responsibility:</w:t>
-        <w:br/>
-        <w:tab/>
-        <w:br/>
-        <w:t xml:space="preserve">     a. Data file preparation:</w:t>
-        <w:br/>
-        <w:t xml:space="preserve">     b. Technical review:</w:t>
-        <w:br/>
-        <w:t xml:space="preserve">     c. Final review:</w:t>
-        <w:br/>
-      </w:r>
-      <w:r>
-        <w:t xml:space="preserve">              </w:t>
-      </w:r>
-      <w:r>
-        <w:t xml:space="preserve">                                               </w:t>
-      </w:r>
-      <w:r>
-        <w:rPr>
-          <w:b/>
-        </w:rPr>
-        <w:t xml:space="preserve"> </w:t>
-      </w:r>
-    </w:p>
-    <w:p/>
-    <w:p>
-      <w:r>
-        <w:br w:type="page"/>
-      </w:r>
-      <w:bookmarkStart w:id="0" w:name="_GoBack"/>
-      <w:bookmarkEnd w:id="0"/>
-    </w:p>
-    <w:sectPr>
-      <w:pgSz w:w="12240" w:h="15840"/>
-      <w:pgMar w:top="1440" w:right="1800" w:bottom="1440" w:left="1800" w:header="720" w:footer="720" w:gutter="0"/>
-      <w:cols w:space="720"/>
-      <w:docGrid w:linePitch="360"/>
-    </w:sectPr>
-    <w:p>
-      <w:pPr>
-        <w:spacing w:after="0"/>
-        <w:jc w:val="center"/>
-      </w:pPr>
-      <w:r>
-        <w:rPr>
-          <w:b/>
-          <w:u w:val="single"/>
-        </w:rPr>
-        <w:t>SCREE</w:t>
-      </w:r>
-      <w:r>
-        <w:rPr>
-          <w:b/>
-          <w:u w:val="single"/>
-        </w:rPr>
-        <w:t>N</w:t>
-      </w:r>
-      <w:r>
-        <w:rPr>
-          <w:b/>
-          <w:u w:val="single"/>
-        </w:rPr>
-        <w:t>ING REPORT</w:t>
-      </w:r>
-    </w:p>
-    <w:p>
-      <w:pPr>
-        <w:spacing w:after="0"/>
-        <w:ind w:right="440"/>
         <w:rPr>
           <w:rFonts w:ascii="Times New Roman" w:hAnsi="Times New Roman" w:cs="Times New Roman"/>
           <w:sz w:val="20"/>
@@ -1322,7 +126,7 @@
           <w:sz w:val="20"/>
           <w:szCs w:val="20"/>
         </w:rPr>
-        <w:t>2021-04-02</w:t>
+        <w:t>2021-07-09</w:t>
       </w:r>
     </w:p>
     <w:p>
@@ -1722,7 +526,7 @@
           <w:sz w:val="20"/>
           <w:szCs w:val="20"/>
         </w:rPr>
-        <w:t>1.659</w:t>
+        <w:t>1.689</w:t>
       </w:r>
     </w:p>
     <w:p>
@@ -1784,7 +588,7 @@
           <w:sz w:val="20"/>
           <w:szCs w:val="20"/>
         </w:rPr>
-        <w:t>1.809</w:t>
+        <w:t>1.803</w:t>
       </w:r>
       <w:r>
         <w:rPr>
@@ -1817,7 +621,7 @@
           <w:sz w:val="20"/>
           <w:szCs w:val="20"/>
         </w:rPr>
-        <w:t>1.805</w:t>
+        <w:t>1.800</w:t>
       </w:r>
     </w:p>
     <w:p>
@@ -1879,7 +683,7 @@
           <w:sz w:val="20"/>
           <w:szCs w:val="20"/>
         </w:rPr>
-        <w:t>1.773</w:t>
+        <w:t>1.771</w:t>
       </w:r>
       <w:r>
         <w:rPr>
@@ -1912,7 +716,7 @@
           <w:sz w:val="20"/>
           <w:szCs w:val="20"/>
         </w:rPr>
-        <w:t>1.748</w:t>
+        <w:t>1.768</w:t>
       </w:r>
     </w:p>
     <w:p>
@@ -1974,7 +778,7 @@
           <w:sz w:val="20"/>
           <w:szCs w:val="20"/>
         </w:rPr>
-        <w:t>0.04896</w:t>
+        <w:t>0.05149</w:t>
       </w:r>
       <w:r>
         <w:rPr>
@@ -2007,7 +811,7 @@
           <w:sz w:val="20"/>
           <w:szCs w:val="20"/>
         </w:rPr>
-        <w:t>0.07169</w:t>
+        <w:t>0.05036</w:t>
       </w:r>
     </w:p>
     <w:p>
@@ -2075,7 +879,7 @@
           <w:sz w:val="20"/>
           <w:szCs w:val="20"/>
         </w:rPr>
-        <w:t>9</w:t>
+        <w:t>10</w:t>
       </w:r>
       <w:r>
         <w:rPr>
@@ -2108,7 +912,7 @@
           <w:sz w:val="20"/>
           <w:szCs w:val="20"/>
         </w:rPr>
-        <w:t>9</w:t>
+        <w:t>10</w:t>
       </w:r>
     </w:p>
     <w:p>
@@ -2168,7 +972,7 @@
           <w:sz w:val="20"/>
           <w:szCs w:val="20"/>
         </w:rPr>
-        <w:t>9</w:t>
+        <w:t>10</w:t>
       </w:r>
       <w:r>
         <w:rPr>
@@ -2201,7 +1005,7 @@
           <w:sz w:val="20"/>
           <w:szCs w:val="20"/>
         </w:rPr>
-        <w:t>9</w:t>
+        <w:t>10</w:t>
       </w:r>
     </w:p>
     <w:p>
@@ -2379,7 +1183,7 @@
           <w:sz w:val="20"/>
           <w:szCs w:val="20"/>
         </w:rPr>
-        <w:t xml:space="preserve">1.735 / 1.810</w:t>
+        <w:t xml:space="preserve">1.734 / 1.808</w:t>
       </w:r>
       <w:r>
         <w:rPr>
@@ -2403,7 +1207,7 @@
           <w:sz w:val="20"/>
           <w:szCs w:val="20"/>
         </w:rPr>
-        <w:t xml:space="preserve">1.693 / 1.803</w:t>
+        <w:t xml:space="preserve">1.732 / 1.804</w:t>
       </w:r>
     </w:p>
     <w:p>
@@ -2481,7 +1285,7 @@
           <w:sz w:val="20"/>
           <w:szCs w:val="20"/>
         </w:rPr>
-        <w:t xml:space="preserve">1.63 / 1.921</w:t>
+        <w:t xml:space="preserve">1.585 / 1.947</w:t>
       </w:r>
       <w:r>
         <w:rPr>
@@ -2498,7 +1302,7 @@
           <w:szCs w:val="20"/>
         </w:rPr>
         <w:tab/>
-        <w:t xml:space="preserve">1.468 / 2.012</w:t>
+        <w:t xml:space="preserve">1.589 / 1.939</w:t>
       </w:r>
     </w:p>
     <w:p>
@@ -2726,7 +1530,7 @@
           <w:sz w:val="20"/>
           <w:szCs w:val="20"/>
         </w:rPr>
-        <w:t xml:space="preserve">200 mA for 4 Seconds.</w:t>
+        <w:t xml:space="preserve">200 Ohms for 4 Seconds.</w:t>
       </w:r>
       <w:bookmarkStart w:id="0" w:name="_GoBack"/>
       <w:bookmarkEnd w:id="0"/>
@@ -2931,7 +1735,7 @@
           </w:tcPr>
           <w:p>
             <w:r>
-              <w:t>5</w:t>
+              <w:t>6</w:t>
             </w:r>
           </w:p>
         </w:tc>
@@ -2941,7 +1745,7 @@
           </w:tcPr>
           <w:p>
             <w:r>
-              <w:t>1.813-1.781</w:t>
+              <w:t>1.813-1.787</w:t>
             </w:r>
           </w:p>
         </w:tc>
@@ -2951,7 +1755,7 @@
           </w:tcPr>
           <w:p>
             <w:r>
-              <w:t>5</w:t>
+              <w:t>6</w:t>
             </w:r>
           </w:p>
         </w:tc>
@@ -2983,7 +1787,7 @@
           </w:tcPr>
           <w:p>
             <w:r>
-              <w:t>1.781-1.749</w:t>
+              <w:t>1.787-1.761</w:t>
             </w:r>
           </w:p>
         </w:tc>
@@ -3015,7 +1819,7 @@
           </w:tcPr>
           <w:p>
             <w:r>
-              <w:t>0</w:t>
+              <w:t>1</w:t>
             </w:r>
           </w:p>
         </w:tc>
@@ -3025,7 +1829,7 @@
           </w:tcPr>
           <w:p>
             <w:r>
-              <w:t>1.749-1.717</w:t>
+              <w:t>1.761-1.735</w:t>
             </w:r>
           </w:p>
         </w:tc>
@@ -3035,7 +1839,7 @@
           </w:tcPr>
           <w:p>
             <w:r>
-              <w:t>0</w:t>
+              <w:t>1</w:t>
             </w:r>
           </w:p>
         </w:tc>
@@ -3057,7 +1861,7 @@
           </w:tcPr>
           <w:p>
             <w:r>
-              <w:t>3</w:t>
+              <w:t>0</w:t>
             </w:r>
           </w:p>
         </w:tc>
@@ -3067,7 +1871,7 @@
           </w:tcPr>
           <w:p>
             <w:r>
-              <w:t>1.717-1.685</w:t>
+              <w:t>1.735-1.709</w:t>
             </w:r>
           </w:p>
         </w:tc>
@@ -3099,7 +1903,7 @@
           </w:tcPr>
           <w:p>
             <w:r>
-              <w:t>1</w:t>
+              <w:t>3</w:t>
             </w:r>
           </w:p>
         </w:tc>
@@ -3109,7 +1913,7 @@
           </w:tcPr>
           <w:p>
             <w:r>
-              <w:t>1.685-1.653</w:t>
+              <w:t>1.709-1.683</w:t>
             </w:r>
           </w:p>
         </w:tc>
@@ -3119,7 +1923,7 @@
           </w:tcPr>
           <w:p>
             <w:r>
-              <w:t>3</w:t>
+              <w:t>2</w:t>
             </w:r>
           </w:p>
         </w:tc>
@@ -3243,14 +2047,6 @@
           <w:sz w:val="24"/>
           <w:szCs w:val="24"/>
         </w:rPr>
-        <w:t>Raw Data</w:t>
-      </w:r>
-      <w:r>
-        <w:rPr>
-          <w:rFonts w:ascii="Times New Roman" w:hAnsi="Times New Roman" w:cs="Times New Roman"/>
-          <w:sz w:val="20"/>
-          <w:szCs w:val="20"/>
-        </w:rPr>
         <w:tab/>
       </w:r>
       <w:r>
@@ -3264,19 +2060,27 @@
       <w:r>
         <w:rPr>
           <w:rFonts w:ascii="Times New Roman" w:hAnsi="Times New Roman" w:cs="Times New Roman"/>
+          <w:sz w:val="20"/>
+          <w:szCs w:val="20"/>
+        </w:rPr>
+        <w:tab/>
+      </w:r>
+      <w:r>
+        <w:rPr>
+          <w:rFonts w:ascii="Times New Roman" w:hAnsi="Times New Roman" w:cs="Times New Roman"/>
           <w:b/>
           <w:sz w:val="20"/>
           <w:szCs w:val="20"/>
         </w:rPr>
-        <w:t xml:space="preserve">Chemistry: </w:t>
-      </w:r>
-      <w:r>
-        <w:rPr>
-          <w:rFonts w:ascii="Times New Roman" w:hAnsi="Times New Roman" w:cs="Times New Roman"/>
-          <w:sz w:val="20"/>
-          <w:szCs w:val="20"/>
-        </w:rPr>
-        <w:t>Li-Ion (Polymer)</w:t>
+        <w:t>Date:</w:t>
+      </w:r>
+      <w:r>
+        <w:rPr>
+          <w:rFonts w:ascii="Times New Roman" w:hAnsi="Times New Roman" w:cs="Times New Roman"/>
+          <w:sz w:val="20"/>
+          <w:szCs w:val="20"/>
+        </w:rPr>
+        <w:t>2021-07-09</w:t>
       </w:r>
     </w:p>
     <w:p>
@@ -3322,72 +2126,6 @@
         </w:rPr>
         <w:tab/>
       </w:r>
-      <w:r>
-        <w:rPr>
-          <w:rFonts w:ascii="Times New Roman" w:hAnsi="Times New Roman" w:cs="Times New Roman"/>
-          <w:sz w:val="20"/>
-          <w:szCs w:val="20"/>
-        </w:rPr>
-        <w:tab/>
-      </w:r>
-      <w:r>
-        <w:rPr>
-          <w:rFonts w:ascii="Times New Roman" w:hAnsi="Times New Roman" w:cs="Times New Roman"/>
-          <w:sz w:val="20"/>
-          <w:szCs w:val="20"/>
-        </w:rPr>
-        <w:tab/>
-      </w:r>
-      <w:r>
-        <w:rPr>
-          <w:rFonts w:ascii="Times New Roman" w:hAnsi="Times New Roman" w:cs="Times New Roman"/>
-          <w:sz w:val="20"/>
-          <w:szCs w:val="20"/>
-        </w:rPr>
-        <w:tab/>
-      </w:r>
-      <w:r>
-        <w:rPr>
-          <w:rFonts w:ascii="Times New Roman" w:hAnsi="Times New Roman" w:cs="Times New Roman"/>
-          <w:sz w:val="20"/>
-          <w:szCs w:val="20"/>
-        </w:rPr>
-        <w:tab/>
-      </w:r>
-      <w:r>
-        <w:rPr>
-          <w:rFonts w:ascii="Times New Roman" w:hAnsi="Times New Roman" w:cs="Times New Roman"/>
-          <w:b/>
-          <w:sz w:val="20"/>
-          <w:szCs w:val="20"/>
-        </w:rPr>
-        <w:t xml:space="preserve">Load: </w:t>
-      </w:r>
-      <w:r>
-        <w:rPr>
-          <w:rFonts w:ascii="Times New Roman" w:hAnsi="Times New Roman" w:cs="Times New Roman"/>
-          <w:sz w:val="20"/>
-          <w:szCs w:val="20"/>
-        </w:rPr>
-        <w:t>200/100</w:t>
-      </w:r>
-      <w:r>
-        <w:rPr>
-          <w:rFonts w:ascii="Times New Roman" w:hAnsi="Times New Roman" w:cs="Times New Roman"/>
-          <w:b/>
-          <w:sz w:val="20"/>
-          <w:szCs w:val="20"/>
-        </w:rPr>
-        <w:t xml:space="preserve"> </w:t>
-      </w:r>
-      <w:r>
-        <w:rPr>
-          <w:rFonts w:ascii="Times New Roman" w:hAnsi="Times New Roman" w:cs="Times New Roman"/>
-          <w:sz w:val="20"/>
-          <w:szCs w:val="20"/>
-        </w:rPr>
-        <w:t>mV</w:t>
-      </w:r>
     </w:p>
     <w:p>
       <w:pPr>
@@ -3405,7 +2143,7 @@
           <w:sz w:val="20"/>
           <w:szCs w:val="20"/>
         </w:rPr>
-        <w:t>Sort Order</w:t>
+        <w:t>Chemistry</w:t>
       </w:r>
       <w:r>
         <w:rPr>
@@ -3422,8 +2160,63 @@
           <w:sz w:val="20"/>
           <w:szCs w:val="20"/>
         </w:rPr>
-        <w:t>Bar Code Number</w:t>
-      </w:r>
+        <w:t>Li-Ion (Polymer)</w:t>
+      </w:r>
+    </w:p>
+    <w:p>
+      <w:pPr>
+        <w:spacing w:after="0"/>
+        <w:jc w:val="center"/>
+        <w:rPr>
+          <w:rFonts w:ascii="Times New Roman" w:hAnsi="Times New Roman" w:cs="Times New Roman"/>
+          <w:b/>
+          <w:sz w:val="20"/>
+          <w:szCs w:val="20"/>
+        </w:rPr>
+      </w:pPr>
+      <w:r>
+        <w:rPr>
+          <w:rFonts w:ascii="Times New Roman" w:hAnsi="Times New Roman" w:cs="Times New Roman"/>
+          <w:b/>
+          <w:sz w:val="20"/>
+          <w:szCs w:val="20"/>
+        </w:rPr>
+        <w:t>Profile Two</w:t>
+      </w:r>
+      <w:r>
+        <w:rPr>
+          <w:rFonts w:ascii="Times New Roman" w:hAnsi="Times New Roman" w:cs="Times New Roman"/>
+          <w:sz w:val="20"/>
+          <w:szCs w:val="20"/>
+        </w:rPr>
+        <w:t xml:space="preserve"> </w:t>
+      </w:r>
+      <w:r>
+        <w:rPr>
+          <w:rFonts w:ascii="Times New Roman" w:hAnsi="Times New Roman" w:cs="Times New Roman"/>
+          <w:b/>
+          <w:sz w:val="20"/>
+          <w:szCs w:val="20"/>
+        </w:rPr>
+        <w:t>Voltage Statistic Table</w:t>
+      </w:r>
+    </w:p>
+    <w:p>
+      <w:pPr>
+        <w:pBdr>
+          <w:top w:val="single" w:sz="4" w:space="1" w:color="auto"/>
+          <w:left w:val="single" w:sz="4" w:space="4" w:color="auto"/>
+          <w:bottom w:val="single" w:sz="4" w:space="1" w:color="auto"/>
+          <w:right w:val="single" w:sz="4" w:space="4" w:color="auto"/>
+        </w:pBdr>
+        <w:shd w:val="clear" w:color="auto" w:fill="BFBFBF" w:themeFill="background1" w:themeFillShade="BF"/>
+        <w:spacing w:after="0"/>
+        <w:rPr>
+          <w:rFonts w:ascii="Times New Roman" w:hAnsi="Times New Roman" w:cs="Times New Roman"/>
+          <w:sz w:val="20"/>
+          <w:szCs w:val="20"/>
+        </w:rPr>
+      </w:pPr>
       <w:r>
         <w:rPr>
           <w:rFonts w:ascii="Times New Roman" w:hAnsi="Times New Roman" w:cs="Times New Roman"/>
@@ -3431,6 +2224,7 @@
           <w:szCs w:val="20"/>
         </w:rPr>
         <w:tab/>
+        <w:t>All samples</w:t>
       </w:r>
       <w:r>
         <w:rPr>
@@ -3463,24 +2257,44 @@
           <w:szCs w:val="20"/>
         </w:rPr>
         <w:tab/>
-      </w:r>
-      <w:r>
+        <w:t>OCV</w:t>
+      </w:r>
+      <w:r>
+        <w:rPr>
+          <w:rFonts w:ascii="Times New Roman" w:hAnsi="Times New Roman" w:cs="Times New Roman"/>
+          <w:sz w:val="20"/>
+          <w:szCs w:val="20"/>
+        </w:rPr>
+        <w:tab/>
+      </w:r>
+      <w:r>
+        <w:rPr>
+          <w:rFonts w:ascii="Times New Roman" w:hAnsi="Times New Roman" w:cs="Times New Roman"/>
+          <w:sz w:val="20"/>
+          <w:szCs w:val="20"/>
+        </w:rPr>
+        <w:tab/>
+      </w:r>
+      <w:r>
+        <w:rPr>
+          <w:rFonts w:ascii="Times New Roman" w:hAnsi="Times New Roman" w:cs="Times New Roman"/>
+          <w:sz w:val="20"/>
+          <w:szCs w:val="20"/>
+        </w:rPr>
+        <w:tab/>
+        <w:t>CCV</w:t>
+      </w:r>
+    </w:p>
+    <w:p>
+      <w:pPr>
+        <w:spacing w:after="0"/>
         <w:rPr>
           <w:rFonts w:ascii="Times New Roman" w:hAnsi="Times New Roman" w:cs="Times New Roman"/>
           <w:b/>
           <w:sz w:val="20"/>
           <w:szCs w:val="20"/>
         </w:rPr>
-        <w:t xml:space="preserve">Load Time: </w:t>
-      </w:r>
-      <w:r>
-        <w:rPr>
-          <w:rFonts w:ascii="Times New Roman" w:hAnsi="Times New Roman" w:cs="Times New Roman"/>
-          <w:sz w:val="20"/>
-          <w:szCs w:val="20"/>
-        </w:rPr>
-        <w:t>4/5</w:t>
-      </w:r>
+      </w:pPr>
       <w:r>
         <w:rPr>
           <w:rFonts w:ascii="Times New Roman" w:hAnsi="Times New Roman" w:cs="Times New Roman"/>
@@ -3488,15 +2302,1214 @@
           <w:sz w:val="20"/>
           <w:szCs w:val="20"/>
         </w:rPr>
+        <w:tab/>
+        <w:t>Maximum:</w:t>
+      </w:r>
+      <w:r>
+        <w:rPr>
+          <w:rFonts w:ascii="Times New Roman" w:hAnsi="Times New Roman" w:cs="Times New Roman"/>
+          <w:sz w:val="20"/>
+          <w:szCs w:val="20"/>
+        </w:rPr>
+        <w:tab/>
+      </w:r>
+      <w:r>
+        <w:rPr>
+          <w:rFonts w:ascii="Times New Roman" w:hAnsi="Times New Roman" w:cs="Times New Roman"/>
+          <w:sz w:val="20"/>
+          <w:szCs w:val="20"/>
+        </w:rPr>
+        <w:tab/>
+      </w:r>
+      <w:r>
+        <w:rPr>
+          <w:rFonts w:ascii="Times New Roman" w:hAnsi="Times New Roman" w:cs="Times New Roman"/>
+          <w:sz w:val="20"/>
+          <w:szCs w:val="20"/>
+        </w:rPr>
+        <w:tab/>
+      </w:r>
+      <w:r>
+        <w:rPr>
+          <w:rFonts w:ascii="Times New Roman" w:hAnsi="Times New Roman" w:cs="Times New Roman"/>
+          <w:sz w:val="20"/>
+          <w:szCs w:val="20"/>
+        </w:rPr>
+        <w:tab/>
+      </w:r>
+      <w:r>
+        <w:rPr>
+          <w:rFonts w:ascii="Times New Roman" w:hAnsi="Times New Roman" w:cs="Times New Roman"/>
+          <w:b/>
+          <w:sz w:val="20"/>
+          <w:szCs w:val="20"/>
+        </w:rPr>
+        <w:t>1.817</w:t>
+      </w:r>
+      <w:r>
+        <w:rPr>
+          <w:rFonts w:ascii="Times New Roman" w:hAnsi="Times New Roman" w:cs="Times New Roman"/>
+          <w:sz w:val="20"/>
+          <w:szCs w:val="20"/>
+        </w:rPr>
+        <w:tab/>
+      </w:r>
+      <w:r>
+        <w:rPr>
+          <w:rFonts w:ascii="Times New Roman" w:hAnsi="Times New Roman" w:cs="Times New Roman"/>
+          <w:sz w:val="20"/>
+          <w:szCs w:val="20"/>
+        </w:rPr>
+        <w:tab/>
+      </w:r>
+      <w:r>
+        <w:rPr>
+          <w:rFonts w:ascii="Times New Roman" w:hAnsi="Times New Roman" w:cs="Times New Roman"/>
+          <w:sz w:val="20"/>
+          <w:szCs w:val="20"/>
+        </w:rPr>
+        <w:tab/>
+      </w:r>
+      <w:r>
+        <w:rPr>
+          <w:rFonts w:ascii="Times New Roman" w:hAnsi="Times New Roman" w:cs="Times New Roman"/>
+          <w:b/>
+          <w:sz w:val="20"/>
+          <w:szCs w:val="20"/>
+        </w:rPr>
+        <w:t>1.813</w:t>
+      </w:r>
+    </w:p>
+    <w:p>
+      <w:pPr>
+        <w:spacing w:after="0"/>
+        <w:rPr>
+          <w:rFonts w:ascii="Times New Roman" w:hAnsi="Times New Roman" w:cs="Times New Roman"/>
+          <w:b/>
+          <w:sz w:val="20"/>
+          <w:szCs w:val="20"/>
+        </w:rPr>
+      </w:pPr>
+      <w:r>
+        <w:rPr>
+          <w:rFonts w:ascii="Times New Roman" w:hAnsi="Times New Roman" w:cs="Times New Roman"/>
+          <w:b/>
+          <w:sz w:val="20"/>
+          <w:szCs w:val="20"/>
+        </w:rPr>
+        <w:tab/>
+      </w:r>
+      <w:r>
+        <w:rPr>
+          <w:rFonts w:ascii="Times New Roman" w:hAnsi="Times New Roman" w:cs="Times New Roman"/>
+          <w:b/>
+          <w:sz w:val="20"/>
+          <w:szCs w:val="20"/>
+        </w:rPr>
+        <w:t>Minimum:</w:t>
+      </w:r>
+      <w:r>
+        <w:rPr>
+          <w:rFonts w:ascii="Times New Roman" w:hAnsi="Times New Roman" w:cs="Times New Roman"/>
+          <w:sz w:val="20"/>
+          <w:szCs w:val="20"/>
+        </w:rPr>
+        <w:tab/>
+      </w:r>
+      <w:r>
+        <w:rPr>
+          <w:rFonts w:ascii="Times New Roman" w:hAnsi="Times New Roman" w:cs="Times New Roman"/>
+          <w:sz w:val="20"/>
+          <w:szCs w:val="20"/>
+        </w:rPr>
+        <w:tab/>
+      </w:r>
+      <w:r>
+        <w:rPr>
+          <w:rFonts w:ascii="Times New Roman" w:hAnsi="Times New Roman" w:cs="Times New Roman"/>
+          <w:sz w:val="20"/>
+          <w:szCs w:val="20"/>
+        </w:rPr>
+        <w:tab/>
+      </w:r>
+      <w:r>
+        <w:rPr>
+          <w:rFonts w:ascii="Times New Roman" w:hAnsi="Times New Roman" w:cs="Times New Roman"/>
+          <w:sz w:val="20"/>
+          <w:szCs w:val="20"/>
+        </w:rPr>
+        <w:tab/>
+      </w:r>
+      <w:r>
+        <w:rPr>
+          <w:rFonts w:ascii="Times New Roman" w:hAnsi="Times New Roman" w:cs="Times New Roman"/>
+          <w:b/>
+          <w:sz w:val="20"/>
+          <w:szCs w:val="20"/>
+        </w:rPr>
+        <w:t>1.736</w:t>
+      </w:r>
+      <w:r>
+        <w:rPr>
+          <w:rFonts w:ascii="Times New Roman" w:hAnsi="Times New Roman" w:cs="Times New Roman"/>
+          <w:sz w:val="20"/>
+          <w:szCs w:val="20"/>
+        </w:rPr>
+        <w:tab/>
+      </w:r>
+      <w:r>
+        <w:rPr>
+          <w:rFonts w:ascii="Times New Roman" w:hAnsi="Times New Roman" w:cs="Times New Roman"/>
+          <w:sz w:val="20"/>
+          <w:szCs w:val="20"/>
+        </w:rPr>
+        <w:tab/>
+      </w:r>
+      <w:r>
+        <w:rPr>
+          <w:rFonts w:ascii="Times New Roman" w:hAnsi="Times New Roman" w:cs="Times New Roman"/>
+          <w:sz w:val="20"/>
+          <w:szCs w:val="20"/>
+        </w:rPr>
+        <w:tab/>
+      </w:r>
+      <w:r>
+        <w:rPr>
+          <w:rFonts w:ascii="Times New Roman" w:hAnsi="Times New Roman" w:cs="Times New Roman"/>
+          <w:b/>
+          <w:sz w:val="20"/>
+          <w:szCs w:val="20"/>
+        </w:rPr>
+        <w:t>1.734</w:t>
+      </w:r>
+    </w:p>
+    <w:p>
+      <w:pPr>
+        <w:spacing w:after="0"/>
+        <w:rPr>
+          <w:rFonts w:ascii="Times New Roman" w:hAnsi="Times New Roman" w:cs="Times New Roman"/>
+          <w:b/>
+          <w:sz w:val="20"/>
+          <w:szCs w:val="20"/>
+        </w:rPr>
+      </w:pPr>
+      <w:r>
+        <w:rPr>
+          <w:rFonts w:ascii="Times New Roman" w:hAnsi="Times New Roman" w:cs="Times New Roman"/>
+          <w:b/>
+          <w:sz w:val="20"/>
+          <w:szCs w:val="20"/>
+        </w:rPr>
+        <w:tab/>
+        <w:t>Median:</w:t>
+      </w:r>
+      <w:r>
+        <w:rPr>
+          <w:rFonts w:ascii="Times New Roman" w:hAnsi="Times New Roman" w:cs="Times New Roman"/>
+          <w:sz w:val="20"/>
+          <w:szCs w:val="20"/>
+        </w:rPr>
+        <w:tab/>
+      </w:r>
+      <w:r>
+        <w:rPr>
+          <w:rFonts w:ascii="Times New Roman" w:hAnsi="Times New Roman" w:cs="Times New Roman"/>
+          <w:sz w:val="20"/>
+          <w:szCs w:val="20"/>
+        </w:rPr>
+        <w:tab/>
+      </w:r>
+      <w:r>
+        <w:rPr>
+          <w:rFonts w:ascii="Times New Roman" w:hAnsi="Times New Roman" w:cs="Times New Roman"/>
+          <w:sz w:val="20"/>
+          <w:szCs w:val="20"/>
+        </w:rPr>
+        <w:tab/>
+      </w:r>
+      <w:r>
+        <w:rPr>
+          <w:rFonts w:ascii="Times New Roman" w:hAnsi="Times New Roman" w:cs="Times New Roman"/>
+          <w:sz w:val="20"/>
+          <w:szCs w:val="20"/>
+        </w:rPr>
+        <w:tab/>
+      </w:r>
+      <w:r>
+        <w:rPr>
+          <w:rFonts w:ascii="Times New Roman" w:hAnsi="Times New Roman" w:cs="Times New Roman"/>
+          <w:b/>
+          <w:sz w:val="20"/>
+          <w:szCs w:val="20"/>
+        </w:rPr>
+        <w:t>1.809</w:t>
+      </w:r>
+      <w:r>
+        <w:rPr>
+          <w:rFonts w:ascii="Times New Roman" w:hAnsi="Times New Roman" w:cs="Times New Roman"/>
+          <w:sz w:val="20"/>
+          <w:szCs w:val="20"/>
+        </w:rPr>
+        <w:tab/>
+      </w:r>
+      <w:r>
+        <w:rPr>
+          <w:rFonts w:ascii="Times New Roman" w:hAnsi="Times New Roman" w:cs="Times New Roman"/>
+          <w:sz w:val="20"/>
+          <w:szCs w:val="20"/>
+        </w:rPr>
+        <w:tab/>
+      </w:r>
+      <w:r>
+        <w:rPr>
+          <w:rFonts w:ascii="Times New Roman" w:hAnsi="Times New Roman" w:cs="Times New Roman"/>
+          <w:sz w:val="20"/>
+          <w:szCs w:val="20"/>
+        </w:rPr>
+        <w:tab/>
+      </w:r>
+      <w:r>
+        <w:rPr>
+          <w:rFonts w:ascii="Times New Roman" w:hAnsi="Times New Roman" w:cs="Times New Roman"/>
+          <w:b/>
+          <w:sz w:val="20"/>
+          <w:szCs w:val="20"/>
+        </w:rPr>
+        <w:t>1.806</w:t>
+      </w:r>
+    </w:p>
+    <w:p>
+      <w:pPr>
+        <w:spacing w:after="0"/>
+        <w:rPr>
+          <w:rFonts w:ascii="Times New Roman" w:hAnsi="Times New Roman" w:cs="Times New Roman"/>
+          <w:b/>
+          <w:sz w:val="20"/>
+          <w:szCs w:val="20"/>
+        </w:rPr>
+      </w:pPr>
+      <w:r>
+        <w:rPr>
+          <w:rFonts w:ascii="Times New Roman" w:hAnsi="Times New Roman" w:cs="Times New Roman"/>
+          <w:b/>
+          <w:sz w:val="20"/>
+          <w:szCs w:val="20"/>
+        </w:rPr>
+        <w:tab/>
+        <w:t>Mean (M):</w:t>
+      </w:r>
+      <w:r>
+        <w:rPr>
+          <w:rFonts w:ascii="Times New Roman" w:hAnsi="Times New Roman" w:cs="Times New Roman"/>
+          <w:sz w:val="20"/>
+          <w:szCs w:val="20"/>
+        </w:rPr>
+        <w:tab/>
+      </w:r>
+      <w:r>
+        <w:rPr>
+          <w:rFonts w:ascii="Times New Roman" w:hAnsi="Times New Roman" w:cs="Times New Roman"/>
+          <w:sz w:val="20"/>
+          <w:szCs w:val="20"/>
+        </w:rPr>
+        <w:tab/>
+      </w:r>
+      <w:r>
+        <w:rPr>
+          <w:rFonts w:ascii="Times New Roman" w:hAnsi="Times New Roman" w:cs="Times New Roman"/>
+          <w:sz w:val="20"/>
+          <w:szCs w:val="20"/>
+        </w:rPr>
+        <w:tab/>
+      </w:r>
+      <w:r>
+        <w:rPr>
+          <w:rFonts w:ascii="Times New Roman" w:hAnsi="Times New Roman" w:cs="Times New Roman"/>
+          <w:sz w:val="20"/>
+          <w:szCs w:val="20"/>
+        </w:rPr>
+        <w:tab/>
+      </w:r>
+      <w:r>
+        <w:rPr>
+          <w:rFonts w:ascii="Times New Roman" w:hAnsi="Times New Roman" w:cs="Times New Roman"/>
+          <w:b/>
+          <w:sz w:val="20"/>
+          <w:szCs w:val="20"/>
+        </w:rPr>
+        <w:t>1.790</w:t>
+      </w:r>
+      <w:r>
+        <w:rPr>
+          <w:rFonts w:ascii="Times New Roman" w:hAnsi="Times New Roman" w:cs="Times New Roman"/>
+          <w:sz w:val="20"/>
+          <w:szCs w:val="20"/>
+        </w:rPr>
+        <w:tab/>
+      </w:r>
+      <w:r>
+        <w:rPr>
+          <w:rFonts w:ascii="Times New Roman" w:hAnsi="Times New Roman" w:cs="Times New Roman"/>
+          <w:sz w:val="20"/>
+          <w:szCs w:val="20"/>
+        </w:rPr>
+        <w:tab/>
+      </w:r>
+      <w:r>
+        <w:rPr>
+          <w:rFonts w:ascii="Times New Roman" w:hAnsi="Times New Roman" w:cs="Times New Roman"/>
+          <w:sz w:val="20"/>
+          <w:szCs w:val="20"/>
+        </w:rPr>
+        <w:tab/>
+      </w:r>
+      <w:r>
+        <w:rPr>
+          <w:rFonts w:ascii="Times New Roman" w:hAnsi="Times New Roman" w:cs="Times New Roman"/>
+          <w:b/>
+          <w:sz w:val="20"/>
+          <w:szCs w:val="20"/>
+        </w:rPr>
+        <w:t>1.787</w:t>
+      </w:r>
+    </w:p>
+    <w:p>
+      <w:pPr>
+        <w:spacing w:after="0" w:line="360" w:lineRule="auto"/>
+        <w:rPr>
+          <w:rFonts w:ascii="Times New Roman" w:hAnsi="Times New Roman" w:cs="Times New Roman"/>
+          <w:b/>
+          <w:sz w:val="20"/>
+          <w:szCs w:val="20"/>
+        </w:rPr>
+      </w:pPr>
+      <w:r>
+        <w:rPr>
+          <w:rFonts w:ascii="Times New Roman" w:hAnsi="Times New Roman" w:cs="Times New Roman"/>
+          <w:b/>
+          <w:sz w:val="20"/>
+          <w:szCs w:val="20"/>
+        </w:rPr>
+        <w:tab/>
+      </w:r>
+      <w:r>
+        <w:rPr>
+          <w:rFonts w:ascii="Times New Roman" w:hAnsi="Times New Roman" w:cs="Times New Roman"/>
+          <w:b/>
+          <w:sz w:val="20"/>
+          <w:szCs w:val="20"/>
+        </w:rPr>
+        <w:t>Stander Deviation (SD):</w:t>
+      </w:r>
+      <w:r>
+        <w:rPr>
+          <w:rFonts w:ascii="Times New Roman" w:hAnsi="Times New Roman" w:cs="Times New Roman"/>
+          <w:sz w:val="20"/>
+          <w:szCs w:val="20"/>
+        </w:rPr>
+        <w:tab/>
+      </w:r>
+      <w:r>
+        <w:rPr>
+          <w:rFonts w:ascii="Times New Roman" w:hAnsi="Times New Roman" w:cs="Times New Roman"/>
+          <w:sz w:val="20"/>
+          <w:szCs w:val="20"/>
+        </w:rPr>
+        <w:tab/>
+      </w:r>
+      <w:r>
+        <w:rPr>
+          <w:rFonts w:ascii="Times New Roman" w:hAnsi="Times New Roman" w:cs="Times New Roman"/>
+          <w:sz w:val="20"/>
+          <w:szCs w:val="20"/>
+        </w:rPr>
+        <w:tab/>
+      </w:r>
+      <w:r>
+        <w:rPr>
+          <w:rFonts w:ascii="Times New Roman" w:hAnsi="Times New Roman" w:cs="Times New Roman"/>
+          <w:b/>
+          <w:sz w:val="20"/>
+          <w:szCs w:val="20"/>
+        </w:rPr>
+        <w:t>0.03563</w:t>
+      </w:r>
+      <w:r>
+        <w:rPr>
+          <w:rFonts w:ascii="Times New Roman" w:hAnsi="Times New Roman" w:cs="Times New Roman"/>
+          <w:sz w:val="20"/>
+          <w:szCs w:val="20"/>
+        </w:rPr>
+        <w:tab/>
+      </w:r>
+      <w:r>
+        <w:rPr>
+          <w:rFonts w:ascii="Times New Roman" w:hAnsi="Times New Roman" w:cs="Times New Roman"/>
+          <w:sz w:val="20"/>
+          <w:szCs w:val="20"/>
+        </w:rPr>
+        <w:tab/>
+      </w:r>
+      <w:r>
+        <w:rPr>
+          <w:rFonts w:ascii="Times New Roman" w:hAnsi="Times New Roman" w:cs="Times New Roman"/>
+          <w:sz w:val="20"/>
+          <w:szCs w:val="20"/>
+        </w:rPr>
+        <w:tab/>
+      </w:r>
+      <w:r>
+        <w:rPr>
+          <w:rFonts w:ascii="Times New Roman" w:hAnsi="Times New Roman" w:cs="Times New Roman"/>
+          <w:b/>
+          <w:sz w:val="20"/>
+          <w:szCs w:val="20"/>
+        </w:rPr>
+        <w:t>0.03492</w:t>
+      </w:r>
+    </w:p>
+    <w:p>
+      <w:pPr>
+        <w:pBdr>
+          <w:top w:val="single" w:sz="4" w:space="1" w:color="auto"/>
+          <w:left w:val="single" w:sz="4" w:space="4" w:color="auto"/>
+          <w:bottom w:val="single" w:sz="4" w:space="1" w:color="auto"/>
+          <w:right w:val="single" w:sz="4" w:space="4" w:color="auto"/>
+        </w:pBdr>
+        <w:spacing w:after="0"/>
+        <w:rPr>
+          <w:rFonts w:ascii="Times New Roman" w:hAnsi="Times New Roman" w:cs="Times New Roman"/>
+          <w:b/>
+          <w:sz w:val="20"/>
+          <w:szCs w:val="20"/>
+        </w:rPr>
+      </w:pPr>
+      <w:r>
+        <w:rPr>
+          <w:rFonts w:ascii="Times New Roman" w:hAnsi="Times New Roman" w:cs="Times New Roman"/>
+          <w:b/>
+          <w:sz w:val="20"/>
+          <w:szCs w:val="20"/>
+        </w:rPr>
+        <w:tab/>
+        <w:t>Total Samples:</w:t>
+      </w:r>
+      <w:r>
+        <w:rPr>
+          <w:rFonts w:ascii="Times New Roman" w:hAnsi="Times New Roman" w:cs="Times New Roman"/>
+          <w:sz w:val="20"/>
+          <w:szCs w:val="20"/>
+        </w:rPr>
+        <w:tab/>
+      </w:r>
+      <w:r>
+        <w:rPr>
+          <w:rFonts w:ascii="Times New Roman" w:hAnsi="Times New Roman" w:cs="Times New Roman"/>
+          <w:sz w:val="20"/>
+          <w:szCs w:val="20"/>
+        </w:rPr>
+        <w:tab/>
+      </w:r>
+      <w:r>
+        <w:rPr>
+          <w:rFonts w:ascii="Times New Roman" w:hAnsi="Times New Roman" w:cs="Times New Roman"/>
+          <w:sz w:val="20"/>
+          <w:szCs w:val="20"/>
+        </w:rPr>
+        <w:tab/>
+      </w:r>
+      <w:r>
+        <w:rPr>
+          <w:rFonts w:ascii="Times New Roman" w:hAnsi="Times New Roman" w:cs="Times New Roman"/>
+          <w:sz w:val="20"/>
+          <w:szCs w:val="20"/>
+        </w:rPr>
+        <w:tab/>
+      </w:r>
+      <w:r>
+        <w:rPr>
+          <w:rFonts w:ascii="Times New Roman" w:hAnsi="Times New Roman" w:cs="Times New Roman"/>
+          <w:b/>
+          <w:sz w:val="20"/>
+          <w:szCs w:val="20"/>
+        </w:rPr>
+        <w:t>7</w:t>
+      </w:r>
+      <w:r>
+        <w:rPr>
+          <w:rFonts w:ascii="Times New Roman" w:hAnsi="Times New Roman" w:cs="Times New Roman"/>
+          <w:sz w:val="20"/>
+          <w:szCs w:val="20"/>
+        </w:rPr>
+        <w:tab/>
+      </w:r>
+      <w:r>
+        <w:rPr>
+          <w:rFonts w:ascii="Times New Roman" w:hAnsi="Times New Roman" w:cs="Times New Roman"/>
+          <w:sz w:val="20"/>
+          <w:szCs w:val="20"/>
+        </w:rPr>
+        <w:tab/>
+      </w:r>
+      <w:r>
+        <w:rPr>
+          <w:rFonts w:ascii="Times New Roman" w:hAnsi="Times New Roman" w:cs="Times New Roman"/>
+          <w:sz w:val="20"/>
+          <w:szCs w:val="20"/>
+        </w:rPr>
+        <w:tab/>
+      </w:r>
+      <w:r>
+        <w:rPr>
+          <w:rFonts w:ascii="Times New Roman" w:hAnsi="Times New Roman" w:cs="Times New Roman"/>
+          <w:b/>
+          <w:sz w:val="20"/>
+          <w:szCs w:val="20"/>
+        </w:rPr>
+        <w:t>7</w:t>
+      </w:r>
+    </w:p>
+    <w:p>
+      <w:pPr>
+        <w:pBdr>
+          <w:top w:val="single" w:sz="4" w:space="1" w:color="auto"/>
+          <w:left w:val="single" w:sz="4" w:space="4" w:color="auto"/>
+          <w:bottom w:val="single" w:sz="4" w:space="1" w:color="auto"/>
+          <w:right w:val="single" w:sz="4" w:space="4" w:color="auto"/>
+        </w:pBdr>
+        <w:spacing w:after="0"/>
+        <w:rPr>
+          <w:rFonts w:ascii="Times New Roman" w:hAnsi="Times New Roman" w:cs="Times New Roman"/>
+          <w:b/>
+          <w:sz w:val="20"/>
+          <w:szCs w:val="20"/>
+        </w:rPr>
+      </w:pPr>
+      <w:r>
+        <w:rPr>
+          <w:rFonts w:ascii="Times New Roman" w:hAnsi="Times New Roman" w:cs="Times New Roman"/>
+          <w:b/>
+          <w:sz w:val="20"/>
+          <w:szCs w:val="20"/>
+        </w:rPr>
+        <w:tab/>
+        <w:t>Total Passing Criterion:</w:t>
+      </w:r>
+      <w:r>
+        <w:rPr>
+          <w:rFonts w:ascii="Times New Roman" w:hAnsi="Times New Roman" w:cs="Times New Roman"/>
+          <w:sz w:val="20"/>
+          <w:szCs w:val="20"/>
+        </w:rPr>
+        <w:tab/>
+      </w:r>
+      <w:r>
+        <w:rPr>
+          <w:rFonts w:ascii="Times New Roman" w:hAnsi="Times New Roman" w:cs="Times New Roman"/>
+          <w:sz w:val="20"/>
+          <w:szCs w:val="20"/>
+        </w:rPr>
+        <w:tab/>
+      </w:r>
+      <w:r>
+        <w:rPr>
+          <w:rFonts w:ascii="Times New Roman" w:hAnsi="Times New Roman" w:cs="Times New Roman"/>
+          <w:sz w:val="20"/>
+          <w:szCs w:val="20"/>
+        </w:rPr>
+        <w:tab/>
+      </w:r>
+      <w:r>
+        <w:rPr>
+          <w:rFonts w:ascii="Times New Roman" w:hAnsi="Times New Roman" w:cs="Times New Roman"/>
+          <w:b/>
+          <w:sz w:val="20"/>
+          <w:szCs w:val="20"/>
+        </w:rPr>
+        <w:t>7</w:t>
+      </w:r>
+      <w:r>
+        <w:rPr>
+          <w:rFonts w:ascii="Times New Roman" w:hAnsi="Times New Roman" w:cs="Times New Roman"/>
+          <w:sz w:val="20"/>
+          <w:szCs w:val="20"/>
+        </w:rPr>
+        <w:tab/>
+      </w:r>
+      <w:r>
+        <w:rPr>
+          <w:rFonts w:ascii="Times New Roman" w:hAnsi="Times New Roman" w:cs="Times New Roman"/>
+          <w:sz w:val="20"/>
+          <w:szCs w:val="20"/>
+        </w:rPr>
+        <w:tab/>
+      </w:r>
+      <w:r>
+        <w:rPr>
+          <w:rFonts w:ascii="Times New Roman" w:hAnsi="Times New Roman" w:cs="Times New Roman"/>
+          <w:sz w:val="20"/>
+          <w:szCs w:val="20"/>
+        </w:rPr>
+        <w:tab/>
+      </w:r>
+      <w:r>
+        <w:rPr>
+          <w:rFonts w:ascii="Times New Roman" w:hAnsi="Times New Roman" w:cs="Times New Roman"/>
+          <w:b/>
+          <w:sz w:val="20"/>
+          <w:szCs w:val="20"/>
+        </w:rPr>
+        <w:t>7</w:t>
+      </w:r>
+    </w:p>
+    <w:p>
+      <w:pPr>
+        <w:pBdr>
+          <w:top w:val="single" w:sz="4" w:space="1" w:color="auto"/>
+          <w:left w:val="single" w:sz="4" w:space="4" w:color="auto"/>
+          <w:bottom w:val="single" w:sz="4" w:space="1" w:color="auto"/>
+          <w:right w:val="single" w:sz="4" w:space="4" w:color="auto"/>
+        </w:pBdr>
+        <w:spacing w:after="0"/>
+        <w:rPr>
+          <w:rFonts w:ascii="Times New Roman" w:hAnsi="Times New Roman" w:cs="Times New Roman"/>
+          <w:b/>
+          <w:sz w:val="20"/>
+          <w:szCs w:val="20"/>
+        </w:rPr>
+      </w:pPr>
+      <w:r>
+        <w:rPr>
+          <w:rFonts w:ascii="Times New Roman" w:hAnsi="Times New Roman" w:cs="Times New Roman"/>
+          <w:b/>
+          <w:sz w:val="20"/>
+          <w:szCs w:val="20"/>
+        </w:rPr>
+        <w:tab/>
+        <w:t>Total Failing Criterion:</w:t>
+      </w:r>
+      <w:r>
+        <w:rPr>
+          <w:rFonts w:ascii="Times New Roman" w:hAnsi="Times New Roman" w:cs="Times New Roman"/>
+          <w:sz w:val="20"/>
+          <w:szCs w:val="20"/>
+        </w:rPr>
+        <w:tab/>
+      </w:r>
+      <w:r>
+        <w:rPr>
+          <w:rFonts w:ascii="Times New Roman" w:hAnsi="Times New Roman" w:cs="Times New Roman"/>
+          <w:sz w:val="20"/>
+          <w:szCs w:val="20"/>
+        </w:rPr>
+        <w:tab/>
+      </w:r>
+      <w:r>
+        <w:rPr>
+          <w:rFonts w:ascii="Times New Roman" w:hAnsi="Times New Roman" w:cs="Times New Roman"/>
+          <w:sz w:val="20"/>
+          <w:szCs w:val="20"/>
+        </w:rPr>
+        <w:tab/>
+      </w:r>
+      <w:r>
+        <w:rPr>
+          <w:rFonts w:ascii="Times New Roman" w:hAnsi="Times New Roman" w:cs="Times New Roman"/>
+          <w:b/>
+          <w:sz w:val="20"/>
+          <w:szCs w:val="20"/>
+        </w:rPr>
+        <w:t>0</w:t>
+      </w:r>
+      <w:r>
+        <w:rPr>
+          <w:rFonts w:ascii="Times New Roman" w:hAnsi="Times New Roman" w:cs="Times New Roman"/>
+          <w:sz w:val="20"/>
+          <w:szCs w:val="20"/>
+        </w:rPr>
+        <w:tab/>
+      </w:r>
+      <w:r>
+        <w:rPr>
+          <w:rFonts w:ascii="Times New Roman" w:hAnsi="Times New Roman" w:cs="Times New Roman"/>
+          <w:sz w:val="20"/>
+          <w:szCs w:val="20"/>
+        </w:rPr>
+        <w:tab/>
+      </w:r>
+      <w:r>
+        <w:rPr>
+          <w:rFonts w:ascii="Times New Roman" w:hAnsi="Times New Roman" w:cs="Times New Roman"/>
+          <w:sz w:val="20"/>
+          <w:szCs w:val="20"/>
+        </w:rPr>
+        <w:tab/>
+      </w:r>
+      <w:r>
+        <w:rPr>
+          <w:rFonts w:ascii="Times New Roman" w:hAnsi="Times New Roman" w:cs="Times New Roman"/>
+          <w:b/>
+          <w:sz w:val="20"/>
+          <w:szCs w:val="20"/>
+        </w:rPr>
+        <w:t>0</w:t>
+      </w:r>
+    </w:p>
+    <w:p>
+      <w:pPr>
+        <w:pBdr>
+          <w:top w:val="single" w:sz="4" w:space="1" w:color="auto"/>
+          <w:left w:val="single" w:sz="4" w:space="4" w:color="auto"/>
+          <w:bottom w:val="single" w:sz="4" w:space="1" w:color="auto"/>
+          <w:right w:val="single" w:sz="4" w:space="4" w:color="auto"/>
+        </w:pBdr>
+        <w:spacing w:after="0"/>
+        <w:rPr>
+          <w:rFonts w:ascii="Times New Roman" w:hAnsi="Times New Roman" w:cs="Times New Roman"/>
+          <w:sz w:val="20"/>
+          <w:szCs w:val="20"/>
+        </w:rPr>
+      </w:pPr>
+      <w:r>
+        <w:rPr>
+          <w:rFonts w:ascii="Times New Roman" w:hAnsi="Times New Roman" w:cs="Times New Roman"/>
+          <w:b/>
+          <w:sz w:val="20"/>
+          <w:szCs w:val="20"/>
+        </w:rPr>
+        <w:tab/>
+      </w:r>
+      <w:r>
+        <w:rPr>
+          <w:rFonts w:ascii="Times New Roman" w:hAnsi="Times New Roman" w:cs="Times New Roman"/>
+          <w:b/>
+          <w:sz w:val="20"/>
+          <w:szCs w:val="20"/>
+        </w:rPr>
+        <w:t>95%</w:t>
+      </w:r>
+      <w:r>
+        <w:rPr>
+          <w:rFonts w:ascii="Times New Roman" w:hAnsi="Times New Roman" w:cs="Times New Roman"/>
+          <w:sz w:val="20"/>
+          <w:szCs w:val="20"/>
+        </w:rPr>
         <w:t xml:space="preserve"> </w:t>
       </w:r>
       <w:r>
         <w:rPr>
           <w:rFonts w:ascii="Times New Roman" w:hAnsi="Times New Roman" w:cs="Times New Roman"/>
-          <w:sz w:val="20"/>
-          <w:szCs w:val="20"/>
-        </w:rPr>
-        <w:t>Sec(S)</w:t>
+          <w:b/>
+          <w:sz w:val="20"/>
+          <w:szCs w:val="20"/>
+        </w:rPr>
+        <w:t>confidence Interval</w:t>
+      </w:r>
+      <w:r>
+        <w:rPr>
+          <w:rFonts w:ascii="Times New Roman" w:hAnsi="Times New Roman" w:cs="Times New Roman"/>
+          <w:b/>
+          <w:sz w:val="20"/>
+          <w:szCs w:val="20"/>
+        </w:rPr>
+        <w:tab/>
+      </w:r>
+      <w:r>
+        <w:rPr>
+          <w:rFonts w:ascii="Times New Roman" w:hAnsi="Times New Roman" w:cs="Times New Roman"/>
+          <w:b/>
+          <w:sz w:val="20"/>
+          <w:szCs w:val="20"/>
+        </w:rPr>
+        <w:tab/>
+      </w:r>
+      <w:r>
+        <w:rPr>
+          <w:rFonts w:ascii="Times New Roman" w:hAnsi="Times New Roman" w:cs="Times New Roman"/>
+          <w:sz w:val="20"/>
+          <w:szCs w:val="20"/>
+        </w:rPr>
+        <w:tab/>
+      </w:r>
+      <w:r>
+        <w:rPr>
+          <w:rFonts w:ascii="Times New Roman" w:hAnsi="Times New Roman" w:cs="Times New Roman"/>
+          <w:sz w:val="20"/>
+          <w:szCs w:val="20"/>
+        </w:rPr>
+        <w:t xml:space="preserve">1.757 / 1.823</w:t>
+      </w:r>
+      <w:r>
+        <w:rPr>
+          <w:rFonts w:ascii="Times New Roman" w:hAnsi="Times New Roman" w:cs="Times New Roman"/>
+          <w:sz w:val="20"/>
+          <w:szCs w:val="20"/>
+        </w:rPr>
+        <w:tab/>
+      </w:r>
+      <w:r>
+        <w:rPr>
+          <w:rFonts w:ascii="Times New Roman" w:hAnsi="Times New Roman" w:cs="Times New Roman"/>
+          <w:sz w:val="20"/>
+          <w:szCs w:val="20"/>
+        </w:rPr>
+        <w:tab/>
+      </w:r>
+      <w:r>
+        <w:rPr>
+          <w:rFonts w:ascii="Times New Roman" w:hAnsi="Times New Roman" w:cs="Times New Roman"/>
+          <w:sz w:val="20"/>
+          <w:szCs w:val="20"/>
+        </w:rPr>
+        <w:t xml:space="preserve">1.754 / 1.819</w:t>
+      </w:r>
+    </w:p>
+    <w:p>
+      <w:pPr>
+        <w:pBdr>
+          <w:top w:val="single" w:sz="4" w:space="1" w:color="auto"/>
+          <w:left w:val="single" w:sz="4" w:space="4" w:color="auto"/>
+          <w:bottom w:val="single" w:sz="4" w:space="1" w:color="auto"/>
+          <w:right w:val="single" w:sz="4" w:space="4" w:color="auto"/>
+        </w:pBdr>
+        <w:spacing w:after="0" w:line="240" w:lineRule="auto"/>
+        <w:rPr>
+          <w:rFonts w:ascii="Times New Roman" w:hAnsi="Times New Roman" w:cs="Times New Roman"/>
+          <w:sz w:val="20"/>
+          <w:szCs w:val="20"/>
+        </w:rPr>
+      </w:pPr>
+      <w:r>
+        <w:rPr>
+          <w:rFonts w:ascii="Times New Roman" w:hAnsi="Times New Roman" w:cs="Times New Roman"/>
+          <w:b/>
+          <w:sz w:val="20"/>
+          <w:szCs w:val="20"/>
+        </w:rPr>
+        <w:tab/>
+      </w:r>
+      <w:r>
+        <w:rPr>
+          <w:rFonts w:ascii="Times New Roman" w:hAnsi="Times New Roman" w:cs="Times New Roman"/>
+          <w:b/>
+          <w:sz w:val="20"/>
+          <w:szCs w:val="20"/>
+        </w:rPr>
+        <w:t>Outli</w:t>
+      </w:r>
+      <w:r>
+        <w:rPr>
+          <w:rFonts w:ascii="Times New Roman" w:hAnsi="Times New Roman" w:cs="Times New Roman"/>
+          <w:b/>
+          <w:sz w:val="20"/>
+          <w:szCs w:val="20"/>
+        </w:rPr>
+        <w:t>er Min/Max</w:t>
+      </w:r>
+      <w:r>
+        <w:rPr>
+          <w:rFonts w:ascii="Times New Roman" w:hAnsi="Times New Roman" w:cs="Times New Roman"/>
+          <w:b/>
+          <w:sz w:val="20"/>
+          <w:szCs w:val="20"/>
+        </w:rPr>
+        <w:tab/>
+      </w:r>
+      <w:r>
+        <w:rPr>
+          <w:rFonts w:ascii="Times New Roman" w:hAnsi="Times New Roman" w:cs="Times New Roman"/>
+          <w:b/>
+          <w:sz w:val="20"/>
+          <w:szCs w:val="20"/>
+        </w:rPr>
+        <w:tab/>
+      </w:r>
+      <w:r>
+        <w:rPr>
+          <w:rFonts w:ascii="Times New Roman" w:hAnsi="Times New Roman" w:cs="Times New Roman"/>
+          <w:b/>
+          <w:sz w:val="20"/>
+          <w:szCs w:val="20"/>
+        </w:rPr>
+        <w:tab/>
+      </w:r>
+      <w:r>
+        <w:rPr>
+          <w:rFonts w:ascii="Times New Roman" w:hAnsi="Times New Roman" w:cs="Times New Roman"/>
+          <w:sz w:val="20"/>
+          <w:szCs w:val="20"/>
+        </w:rPr>
+        <w:t xml:space="preserve">1.71 / 1.873</w:t>
+      </w:r>
+      <w:r>
+        <w:rPr>
+          <w:rFonts w:ascii="Times New Roman" w:hAnsi="Times New Roman" w:cs="Times New Roman"/>
+          <w:sz w:val="20"/>
+          <w:szCs w:val="20"/>
+        </w:rPr>
+        <w:tab/>
+      </w:r>
+      <w:r>
+        <w:rPr>
+          <w:rFonts w:ascii="Times New Roman" w:hAnsi="Times New Roman" w:cs="Times New Roman"/>
+          <w:sz w:val="20"/>
+          <w:szCs w:val="20"/>
+        </w:rPr>
+        <w:tab/>
+        <w:t xml:space="preserve">1.709 / 1.868</w:t>
+      </w:r>
+    </w:p>
+    <w:p>
+      <w:pPr>
+        <w:pBdr>
+          <w:top w:val="single" w:sz="4" w:space="1" w:color="auto"/>
+          <w:left w:val="single" w:sz="4" w:space="4" w:color="auto"/>
+          <w:bottom w:val="single" w:sz="4" w:space="1" w:color="auto"/>
+          <w:right w:val="single" w:sz="4" w:space="4" w:color="auto"/>
+        </w:pBdr>
+        <w:spacing w:after="0" w:line="240" w:lineRule="auto"/>
+        <w:ind w:firstLine="720"/>
+        <w:rPr>
+          <w:rFonts w:ascii="Times New Roman" w:hAnsi="Times New Roman" w:cs="Times New Roman"/>
+          <w:b/>
+          <w:sz w:val="20"/>
+          <w:szCs w:val="20"/>
+        </w:rPr>
+      </w:pPr>
+      <w:r>
+        <w:rPr>
+          <w:rFonts w:ascii="Times New Roman" w:hAnsi="Times New Roman" w:cs="Times New Roman"/>
+          <w:b/>
+          <w:sz w:val="20"/>
+          <w:szCs w:val="20"/>
+        </w:rPr>
+        <w:t xml:space="preserve">Total </w:t>
+      </w:r>
+      <w:r>
+        <w:rPr>
+          <w:rFonts w:ascii="Times New Roman" w:hAnsi="Times New Roman" w:cs="Times New Roman"/>
+          <w:b/>
+          <w:sz w:val="20"/>
+          <w:szCs w:val="20"/>
+        </w:rPr>
+        <w:t>Outlier</w:t>
+      </w:r>
+      <w:r>
+        <w:rPr>
+          <w:rFonts w:ascii="Times New Roman" w:hAnsi="Times New Roman" w:cs="Times New Roman"/>
+          <w:b/>
+          <w:sz w:val="20"/>
+          <w:szCs w:val="20"/>
+        </w:rPr>
+        <w:t>:</w:t>
+      </w:r>
+      <w:r>
+        <w:rPr>
+          <w:rFonts w:ascii="Times New Roman" w:hAnsi="Times New Roman" w:cs="Times New Roman"/>
+          <w:sz w:val="20"/>
+          <w:szCs w:val="20"/>
+        </w:rPr>
+        <w:tab/>
+      </w:r>
+      <w:r>
+        <w:rPr>
+          <w:rFonts w:ascii="Times New Roman" w:hAnsi="Times New Roman" w:cs="Times New Roman"/>
+          <w:sz w:val="20"/>
+          <w:szCs w:val="20"/>
+        </w:rPr>
+        <w:tab/>
+      </w:r>
+      <w:r>
+        <w:rPr>
+          <w:rFonts w:ascii="Times New Roman" w:hAnsi="Times New Roman" w:cs="Times New Roman"/>
+          <w:sz w:val="20"/>
+          <w:szCs w:val="20"/>
+        </w:rPr>
+        <w:tab/>
+      </w:r>
+      <w:r>
+        <w:rPr>
+          <w:rFonts w:ascii="Times New Roman" w:hAnsi="Times New Roman" w:cs="Times New Roman"/>
+          <w:sz w:val="20"/>
+          <w:szCs w:val="20"/>
+        </w:rPr>
+        <w:tab/>
+      </w:r>
+      <w:r>
+        <w:rPr>
+          <w:rFonts w:ascii="Times New Roman" w:hAnsi="Times New Roman" w:cs="Times New Roman"/>
+          <w:sz w:val="20"/>
+          <w:szCs w:val="20"/>
+        </w:rPr>
+        <w:t xml:space="preserve">0</w:t>
+      </w:r>
+      <w:r>
+        <w:rPr>
+          <w:rFonts w:ascii="Times New Roman" w:hAnsi="Times New Roman" w:cs="Times New Roman"/>
+          <w:sz w:val="20"/>
+          <w:szCs w:val="20"/>
+        </w:rPr>
+        <w:tab/>
+      </w:r>
+      <w:r>
+        <w:rPr>
+          <w:rFonts w:ascii="Times New Roman" w:hAnsi="Times New Roman" w:cs="Times New Roman"/>
+          <w:sz w:val="20"/>
+          <w:szCs w:val="20"/>
+        </w:rPr>
+        <w:tab/>
+      </w:r>
+      <w:r>
+        <w:rPr>
+          <w:rFonts w:ascii="Times New Roman" w:hAnsi="Times New Roman" w:cs="Times New Roman"/>
+          <w:sz w:val="20"/>
+          <w:szCs w:val="20"/>
+        </w:rPr>
+        <w:tab/>
+      </w:r>
+      <w:r>
+        <w:rPr>
+          <w:rFonts w:ascii="Times New Roman" w:hAnsi="Times New Roman" w:cs="Times New Roman"/>
+          <w:sz w:val="20"/>
+          <w:szCs w:val="20"/>
+        </w:rPr>
+        <w:t xml:space="preserve">0</w:t>
+      </w:r>
+      <w:r>
+        <w:rPr>
+          <w:rFonts w:ascii="Times New Roman" w:hAnsi="Times New Roman" w:cs="Times New Roman"/>
+          <w:sz w:val="20"/>
+          <w:szCs w:val="20"/>
+        </w:rPr>
+        <w:tab/>
+      </w:r>
+    </w:p>
+    <w:p>
+      <w:pPr>
+        <w:spacing w:after="0"/>
+        <w:ind w:firstLine="720"/>
+        <w:rPr>
+          <w:rFonts w:ascii="Times New Roman" w:hAnsi="Times New Roman" w:cs="Times New Roman"/>
+          <w:b/>
+          <w:sz w:val="20"/>
+          <w:szCs w:val="20"/>
+        </w:rPr>
+      </w:pPr>
+      <w:r>
+        <w:rPr>
+          <w:rFonts w:ascii="Times New Roman" w:hAnsi="Times New Roman" w:cs="Times New Roman"/>
+          <w:b/>
+          <w:sz w:val="20"/>
+          <w:szCs w:val="20"/>
+        </w:rPr>
+        <w:t xml:space="preserve">OCV &gt; or = </w:t>
+      </w:r>
+      <w:r>
+        <w:rPr>
+          <w:rFonts w:ascii="Times New Roman" w:hAnsi="Times New Roman" w:cs="Times New Roman"/>
+          <w:sz w:val="20"/>
+          <w:szCs w:val="20"/>
+        </w:rPr>
+        <w:t xml:space="preserve">1.700</w:t>
+      </w:r>
+      <w:r>
+        <w:rPr>
+          <w:rFonts w:ascii="Times New Roman" w:hAnsi="Times New Roman" w:cs="Times New Roman"/>
+          <w:b/>
+          <w:sz w:val="20"/>
+          <w:szCs w:val="20"/>
+        </w:rPr>
+        <w:t>V</w:t>
+      </w:r>
+    </w:p>
+    <w:p>
+      <w:pPr>
+        <w:pBdr>
+          <w:bottom w:val="single" w:sz="4" w:space="1" w:color="auto"/>
+        </w:pBdr>
+        <w:spacing w:after="0"/>
+        <w:rPr>
+          <w:rFonts w:ascii="Times New Roman" w:eastAsia="SimSun" w:hAnsi="Times New Roman" w:cs="Times New Roman"/>
+          <w:sz w:val="20"/>
+          <w:szCs w:val="20"/>
+          <w:lang w:eastAsia="zh-CN"/>
+        </w:rPr>
+      </w:pPr>
+      <w:r>
+        <w:rPr>
+          <w:rFonts w:ascii="Times New Roman" w:hAnsi="Times New Roman" w:cs="Times New Roman"/>
+          <w:b/>
+          <w:sz w:val="20"/>
+          <w:szCs w:val="20"/>
+        </w:rPr>
+        <w:tab/>
+      </w:r>
+      <w:r>
+        <w:rPr>
+          <w:rFonts w:ascii="Times New Roman" w:hAnsi="Times New Roman" w:cs="Times New Roman"/>
+          <w:b/>
+          <w:sz w:val="20"/>
+          <w:szCs w:val="20"/>
+        </w:rPr>
+        <w:t xml:space="preserve">CCV &gt; or = </w:t>
+      </w:r>
+      <w:r>
+        <w:rPr>
+          <w:rFonts w:ascii="Times New Roman" w:hAnsi="Times New Roman" w:cs="Times New Roman"/>
+          <w:sz w:val="20"/>
+          <w:szCs w:val="20"/>
+        </w:rPr>
+        <w:t xml:space="preserve">1.500</w:t>
+      </w:r>
+      <w:r>
+        <w:rPr>
+          <w:rFonts w:ascii="Times New Roman" w:hAnsi="Times New Roman" w:cs="Times New Roman"/>
+          <w:sz w:val="20"/>
+          <w:szCs w:val="20"/>
+        </w:rPr>
+        <w:t>V</w:t>
+      </w:r>
+      <w:r>
+        <w:rPr>
+          <w:rFonts w:ascii="Times New Roman" w:hAnsi="Times New Roman" w:cs="Times New Roman"/>
+          <w:b/>
+          <w:sz w:val="20"/>
+          <w:szCs w:val="20"/>
+        </w:rPr>
+        <w:t xml:space="preserve"> @ </w:t>
+      </w:r>
+      <w:r>
+        <w:rPr>
+          <w:rFonts w:ascii="Times New Roman" w:hAnsi="Times New Roman" w:cs="Times New Roman"/>
+          <w:sz w:val="20"/>
+          <w:szCs w:val="20"/>
+        </w:rPr>
+        <w:t xml:space="preserve">250 Ohms for 5 Seconds.</w:t>
+      </w:r>
+      <w:bookmarkStart w:id="0" w:name="_GoBack"/>
+      <w:bookmarkEnd w:id="0"/>
+    </w:p>
+    <w:p>
+      <w:pPr>
+        <w:spacing w:after="0"/>
+        <w:jc w:val="center"/>
+        <w:rPr>
+          <w:rFonts w:ascii="Times New Roman" w:eastAsia="SimSun" w:hAnsi="Times New Roman" w:cs="Times New Roman"/>
+          <w:b/>
+          <w:sz w:val="20"/>
+          <w:szCs w:val="20"/>
+          <w:lang w:eastAsia="zh-CN"/>
+        </w:rPr>
+      </w:pPr>
+      <w:r>
+        <w:rPr>
+          <w:rFonts w:ascii="Times New Roman" w:eastAsia="SimSun" w:hAnsi="Times New Roman" w:cs="Times New Roman"/>
+          <w:b/>
+          <w:sz w:val="20"/>
+          <w:szCs w:val="20"/>
+          <w:lang w:eastAsia="zh-CN"/>
+        </w:rPr>
+        <w:t>CUMULATIVE TABLE</w:t>
       </w:r>
     </w:p>
     <w:tbl>
@@ -3506,177 +3519,61 @@
         <w:tblLook w:val="04A0" w:firstRow="1" w:lastRow="0" w:firstColumn="1" w:lastColumn="0" w:noHBand="0" w:noVBand="1"/>
       </w:tblPr>
       <w:tblGrid>
-        <w:gridCol w:w="1009"/>
-        <w:gridCol w:w="1270"/>
-        <w:gridCol w:w="1195"/>
-        <w:gridCol w:w="1065"/>
-        <w:gridCol w:w="1066"/>
-        <w:gridCol w:w="1090"/>
-        <w:gridCol w:w="1090"/>
-        <w:gridCol w:w="1071"/>
+        <w:gridCol w:w="2214"/>
+        <w:gridCol w:w="2214"/>
+        <w:gridCol w:w="2214"/>
+        <w:gridCol w:w="2214"/>
       </w:tblGrid>
       <w:tr>
         <w:tc>
           <w:tcPr>
-            <w:tcW w:w="1060" w:type="dxa"/>
-            <w:shd w:val="clear" w:color="auto" w:fill="D9D9D9" w:themeFill="background1" w:themeFillShade="D9"/>
+            <w:tcW w:w="4428" w:type="dxa"/>
+            <w:gridSpan w:val="2"/>
           </w:tcPr>
           <w:p>
             <w:pPr>
               <w:jc w:val="center"/>
               <w:rPr>
-                <w:rFonts w:cs="Times New Roman"/>
-                <w:sz w:val="18"/>
+                <w:rFonts w:ascii="Times New Roman" w:hAnsi="Times New Roman" w:cs="Times New Roman"/>
+                <w:b/>
+                <w:sz w:val="20"/>
+                <w:szCs w:val="20"/>
               </w:rPr>
             </w:pPr>
             <w:r>
               <w:rPr>
-                <w:rFonts w:cs="Times New Roman" w:ascii="Times New Roman" w:hAnsi="Times New Roman"/>
-                <w:sz w:val="18"/>
+                <w:rFonts w:ascii="Times New Roman" w:hAnsi="Times New Roman" w:cs="Times New Roman"/>
+                <w:b/>
+                <w:sz w:val="20"/>
+                <w:szCs w:val="20"/>
               </w:rPr>
-              <w:t>Bar Code Number</w:t>
+              <w:t>All Sample OCV</w:t>
             </w:r>
           </w:p>
         </w:tc>
         <w:tc>
           <w:tcPr>
-            <w:tcW w:w="1196" w:type="dxa"/>
-            <w:shd w:val="clear" w:color="auto" w:fill="D9D9D9" w:themeFill="background1" w:themeFillShade="D9"/>
+            <w:tcW w:w="4428" w:type="dxa"/>
+            <w:gridSpan w:val="2"/>
           </w:tcPr>
           <w:p>
             <w:pPr>
               <w:jc w:val="center"/>
               <w:rPr>
-                <w:rFonts w:cs="Times New Roman"/>
-                <w:sz w:val="18"/>
+                <w:rFonts w:ascii="Times New Roman" w:hAnsi="Times New Roman" w:cs="Times New Roman"/>
+                <w:b/>
+                <w:sz w:val="20"/>
+                <w:szCs w:val="20"/>
               </w:rPr>
             </w:pPr>
             <w:r>
               <w:rPr>
-                <w:rFonts w:cs="Times New Roman" w:ascii="Times New Roman" w:hAnsi="Times New Roman"/>
-                <w:sz w:val="18"/>
+                <w:rFonts w:ascii="Times New Roman" w:hAnsi="Times New Roman" w:cs="Times New Roman"/>
+                <w:b/>
+                <w:sz w:val="20"/>
+                <w:szCs w:val="20"/>
               </w:rPr>
-              <w:t>Manufacturer</w:t>
-            </w:r>
-          </w:p>
-          <w:p>
-            <w:pPr>
-              <w:jc w:val="center"/>
-              <w:rPr>
-                <w:rFonts w:cs="Times New Roman"/>
-                <w:sz w:val="18"/>
-              </w:rPr>
-            </w:pPr>
-            <w:r>
-              <w:rPr>
-                <w:rFonts w:cs="Times New Roman"/>
-                <w:sz w:val="18"/>
-              </w:rPr>
-              <w:t>Number</w:t>
-            </w:r>
-          </w:p>
-        </w:tc>
-        <w:tc>
-          <w:tcPr>
-            <w:tcW w:w="1136" w:type="dxa"/>
-            <w:shd w:val="clear" w:color="auto" w:fill="D9D9D9" w:themeFill="background1" w:themeFillShade="D9"/>
-          </w:tcPr>
-          <w:p>
-            <w:pPr>
-              <w:jc w:val="center"/>
-              <w:rPr>
-                <w:rFonts w:cs="Times New Roman"/>
-                <w:sz w:val="18"/>
-              </w:rPr>
-            </w:pPr>
-            <w:r>
-              <w:rPr>
-                <w:rFonts w:cs="Times New Roman" w:ascii="Times New Roman" w:hAnsi="Times New Roman"/>
-                <w:sz w:val="18"/>
-              </w:rPr>
-              <w:t>Manufacture Date</w:t>
-            </w:r>
-          </w:p>
-        </w:tc>
-        <w:tc>
-          <w:tcPr>
-            <w:tcW w:w="1094" w:type="dxa"/>
-            <w:shd w:val="clear" w:color="auto" w:fill="D9D9D9" w:themeFill="background1" w:themeFillShade="D9"/>
-          </w:tcPr>
-          <w:p>
-            <w:r>
-              <w:rPr>
-                <w:rFonts w:ascii="Times New Roman" w:hAnsi="Times New Roman"/>
-                <w:sz w:val="18"/>
-              </w:rPr>
-              <w:t>Profile 1 OCV</w:t>
-            </w:r>
-          </w:p>
-        </w:tc>
-        <w:tc>
-          <w:tcPr>
-            <w:tcW w:w="1095" w:type="dxa"/>
-            <w:shd w:val="clear" w:color="auto" w:fill="D9D9D9" w:themeFill="background1" w:themeFillShade="D9"/>
-          </w:tcPr>
-          <w:p>
-            <w:r>
-              <w:rPr>
-                <w:rFonts w:ascii="Times New Roman" w:hAnsi="Times New Roman"/>
-                <w:sz w:val="18"/>
-              </w:rPr>
-              <w:t>Profile 1 CCV</w:t>
-            </w:r>
-          </w:p>
-        </w:tc>
-        <w:tc>
-          <w:tcPr>
-            <w:tcW w:w="1095" w:type="dxa"/>
-            <w:shd w:val="clear" w:color="auto" w:fill="D9D9D9" w:themeFill="background1" w:themeFillShade="D9"/>
-          </w:tcPr>
-          <w:p>
-            <w:r>
-              <w:rPr>
-                <w:rFonts w:ascii="Times New Roman" w:hAnsi="Times New Roman"/>
-                <w:sz w:val="18"/>
-              </w:rPr>
-              <w:t>Profile 2 OCV</w:t>
-            </w:r>
-          </w:p>
-        </w:tc>
-        <w:tc>
-          <w:tcPr>
-            <w:tcW w:w="1095" w:type="dxa"/>
-            <w:shd w:val="clear" w:color="auto" w:fill="D9D9D9" w:themeFill="background1" w:themeFillShade="D9"/>
-          </w:tcPr>
-          <w:p>
-            <w:r>
-              <w:rPr>
-                <w:rFonts w:ascii="Times New Roman" w:hAnsi="Times New Roman"/>
-                <w:sz w:val="18"/>
-              </w:rPr>
-              <w:t>Profile 2 CCV</w:t>
-            </w:r>
-          </w:p>
-        </w:tc>
-        <w:tc>
-          <w:tcPr>
-            <w:tcW w:w="1085" w:type="dxa"/>
-            <w:shd w:val="clear" w:color="auto" w:fill="D9D9D9" w:themeFill="background1" w:themeFillShade="D9"/>
-          </w:tcPr>
-          <w:p>
-            <w:pPr>
-              <w:jc w:val="center"/>
-              <w:rPr>
-                <w:rFonts w:cs="Times New Roman"/>
-                <w:sz w:val="18"/>
-              </w:rPr>
-            </w:pPr>
-            <w:r>
-              <w:rPr>
-                <w:rFonts w:cs="Times New Roman" w:ascii="Times New Roman" w:hAnsi="Times New Roman"/>
-                <w:sz w:val="18"/>
-              </w:rPr>
-              <w:t>Inspection</w:t>
+              <w:t>All Sample CCV</w:t>
             </w:r>
           </w:p>
         </w:tc>
@@ -3684,112 +3581,93 @@
       <w:tr>
         <w:tc>
           <w:tcPr>
-            <w:tcW w:type="dxa" w:w="1009"/>
+            <w:tcW w:w="2214" w:type="dxa"/>
           </w:tcPr>
           <w:p>
+            <w:pPr>
+              <w:jc w:val="center"/>
+              <w:rPr>
+                <w:rFonts w:ascii="Times New Roman" w:hAnsi="Times New Roman" w:cs="Times New Roman"/>
+                <w:sz w:val="20"/>
+                <w:szCs w:val="20"/>
+              </w:rPr>
+            </w:pPr>
             <w:r>
               <w:rPr>
-                <w:rFonts w:ascii="Times New Roman" w:hAnsi="Times New Roman"/>
-                <w:sz w:val="18"/>
+                <w:rFonts w:ascii="Times New Roman" w:hAnsi="Times New Roman" w:cs="Times New Roman"/>
+                <w:sz w:val="20"/>
+                <w:szCs w:val="20"/>
               </w:rPr>
-              <w:t>455150</w:t>
+              <w:t>Voltage Range</w:t>
             </w:r>
           </w:p>
         </w:tc>
         <w:tc>
           <w:tcPr>
-            <w:tcW w:type="dxa" w:w="1270"/>
+            <w:tcW w:w="2214" w:type="dxa"/>
           </w:tcPr>
           <w:p>
+            <w:pPr>
+              <w:jc w:val="center"/>
+              <w:rPr>
+                <w:rFonts w:ascii="Times New Roman" w:hAnsi="Times New Roman" w:cs="Times New Roman"/>
+                <w:sz w:val="20"/>
+                <w:szCs w:val="20"/>
+              </w:rPr>
+            </w:pPr>
             <w:r>
               <w:rPr>
-                <w:rFonts w:ascii="Times New Roman" w:hAnsi="Times New Roman"/>
-                <w:sz w:val="18"/>
+                <w:rFonts w:ascii="Times New Roman" w:hAnsi="Times New Roman" w:cs="Times New Roman"/>
+                <w:sz w:val="20"/>
+                <w:szCs w:val="20"/>
               </w:rPr>
+              <w:t>Samples</w:t>
             </w:r>
           </w:p>
         </w:tc>
         <w:tc>
           <w:tcPr>
-            <w:tcW w:type="dxa" w:w="1195"/>
+            <w:tcW w:w="2214" w:type="dxa"/>
           </w:tcPr>
           <w:p>
+            <w:pPr>
+              <w:jc w:val="center"/>
+              <w:rPr>
+                <w:rFonts w:ascii="Times New Roman" w:hAnsi="Times New Roman" w:cs="Times New Roman"/>
+                <w:sz w:val="20"/>
+                <w:szCs w:val="20"/>
+              </w:rPr>
+            </w:pPr>
             <w:r>
               <w:rPr>
-                <w:rFonts w:ascii="Times New Roman" w:hAnsi="Times New Roman"/>
-                <w:sz w:val="18"/>
+                <w:rFonts w:ascii="Times New Roman" w:hAnsi="Times New Roman" w:cs="Times New Roman"/>
+                <w:sz w:val="20"/>
+                <w:szCs w:val="20"/>
               </w:rPr>
-              <w:t>2018-03-05</w:t>
+              <w:t>Voltage Range</w:t>
             </w:r>
           </w:p>
         </w:tc>
         <w:tc>
           <w:tcPr>
-            <w:tcW w:type="dxa" w:w="1065"/>
+            <w:tcW w:w="2214" w:type="dxa"/>
           </w:tcPr>
           <w:p>
+            <w:pPr>
+              <w:jc w:val="center"/>
+              <w:rPr>
+                <w:rFonts w:ascii="Times New Roman" w:hAnsi="Times New Roman" w:cs="Times New Roman"/>
+                <w:sz w:val="20"/>
+                <w:szCs w:val="20"/>
+              </w:rPr>
+            </w:pPr>
             <w:r>
               <w:rPr>
-                <w:rFonts w:ascii="Times New Roman" w:hAnsi="Times New Roman"/>
-                <w:sz w:val="18"/>
+                <w:rFonts w:ascii="Times New Roman" w:hAnsi="Times New Roman" w:cs="Times New Roman"/>
+                <w:sz w:val="20"/>
+                <w:szCs w:val="20"/>
               </w:rPr>
-              <w:t>1.809</w:t>
-            </w:r>
-          </w:p>
-        </w:tc>
-        <w:tc>
-          <w:tcPr>
-            <w:tcW w:type="dxa" w:w="1066"/>
-          </w:tcPr>
-          <w:p>
-            <w:r>
-              <w:rPr>
-                <w:rFonts w:ascii="Times New Roman" w:hAnsi="Times New Roman"/>
-                <w:sz w:val="18"/>
-              </w:rPr>
-              <w:t>1.805</w:t>
-            </w:r>
-          </w:p>
-        </w:tc>
-        <w:tc>
-          <w:tcPr>
-            <w:tcW w:type="dxa" w:w="1090"/>
-          </w:tcPr>
-          <w:p>
-            <w:r>
-              <w:rPr>
-                <w:rFonts w:ascii="Times New Roman" w:hAnsi="Times New Roman"/>
-                <w:sz w:val="18"/>
-              </w:rPr>
-              <w:t>1.809</w:t>
-            </w:r>
-          </w:p>
-        </w:tc>
-        <w:tc>
-          <w:tcPr>
-            <w:tcW w:type="dxa" w:w="1090"/>
-          </w:tcPr>
-          <w:p>
-            <w:r>
-              <w:rPr>
-                <w:rFonts w:ascii="Times New Roman" w:hAnsi="Times New Roman"/>
-                <w:sz w:val="18"/>
-              </w:rPr>
-              <w:t>1.806</w:t>
-            </w:r>
-          </w:p>
-        </w:tc>
-        <w:tc>
-          <w:tcPr>
-            <w:tcW w:type="dxa" w:w="1071"/>
-          </w:tcPr>
-          <w:p>
-            <w:r>
-              <w:rPr>
-                <w:rFonts w:ascii="Times New Roman" w:hAnsi="Times New Roman"/>
-                <w:sz w:val="18"/>
-              </w:rPr>
-              <w:t>OK</w:t>
+              <w:t>Samples</w:t>
             </w:r>
           </w:p>
         </w:tc>
@@ -3797,112 +3675,41 @@
       <w:tr>
         <w:tc>
           <w:tcPr>
-            <w:tcW w:type="dxa" w:w="1009"/>
+            <w:tcW w:type="dxa" w:w="2214"/>
           </w:tcPr>
           <w:p>
             <w:r>
-              <w:rPr>
-                <w:rFonts w:ascii="Times New Roman" w:hAnsi="Times New Roman"/>
-                <w:sz w:val="18"/>
-              </w:rPr>
-              <w:t>455154</w:t>
+              <w:t>1.817-1.800</w:t>
             </w:r>
           </w:p>
         </w:tc>
         <w:tc>
           <w:tcPr>
-            <w:tcW w:type="dxa" w:w="1270"/>
+            <w:tcW w:type="dxa" w:w="2214"/>
           </w:tcPr>
           <w:p>
             <w:r>
-              <w:rPr>
-                <w:rFonts w:ascii="Times New Roman" w:hAnsi="Times New Roman"/>
-                <w:sz w:val="18"/>
-              </w:rPr>
+              <w:t>5</w:t>
             </w:r>
           </w:p>
         </w:tc>
         <w:tc>
           <w:tcPr>
-            <w:tcW w:type="dxa" w:w="1195"/>
+            <w:tcW w:type="dxa" w:w="2214"/>
           </w:tcPr>
           <w:p>
             <w:r>
-              <w:rPr>
-                <w:rFonts w:ascii="Times New Roman" w:hAnsi="Times New Roman"/>
-                <w:sz w:val="18"/>
-              </w:rPr>
-              <w:t>2018-03-05</w:t>
+              <w:t>1.813-1.796</w:t>
             </w:r>
           </w:p>
         </w:tc>
         <w:tc>
           <w:tcPr>
-            <w:tcW w:type="dxa" w:w="1065"/>
+            <w:tcW w:type="dxa" w:w="2214"/>
           </w:tcPr>
           <w:p>
             <w:r>
-              <w:rPr>
-                <w:rFonts w:ascii="Times New Roman" w:hAnsi="Times New Roman"/>
-                <w:sz w:val="18"/>
-              </w:rPr>
-              <w:t>1.809</w:t>
-            </w:r>
-          </w:p>
-        </w:tc>
-        <w:tc>
-          <w:tcPr>
-            <w:tcW w:type="dxa" w:w="1066"/>
-          </w:tcPr>
-          <w:p>
-            <w:r>
-              <w:rPr>
-                <w:rFonts w:ascii="Times New Roman" w:hAnsi="Times New Roman"/>
-                <w:sz w:val="18"/>
-              </w:rPr>
-              <w:t>1.806</w:t>
-            </w:r>
-          </w:p>
-        </w:tc>
-        <w:tc>
-          <w:tcPr>
-            <w:tcW w:type="dxa" w:w="1090"/>
-          </w:tcPr>
-          <w:p>
-            <w:r>
-              <w:rPr>
-                <w:rFonts w:ascii="Times New Roman" w:hAnsi="Times New Roman"/>
-                <w:sz w:val="18"/>
-              </w:rPr>
-              <w:t>1.812</w:t>
-            </w:r>
-          </w:p>
-        </w:tc>
-        <w:tc>
-          <w:tcPr>
-            <w:tcW w:type="dxa" w:w="1090"/>
-          </w:tcPr>
-          <w:p>
-            <w:r>
-              <w:rPr>
-                <w:rFonts w:ascii="Times New Roman" w:hAnsi="Times New Roman"/>
-                <w:sz w:val="18"/>
-              </w:rPr>
-              <w:t>1.808</w:t>
-            </w:r>
-          </w:p>
-        </w:tc>
-        <w:tc>
-          <w:tcPr>
-            <w:tcW w:type="dxa" w:w="1071"/>
-          </w:tcPr>
-          <w:p>
-            <w:r>
-              <w:rPr>
-                <w:rFonts w:ascii="Times New Roman" w:hAnsi="Times New Roman"/>
-                <w:sz w:val="18"/>
-              </w:rPr>
-              <w:t>OK</w:t>
+              <w:t>5</w:t>
             </w:r>
           </w:p>
         </w:tc>
@@ -3910,112 +3717,41 @@
       <w:tr>
         <w:tc>
           <w:tcPr>
-            <w:tcW w:type="dxa" w:w="1009"/>
+            <w:tcW w:type="dxa" w:w="2214"/>
           </w:tcPr>
           <w:p>
             <w:r>
-              <w:rPr>
-                <w:rFonts w:ascii="Times New Roman" w:hAnsi="Times New Roman"/>
-                <w:sz w:val="18"/>
-              </w:rPr>
-              <w:t>455153</w:t>
+              <w:t>1.800-1.783</w:t>
             </w:r>
           </w:p>
         </w:tc>
         <w:tc>
           <w:tcPr>
-            <w:tcW w:type="dxa" w:w="1270"/>
+            <w:tcW w:type="dxa" w:w="2214"/>
           </w:tcPr>
           <w:p>
             <w:r>
-              <w:rPr>
-                <w:rFonts w:ascii="Times New Roman" w:hAnsi="Times New Roman"/>
-                <w:sz w:val="18"/>
-              </w:rPr>
+              <w:t>0</w:t>
             </w:r>
           </w:p>
         </w:tc>
         <w:tc>
           <w:tcPr>
-            <w:tcW w:type="dxa" w:w="1195"/>
+            <w:tcW w:type="dxa" w:w="2214"/>
           </w:tcPr>
           <w:p>
             <w:r>
-              <w:rPr>
-                <w:rFonts w:ascii="Times New Roman" w:hAnsi="Times New Roman"/>
-                <w:sz w:val="18"/>
-              </w:rPr>
-              <w:t>2018-03-05</w:t>
+              <w:t>1.796-1.779</w:t>
             </w:r>
           </w:p>
         </w:tc>
         <w:tc>
           <w:tcPr>
-            <w:tcW w:type="dxa" w:w="1065"/>
+            <w:tcW w:type="dxa" w:w="2214"/>
           </w:tcPr>
           <w:p>
             <w:r>
-              <w:rPr>
-                <w:rFonts w:ascii="Times New Roman" w:hAnsi="Times New Roman"/>
-                <w:sz w:val="18"/>
-              </w:rPr>
-              <w:t>1.818</w:t>
-            </w:r>
-          </w:p>
-        </w:tc>
-        <w:tc>
-          <w:tcPr>
-            <w:tcW w:type="dxa" w:w="1066"/>
-          </w:tcPr>
-          <w:p>
-            <w:r>
-              <w:rPr>
-                <w:rFonts w:ascii="Times New Roman" w:hAnsi="Times New Roman"/>
-                <w:sz w:val="18"/>
-              </w:rPr>
-              <w:t>1.813</w:t>
-            </w:r>
-          </w:p>
-        </w:tc>
-        <w:tc>
-          <w:tcPr>
-            <w:tcW w:type="dxa" w:w="1090"/>
-          </w:tcPr>
-          <w:p>
-            <w:r>
-              <w:rPr>
-                <w:rFonts w:ascii="Times New Roman" w:hAnsi="Times New Roman"/>
-                <w:sz w:val="18"/>
-              </w:rPr>
-              <w:t>1.812</w:t>
-            </w:r>
-          </w:p>
-        </w:tc>
-        <w:tc>
-          <w:tcPr>
-            <w:tcW w:type="dxa" w:w="1090"/>
-          </w:tcPr>
-          <w:p>
-            <w:r>
-              <w:rPr>
-                <w:rFonts w:ascii="Times New Roman" w:hAnsi="Times New Roman"/>
-                <w:sz w:val="18"/>
-              </w:rPr>
-              <w:t>1.809</w:t>
-            </w:r>
-          </w:p>
-        </w:tc>
-        <w:tc>
-          <w:tcPr>
-            <w:tcW w:type="dxa" w:w="1071"/>
-          </w:tcPr>
-          <w:p>
-            <w:r>
-              <w:rPr>
-                <w:rFonts w:ascii="Times New Roman" w:hAnsi="Times New Roman"/>
-                <w:sz w:val="18"/>
-              </w:rPr>
-              <w:t>OK</w:t>
+              <w:t>0</w:t>
             </w:r>
           </w:p>
         </w:tc>
@@ -4023,112 +3759,41 @@
       <w:tr>
         <w:tc>
           <w:tcPr>
-            <w:tcW w:type="dxa" w:w="1009"/>
+            <w:tcW w:type="dxa" w:w="2214"/>
           </w:tcPr>
           <w:p>
             <w:r>
-              <w:rPr>
-                <w:rFonts w:ascii="Times New Roman" w:hAnsi="Times New Roman"/>
-                <w:sz w:val="18"/>
-              </w:rPr>
-              <w:t>455152</w:t>
+              <w:t>1.783-1.766</w:t>
             </w:r>
           </w:p>
         </w:tc>
         <w:tc>
           <w:tcPr>
-            <w:tcW w:type="dxa" w:w="1270"/>
+            <w:tcW w:type="dxa" w:w="2214"/>
           </w:tcPr>
           <w:p>
             <w:r>
-              <w:rPr>
-                <w:rFonts w:ascii="Times New Roman" w:hAnsi="Times New Roman"/>
-                <w:sz w:val="18"/>
-              </w:rPr>
+              <w:t>0</w:t>
             </w:r>
           </w:p>
         </w:tc>
         <w:tc>
           <w:tcPr>
-            <w:tcW w:type="dxa" w:w="1195"/>
+            <w:tcW w:type="dxa" w:w="2214"/>
           </w:tcPr>
           <w:p>
             <w:r>
-              <w:rPr>
-                <w:rFonts w:ascii="Times New Roman" w:hAnsi="Times New Roman"/>
-                <w:sz w:val="18"/>
-              </w:rPr>
-              <w:t>2018-03-05</w:t>
+              <w:t>1.779-1.762</w:t>
             </w:r>
           </w:p>
         </w:tc>
         <w:tc>
           <w:tcPr>
-            <w:tcW w:type="dxa" w:w="1065"/>
+            <w:tcW w:type="dxa" w:w="2214"/>
           </w:tcPr>
           <w:p>
             <w:r>
-              <w:rPr>
-                <w:rFonts w:ascii="Times New Roman" w:hAnsi="Times New Roman"/>
-                <w:sz w:val="18"/>
-              </w:rPr>
-              <w:t>1.813</w:t>
-            </w:r>
-          </w:p>
-        </w:tc>
-        <w:tc>
-          <w:tcPr>
-            <w:tcW w:type="dxa" w:w="1066"/>
-          </w:tcPr>
-          <w:p>
-            <w:r>
-              <w:rPr>
-                <w:rFonts w:ascii="Times New Roman" w:hAnsi="Times New Roman"/>
-                <w:sz w:val="18"/>
-              </w:rPr>
-              <w:t>1.809</w:t>
-            </w:r>
-          </w:p>
-        </w:tc>
-        <w:tc>
-          <w:tcPr>
-            <w:tcW w:type="dxa" w:w="1090"/>
-          </w:tcPr>
-          <w:p>
-            <w:r>
-              <w:rPr>
-                <w:rFonts w:ascii="Times New Roman" w:hAnsi="Times New Roman"/>
-                <w:sz w:val="18"/>
-              </w:rPr>
-              <w:t>1.817</w:t>
-            </w:r>
-          </w:p>
-        </w:tc>
-        <w:tc>
-          <w:tcPr>
-            <w:tcW w:type="dxa" w:w="1090"/>
-          </w:tcPr>
-          <w:p>
-            <w:r>
-              <w:rPr>
-                <w:rFonts w:ascii="Times New Roman" w:hAnsi="Times New Roman"/>
-                <w:sz w:val="18"/>
-              </w:rPr>
-              <w:t>1.813</w:t>
-            </w:r>
-          </w:p>
-        </w:tc>
-        <w:tc>
-          <w:tcPr>
-            <w:tcW w:type="dxa" w:w="1071"/>
-          </w:tcPr>
-          <w:p>
-            <w:r>
-              <w:rPr>
-                <w:rFonts w:ascii="Times New Roman" w:hAnsi="Times New Roman"/>
-                <w:sz w:val="18"/>
-              </w:rPr>
-              <w:t>OK</w:t>
+              <w:t>0</w:t>
             </w:r>
           </w:p>
         </w:tc>
@@ -4136,112 +3801,41 @@
       <w:tr>
         <w:tc>
           <w:tcPr>
-            <w:tcW w:type="dxa" w:w="1009"/>
+            <w:tcW w:type="dxa" w:w="2214"/>
           </w:tcPr>
           <w:p>
             <w:r>
-              <w:rPr>
-                <w:rFonts w:ascii="Times New Roman" w:hAnsi="Times New Roman"/>
-                <w:sz w:val="18"/>
-              </w:rPr>
-              <w:t>455151</w:t>
+              <w:t>1.766-1.749</w:t>
             </w:r>
           </w:p>
         </w:tc>
         <w:tc>
           <w:tcPr>
-            <w:tcW w:type="dxa" w:w="1270"/>
+            <w:tcW w:type="dxa" w:w="2214"/>
           </w:tcPr>
           <w:p>
             <w:r>
-              <w:rPr>
-                <w:rFonts w:ascii="Times New Roman" w:hAnsi="Times New Roman"/>
-                <w:sz w:val="18"/>
-              </w:rPr>
+              <w:t>0</w:t>
             </w:r>
           </w:p>
         </w:tc>
         <w:tc>
           <w:tcPr>
-            <w:tcW w:type="dxa" w:w="1195"/>
+            <w:tcW w:type="dxa" w:w="2214"/>
           </w:tcPr>
           <w:p>
             <w:r>
-              <w:rPr>
-                <w:rFonts w:ascii="Times New Roman" w:hAnsi="Times New Roman"/>
-                <w:sz w:val="18"/>
-              </w:rPr>
-              <w:t>2018-03-05</w:t>
+              <w:t>1.762-1.745</w:t>
             </w:r>
           </w:p>
         </w:tc>
         <w:tc>
           <w:tcPr>
-            <w:tcW w:type="dxa" w:w="1065"/>
+            <w:tcW w:type="dxa" w:w="2214"/>
           </w:tcPr>
           <w:p>
             <w:r>
-              <w:rPr>
-                <w:rFonts w:ascii="Times New Roman" w:hAnsi="Times New Roman"/>
-                <w:sz w:val="18"/>
-              </w:rPr>
-              <w:t>1.812</w:t>
-            </w:r>
-          </w:p>
-        </w:tc>
-        <w:tc>
-          <w:tcPr>
-            <w:tcW w:type="dxa" w:w="1066"/>
-          </w:tcPr>
-          <w:p>
-            <w:r>
-              <w:rPr>
-                <w:rFonts w:ascii="Times New Roman" w:hAnsi="Times New Roman"/>
-                <w:sz w:val="18"/>
-              </w:rPr>
-              <w:t>1.808</w:t>
-            </w:r>
-          </w:p>
-        </w:tc>
-        <w:tc>
-          <w:tcPr>
-            <w:tcW w:type="dxa" w:w="1090"/>
-          </w:tcPr>
-          <w:p>
-            <w:r>
-              <w:rPr>
-                <w:rFonts w:ascii="Times New Roman" w:hAnsi="Times New Roman"/>
-                <w:sz w:val="18"/>
-              </w:rPr>
-              <w:t>1.785</w:t>
-            </w:r>
-          </w:p>
-        </w:tc>
-        <w:tc>
-          <w:tcPr>
-            <w:tcW w:type="dxa" w:w="1090"/>
-          </w:tcPr>
-          <w:p>
-            <w:r>
-              <w:rPr>
-                <w:rFonts w:ascii="Times New Roman" w:hAnsi="Times New Roman"/>
-                <w:sz w:val="18"/>
-              </w:rPr>
-              <w:t>1.782</w:t>
-            </w:r>
-          </w:p>
-        </w:tc>
-        <w:tc>
-          <w:tcPr>
-            <w:tcW w:type="dxa" w:w="1071"/>
-          </w:tcPr>
-          <w:p>
-            <w:r>
-              <w:rPr>
-                <w:rFonts w:ascii="Times New Roman" w:hAnsi="Times New Roman"/>
-                <w:sz w:val="18"/>
-              </w:rPr>
-              <w:t>OK</w:t>
+              <w:t>0</w:t>
             </w:r>
           </w:p>
         </w:tc>
@@ -4249,445 +3843,41 @@
       <w:tr>
         <w:tc>
           <w:tcPr>
-            <w:tcW w:type="dxa" w:w="1009"/>
+            <w:tcW w:type="dxa" w:w="2214"/>
           </w:tcPr>
           <w:p>
             <w:r>
-              <w:rPr>
-                <w:rFonts w:ascii="Times New Roman" w:hAnsi="Times New Roman"/>
-                <w:sz w:val="18"/>
-              </w:rPr>
-              <w:t>449450</w:t>
+              <w:t>1.749-1.732</w:t>
             </w:r>
           </w:p>
         </w:tc>
         <w:tc>
           <w:tcPr>
-            <w:tcW w:type="dxa" w:w="1270"/>
+            <w:tcW w:type="dxa" w:w="2214"/>
           </w:tcPr>
           <w:p>
             <w:r>
-              <w:rPr>
-                <w:rFonts w:ascii="Times New Roman" w:hAnsi="Times New Roman"/>
-                <w:sz w:val="18"/>
-              </w:rPr>
+              <w:t>2</w:t>
             </w:r>
           </w:p>
         </w:tc>
         <w:tc>
           <w:tcPr>
-            <w:tcW w:type="dxa" w:w="1195"/>
+            <w:tcW w:type="dxa" w:w="2214"/>
           </w:tcPr>
           <w:p>
             <w:r>
-              <w:rPr>
-                <w:rFonts w:ascii="Times New Roman" w:hAnsi="Times New Roman"/>
-                <w:sz w:val="18"/>
-              </w:rPr>
-              <w:t>2018-03-05</w:t>
+              <w:t>1.745-1.728</w:t>
             </w:r>
           </w:p>
         </w:tc>
         <w:tc>
           <w:tcPr>
-            <w:tcW w:type="dxa" w:w="1065"/>
+            <w:tcW w:type="dxa" w:w="2214"/>
           </w:tcPr>
           <w:p>
             <w:r>
-              <w:rPr>
-                <w:rFonts w:ascii="Times New Roman" w:hAnsi="Times New Roman"/>
-                <w:sz w:val="18"/>
-              </w:rPr>
-              <w:t>1.691</w:t>
-            </w:r>
-          </w:p>
-        </w:tc>
-        <w:tc>
-          <w:tcPr>
-            <w:tcW w:type="dxa" w:w="1066"/>
-          </w:tcPr>
-          <w:p>
-            <w:r>
-              <w:rPr>
-                <w:rFonts w:ascii="Times New Roman" w:hAnsi="Times New Roman"/>
-                <w:sz w:val="18"/>
-              </w:rPr>
-              <w:t>1.689</w:t>
-            </w:r>
-          </w:p>
-        </w:tc>
-        <w:tc>
-          <w:tcPr>
-            <w:tcW w:type="dxa" w:w="1090"/>
-          </w:tcPr>
-          <w:p>
-            <w:r>
-              <w:rPr>
-                <w:rFonts w:ascii="Times New Roman" w:hAnsi="Times New Roman"/>
-                <w:sz w:val="18"/>
-              </w:rPr>
-            </w:r>
-          </w:p>
-        </w:tc>
-        <w:tc>
-          <w:tcPr>
-            <w:tcW w:type="dxa" w:w="1090"/>
-          </w:tcPr>
-          <w:p>
-            <w:r>
-              <w:rPr>
-                <w:rFonts w:ascii="Times New Roman" w:hAnsi="Times New Roman"/>
-                <w:sz w:val="18"/>
-              </w:rPr>
-            </w:r>
-          </w:p>
-        </w:tc>
-        <w:tc>
-          <w:tcPr>
-            <w:tcW w:type="dxa" w:w="1071"/>
-          </w:tcPr>
-          <w:p>
-            <w:r>
-              <w:rPr>
-                <w:rFonts w:ascii="Times New Roman" w:hAnsi="Times New Roman"/>
-                <w:sz w:val="18"/>
-              </w:rPr>
-              <w:t>OK</w:t>
-            </w:r>
-          </w:p>
-        </w:tc>
-      </w:tr>
-      <w:tr>
-        <w:tc>
-          <w:tcPr>
-            <w:tcW w:type="dxa" w:w="1009"/>
-          </w:tcPr>
-          <w:p>
-            <w:r>
-              <w:rPr>
-                <w:rFonts w:ascii="Times New Roman" w:hAnsi="Times New Roman"/>
-                <w:sz w:val="18"/>
-              </w:rPr>
-              <w:t>54321</w:t>
-            </w:r>
-          </w:p>
-        </w:tc>
-        <w:tc>
-          <w:tcPr>
-            <w:tcW w:type="dxa" w:w="1270"/>
-          </w:tcPr>
-          <w:p>
-            <w:r>
-              <w:rPr>
-                <w:rFonts w:ascii="Times New Roman" w:hAnsi="Times New Roman"/>
-                <w:sz w:val="18"/>
-              </w:rPr>
-            </w:r>
-          </w:p>
-        </w:tc>
-        <w:tc>
-          <w:tcPr>
-            <w:tcW w:type="dxa" w:w="1195"/>
-          </w:tcPr>
-          <w:p>
-            <w:r>
-              <w:rPr>
-                <w:rFonts w:ascii="Times New Roman" w:hAnsi="Times New Roman"/>
-                <w:sz w:val="18"/>
-              </w:rPr>
-              <w:t>2018-03-05</w:t>
-            </w:r>
-          </w:p>
-        </w:tc>
-        <w:tc>
-          <w:tcPr>
-            <w:tcW w:type="dxa" w:w="1065"/>
-          </w:tcPr>
-          <w:p>
-            <w:r>
-              <w:rPr>
-                <w:rFonts w:ascii="Times New Roman" w:hAnsi="Times New Roman"/>
-                <w:sz w:val="18"/>
-              </w:rPr>
-              <w:t>1.739</w:t>
-            </w:r>
-          </w:p>
-        </w:tc>
-        <w:tc>
-          <w:tcPr>
-            <w:tcW w:type="dxa" w:w="1066"/>
-          </w:tcPr>
-          <w:p>
-            <w:r>
-              <w:rPr>
-                <w:rFonts w:ascii="Times New Roman" w:hAnsi="Times New Roman"/>
-                <w:sz w:val="18"/>
-              </w:rPr>
-              <w:t>1.672</w:t>
-            </w:r>
-          </w:p>
-        </w:tc>
-        <w:tc>
-          <w:tcPr>
-            <w:tcW w:type="dxa" w:w="1090"/>
-          </w:tcPr>
-          <w:p>
-            <w:r>
-              <w:rPr>
-                <w:rFonts w:ascii="Times New Roman" w:hAnsi="Times New Roman"/>
-                <w:sz w:val="18"/>
-              </w:rPr>
-            </w:r>
-          </w:p>
-        </w:tc>
-        <w:tc>
-          <w:tcPr>
-            <w:tcW w:type="dxa" w:w="1090"/>
-          </w:tcPr>
-          <w:p>
-            <w:r>
-              <w:rPr>
-                <w:rFonts w:ascii="Times New Roman" w:hAnsi="Times New Roman"/>
-                <w:sz w:val="18"/>
-              </w:rPr>
-            </w:r>
-          </w:p>
-        </w:tc>
-        <w:tc>
-          <w:tcPr>
-            <w:tcW w:type="dxa" w:w="1071"/>
-          </w:tcPr>
-          <w:p>
-            <w:r>
-              <w:rPr>
-                <w:rFonts w:ascii="Times New Roman" w:hAnsi="Times New Roman"/>
-                <w:sz w:val="18"/>
-              </w:rPr>
-              <w:t>OK</w:t>
-            </w:r>
-          </w:p>
-        </w:tc>
-      </w:tr>
-      <w:tr>
-        <w:tc>
-          <w:tcPr>
-            <w:tcW w:type="dxa" w:w="1009"/>
-          </w:tcPr>
-          <w:p>
-            <w:r>
-              <w:rPr>
-                <w:rFonts w:ascii="Times New Roman" w:hAnsi="Times New Roman"/>
-                <w:sz w:val="18"/>
-              </w:rPr>
-              <w:t>54322</w:t>
-            </w:r>
-          </w:p>
-        </w:tc>
-        <w:tc>
-          <w:tcPr>
-            <w:tcW w:type="dxa" w:w="1270"/>
-          </w:tcPr>
-          <w:p>
-            <w:r>
-              <w:rPr>
-                <w:rFonts w:ascii="Times New Roman" w:hAnsi="Times New Roman"/>
-                <w:sz w:val="18"/>
-              </w:rPr>
-            </w:r>
-          </w:p>
-        </w:tc>
-        <w:tc>
-          <w:tcPr>
-            <w:tcW w:type="dxa" w:w="1195"/>
-          </w:tcPr>
-          <w:p>
-            <w:r>
-              <w:rPr>
-                <w:rFonts w:ascii="Times New Roman" w:hAnsi="Times New Roman"/>
-                <w:sz w:val="18"/>
-              </w:rPr>
-              <w:t>2018-03-05</w:t>
-            </w:r>
-          </w:p>
-        </w:tc>
-        <w:tc>
-          <w:tcPr>
-            <w:tcW w:type="dxa" w:w="1065"/>
-          </w:tcPr>
-          <w:p>
-            <w:r>
-              <w:rPr>
-                <w:rFonts w:ascii="Times New Roman" w:hAnsi="Times New Roman"/>
-                <w:sz w:val="18"/>
-              </w:rPr>
-              <w:t>1.724</w:t>
-            </w:r>
-          </w:p>
-        </w:tc>
-        <w:tc>
-          <w:tcPr>
-            <w:tcW w:type="dxa" w:w="1066"/>
-          </w:tcPr>
-          <w:p>
-            <w:r>
-              <w:rPr>
-                <w:rFonts w:ascii="Times New Roman" w:hAnsi="Times New Roman"/>
-                <w:sz w:val="18"/>
-              </w:rPr>
-              <w:t>1.659</w:t>
-            </w:r>
-          </w:p>
-        </w:tc>
-        <w:tc>
-          <w:tcPr>
-            <w:tcW w:type="dxa" w:w="1090"/>
-          </w:tcPr>
-          <w:p>
-            <w:r>
-              <w:rPr>
-                <w:rFonts w:ascii="Times New Roman" w:hAnsi="Times New Roman"/>
-                <w:sz w:val="18"/>
-              </w:rPr>
-            </w:r>
-          </w:p>
-        </w:tc>
-        <w:tc>
-          <w:tcPr>
-            <w:tcW w:type="dxa" w:w="1090"/>
-          </w:tcPr>
-          <w:p>
-            <w:r>
-              <w:rPr>
-                <w:rFonts w:ascii="Times New Roman" w:hAnsi="Times New Roman"/>
-                <w:sz w:val="18"/>
-              </w:rPr>
-            </w:r>
-          </w:p>
-        </w:tc>
-        <w:tc>
-          <w:tcPr>
-            <w:tcW w:type="dxa" w:w="1071"/>
-          </w:tcPr>
-          <w:p>
-            <w:r>
-              <w:rPr>
-                <w:rFonts w:ascii="Times New Roman" w:hAnsi="Times New Roman"/>
-                <w:sz w:val="18"/>
-              </w:rPr>
-              <w:t>OK</w:t>
-            </w:r>
-          </w:p>
-        </w:tc>
-      </w:tr>
-      <w:tr>
-        <w:tc>
-          <w:tcPr>
-            <w:tcW w:type="dxa" w:w="1009"/>
-          </w:tcPr>
-          <w:p>
-            <w:r>
-              <w:rPr>
-                <w:rFonts w:ascii="Times New Roman" w:hAnsi="Times New Roman"/>
-                <w:sz w:val="18"/>
-              </w:rPr>
-              <w:t>54323</w:t>
-            </w:r>
-          </w:p>
-        </w:tc>
-        <w:tc>
-          <w:tcPr>
-            <w:tcW w:type="dxa" w:w="1270"/>
-          </w:tcPr>
-          <w:p>
-            <w:r>
-              <w:rPr>
-                <w:rFonts w:ascii="Times New Roman" w:hAnsi="Times New Roman"/>
-                <w:sz w:val="18"/>
-              </w:rPr>
-            </w:r>
-          </w:p>
-        </w:tc>
-        <w:tc>
-          <w:tcPr>
-            <w:tcW w:type="dxa" w:w="1195"/>
-          </w:tcPr>
-          <w:p>
-            <w:r>
-              <w:rPr>
-                <w:rFonts w:ascii="Times New Roman" w:hAnsi="Times New Roman"/>
-                <w:sz w:val="18"/>
-              </w:rPr>
-              <w:t>2018-03-05</w:t>
-            </w:r>
-          </w:p>
-        </w:tc>
-        <w:tc>
-          <w:tcPr>
-            <w:tcW w:type="dxa" w:w="1065"/>
-          </w:tcPr>
-          <w:p>
-            <w:r>
-              <w:rPr>
-                <w:rFonts w:ascii="Times New Roman" w:hAnsi="Times New Roman"/>
-                <w:sz w:val="18"/>
-              </w:rPr>
-              <w:t>1.739</w:t>
-            </w:r>
-          </w:p>
-        </w:tc>
-        <w:tc>
-          <w:tcPr>
-            <w:tcW w:type="dxa" w:w="1066"/>
-          </w:tcPr>
-          <w:p>
-            <w:r>
-              <w:rPr>
-                <w:rFonts w:ascii="Times New Roman" w:hAnsi="Times New Roman"/>
-                <w:sz w:val="18"/>
-              </w:rPr>
-              <w:t>1.672</w:t>
-            </w:r>
-          </w:p>
-        </w:tc>
-        <w:tc>
-          <w:tcPr>
-            <w:tcW w:type="dxa" w:w="1090"/>
-          </w:tcPr>
-          <w:p>
-            <w:r>
-              <w:rPr>
-                <w:rFonts w:ascii="Times New Roman" w:hAnsi="Times New Roman"/>
-                <w:sz w:val="18"/>
-              </w:rPr>
-              <w:t>1.790</w:t>
-            </w:r>
-          </w:p>
-        </w:tc>
-        <w:tc>
-          <w:tcPr>
-            <w:tcW w:type="dxa" w:w="1090"/>
-          </w:tcPr>
-          <w:p>
-            <w:r>
-              <w:rPr>
-                <w:rFonts w:ascii="Times New Roman" w:hAnsi="Times New Roman"/>
-                <w:sz w:val="18"/>
-              </w:rPr>
-              <w:t>1.758</w:t>
-            </w:r>
-          </w:p>
-        </w:tc>
-        <w:tc>
-          <w:tcPr>
-            <w:tcW w:type="dxa" w:w="1071"/>
-          </w:tcPr>
-          <w:p>
-            <w:r>
-              <w:rPr>
-                <w:rFonts w:ascii="Times New Roman" w:hAnsi="Times New Roman"/>
-                <w:sz w:val="18"/>
-              </w:rPr>
-              <w:t>OK</w:t>
+              <w:t>2</w:t>
             </w:r>
           </w:p>
         </w:tc>
@@ -4695,18 +3885,29 @@
     </w:tbl>
     <w:p>
       <w:pPr>
+        <w:spacing w:after="0" w:line="240" w:lineRule="auto"/>
         <w:rPr>
           <w:rFonts w:ascii="Times New Roman" w:hAnsi="Times New Roman" w:cs="Times New Roman"/>
           <w:sz w:val="20"/>
           <w:szCs w:val="20"/>
         </w:rPr>
       </w:pPr>
-      <w:bookmarkStart w:id="0" w:name="_GoBack"/>
-      <w:bookmarkEnd w:id="0"/>
     </w:p>
     <w:p>
-      <w:r>
-        <w:t>Key: ^ for Tab Tolerance Fail(T), ! for Criteria Fall(F), * for outlier(OH for High)(OL for Low)</w:t>
+      <w:pPr>
+        <w:rPr>
+          <w:rFonts w:ascii="Times New Roman" w:hAnsi="Times New Roman" w:cs="Times New Roman"/>
+          <w:sz w:val="20"/>
+          <w:szCs w:val="20"/>
+        </w:rPr>
+      </w:pPr>
+      <w:r>
+        <w:rPr>
+          <w:rFonts w:ascii="Times New Roman" w:hAnsi="Times New Roman" w:cs="Times New Roman"/>
+          <w:sz w:val="20"/>
+          <w:szCs w:val="20"/>
+        </w:rPr>
+        <w:br w:type="page"/>
       </w:r>
     </w:p>
     <w:sectPr>

</xml_diff>